<commit_message>
add BFS and WangBen's PPT
</commit_message>
<xml_diff>
--- a/教堂/520敬拜/5.20敬拜歌单.docx
+++ b/教堂/520敬拜/5.20敬拜歌单.docx
@@ -16,8 +16,8 @@
           <w:sz w:val="36"/>
         </w:rPr>
       </w:pPr>
-      <w:bookmarkStart w:id="0" w:name="_Toc508008181"/>
-      <w:bookmarkStart w:id="1" w:name="_Toc508008160"/>
+      <w:bookmarkStart w:id="0" w:name="_Toc508008160"/>
+      <w:bookmarkStart w:id="1" w:name="_Toc508008181"/>
       <w:r>
         <w:rPr>
           <w:rFonts w:ascii="黑体" w:eastAsia="黑体" w:hAnsi="黑体"/>
@@ -46,7 +46,7 @@
         </w:rPr>
         <w:t>)</w:t>
       </w:r>
-      <w:bookmarkEnd w:id="1"/>
+      <w:bookmarkEnd w:id="0"/>
     </w:p>
     <w:p>
       <w:pPr>
@@ -403,7 +403,7 @@
               <w:spacing w:line="0" w:lineRule="atLeast"/>
               <w:jc w:val="center"/>
               <w:rPr>
-                <w:rFonts w:ascii="Cambria" w:hAnsi="Cambria" w:hint="eastAsia"/>
+                <w:rFonts w:ascii="Cambria" w:hAnsi="Cambria"/>
                 <w:b/>
                 <w:sz w:val="22"/>
                 <w:szCs w:val="21"/>
@@ -484,7 +484,7 @@
               <w:spacing w:line="0" w:lineRule="atLeast"/>
               <w:jc w:val="center"/>
               <w:rPr>
-                <w:rFonts w:ascii="Cambria" w:hAnsi="Cambria" w:hint="eastAsia"/>
+                <w:rFonts w:ascii="Cambria" w:hAnsi="Cambria"/>
                 <w:b/>
                 <w:sz w:val="22"/>
                 <w:szCs w:val="21"/>
@@ -547,7 +547,7 @@
               <w:spacing w:line="0" w:lineRule="atLeast"/>
               <w:jc w:val="center"/>
               <w:rPr>
-                <w:rFonts w:ascii="Cambria" w:hAnsi="Cambria" w:hint="eastAsia"/>
+                <w:rFonts w:ascii="Cambria" w:hAnsi="Cambria"/>
                 <w:b/>
                 <w:sz w:val="22"/>
                 <w:szCs w:val="21"/>
@@ -647,25 +647,414 @@
         <w:rPr>
           <w:rFonts w:ascii="Lucida Bright" w:eastAsia="Courier New" w:hAnsi="Lucida Bright" w:cs="Calibri"/>
           <w:b/>
-          <w:sz w:val="24"/>
+          <w:sz w:val="28"/>
           <w:u w:val="single"/>
         </w:rPr>
       </w:pPr>
       <w:r>
+        <w:rPr>
+          <w:rFonts w:ascii="Lucida Bright" w:eastAsia="Courier New" w:hAnsi="Lucida Bright" w:cs="Calibri"/>
+          <w:b/>
+          <w:sz w:val="28"/>
+          <w:u w:val="single"/>
+        </w:rPr>
+        <w:t>Verse 1</w:t>
+      </w:r>
+    </w:p>
+    <w:p>
+      <w:pPr>
+        <w:tabs>
+          <w:tab w:val="left" w:pos="1830"/>
+        </w:tabs>
         <w:rPr>
           <w:rFonts w:ascii="Lucida Bright" w:eastAsia="Courier New" w:hAnsi="Lucida Bright" w:cs="Calibri"/>
           <w:b/>
           <w:sz w:val="24"/>
           <w:u w:val="single"/>
         </w:rPr>
-        <w:t>Verse 1</w:t>
-      </w:r>
-    </w:p>
-    <w:p>
-      <w:pPr>
-        <w:tabs>
-          <w:tab w:val="left" w:pos="1830"/>
-        </w:tabs>
+      </w:pPr>
+    </w:p>
+    <w:p>
+      <w:pPr>
+        <w:spacing w:line="340" w:lineRule="exact"/>
+        <w:rPr>
+          <w:rFonts w:ascii="微软雅黑" w:eastAsia="微软雅黑" w:hAnsi="微软雅黑" w:cs="微软雅黑"/>
+          <w:sz w:val="28"/>
+          <w:szCs w:val="28"/>
+        </w:rPr>
+      </w:pPr>
+      <w:r>
+        <w:rPr>
+          <w:rFonts w:ascii="微软雅黑" w:eastAsia="微软雅黑" w:hAnsi="微软雅黑" w:cs="微软雅黑" w:hint="eastAsia"/>
+          <w:sz w:val="28"/>
+          <w:szCs w:val="28"/>
+        </w:rPr>
+        <w:t>你将水变为美酒</w:t>
+      </w:r>
+      <w:r>
+        <w:rPr>
+          <w:rFonts w:ascii="微软雅黑" w:eastAsia="微软雅黑" w:hAnsi="微软雅黑" w:cs="微软雅黑"/>
+          <w:sz w:val="28"/>
+          <w:szCs w:val="28"/>
+        </w:rPr>
+        <w:t xml:space="preserve"> </w:t>
+      </w:r>
+    </w:p>
+    <w:p>
+      <w:pPr>
+        <w:spacing w:line="340" w:lineRule="exact"/>
+        <w:rPr>
+          <w:rFonts w:ascii="微软雅黑" w:eastAsia="微软雅黑" w:hAnsi="微软雅黑" w:cs="微软雅黑"/>
+          <w:sz w:val="28"/>
+          <w:szCs w:val="28"/>
+        </w:rPr>
+      </w:pPr>
+      <w:r>
+        <w:rPr>
+          <w:rFonts w:ascii="微软雅黑" w:eastAsia="微软雅黑" w:hAnsi="微软雅黑" w:cs="微软雅黑"/>
+          <w:sz w:val="28"/>
+          <w:szCs w:val="28"/>
+        </w:rPr>
+        <w:t>使盲眼重见光明</w:t>
+      </w:r>
+    </w:p>
+    <w:p>
+      <w:pPr>
+        <w:spacing w:line="340" w:lineRule="exact"/>
+        <w:rPr>
+          <w:rFonts w:ascii="微软雅黑" w:eastAsia="微软雅黑" w:hAnsi="微软雅黑" w:cs="微软雅黑"/>
+          <w:sz w:val="28"/>
+          <w:szCs w:val="28"/>
+        </w:rPr>
+      </w:pPr>
+      <w:r>
+        <w:rPr>
+          <w:rFonts w:ascii="微软雅黑" w:eastAsia="微软雅黑" w:hAnsi="微软雅黑" w:cs="微软雅黑" w:hint="eastAsia"/>
+          <w:sz w:val="28"/>
+          <w:szCs w:val="28"/>
+        </w:rPr>
+        <w:t>无人能像你</w:t>
+      </w:r>
+      <w:r>
+        <w:rPr>
+          <w:rFonts w:ascii="微软雅黑" w:eastAsia="微软雅黑" w:hAnsi="微软雅黑" w:cs="微软雅黑"/>
+          <w:sz w:val="28"/>
+          <w:szCs w:val="28"/>
+        </w:rPr>
+        <w:t xml:space="preserve"> 无人像你</w:t>
+      </w:r>
+    </w:p>
+    <w:p>
+      <w:pPr>
+        <w:spacing w:line="340" w:lineRule="exact"/>
+        <w:rPr>
+          <w:rFonts w:ascii="微软雅黑" w:eastAsia="微软雅黑" w:hAnsi="微软雅黑" w:cs="微软雅黑" w:hint="eastAsia"/>
+          <w:sz w:val="28"/>
+          <w:szCs w:val="28"/>
+        </w:rPr>
+      </w:pPr>
+    </w:p>
+    <w:p>
+      <w:pPr>
+        <w:spacing w:line="340" w:lineRule="exact"/>
+        <w:rPr>
+          <w:rFonts w:ascii="Lucida Bright" w:eastAsia="Courier New" w:hAnsi="Lucida Bright" w:cs="Calibri"/>
+          <w:sz w:val="24"/>
+        </w:rPr>
+      </w:pPr>
+      <w:r>
+        <w:rPr>
+          <w:rFonts w:ascii="Lucida Bright" w:eastAsia="Courier New" w:hAnsi="Lucida Bright" w:cs="Calibri"/>
+          <w:sz w:val="24"/>
+        </w:rPr>
+        <w:t xml:space="preserve">Ni jiang shui bian wei mei jiu </w:t>
+      </w:r>
+    </w:p>
+    <w:p>
+      <w:pPr>
+        <w:spacing w:line="340" w:lineRule="exact"/>
+        <w:rPr>
+          <w:rFonts w:ascii="Lucida Bright" w:eastAsia="Courier New" w:hAnsi="Lucida Bright" w:cs="Calibri"/>
+          <w:sz w:val="24"/>
+        </w:rPr>
+      </w:pPr>
+      <w:r>
+        <w:rPr>
+          <w:rFonts w:ascii="Lucida Bright" w:eastAsia="Courier New" w:hAnsi="Lucida Bright" w:cs="Calibri"/>
+          <w:sz w:val="24"/>
+        </w:rPr>
+        <w:t>Shi mang yan chong jian guang ming</w:t>
+      </w:r>
+    </w:p>
+    <w:p>
+      <w:pPr>
+        <w:spacing w:line="340" w:lineRule="exact"/>
+        <w:rPr>
+          <w:rFonts w:ascii="Lucida Bright" w:hAnsi="Lucida Bright" w:cs="Calibri"/>
+          <w:sz w:val="24"/>
+        </w:rPr>
+      </w:pPr>
+      <w:r>
+        <w:rPr>
+          <w:rFonts w:ascii="Lucida Bright" w:eastAsia="Courier New" w:hAnsi="Lucida Bright" w:cs="Calibri"/>
+          <w:sz w:val="24"/>
+        </w:rPr>
+        <w:t>Wu ren neng xiang ni</w:t>
+      </w:r>
+      <w:r>
+        <w:rPr>
+          <w:rFonts w:ascii="Lucida Bright" w:hAnsi="Lucida Bright" w:cs="Calibri" w:hint="eastAsia"/>
+          <w:sz w:val="24"/>
+        </w:rPr>
+        <w:t xml:space="preserve"> </w:t>
+      </w:r>
+    </w:p>
+    <w:p>
+      <w:pPr>
+        <w:spacing w:line="340" w:lineRule="exact"/>
+        <w:rPr>
+          <w:rFonts w:ascii="Lucida Bright" w:hAnsi="Lucida Bright" w:cs="Calibri"/>
+          <w:sz w:val="24"/>
+        </w:rPr>
+      </w:pPr>
+      <w:r>
+        <w:rPr>
+          <w:rFonts w:ascii="Lucida Bright" w:eastAsia="Courier New" w:hAnsi="Lucida Bright" w:cs="Calibri"/>
+          <w:sz w:val="24"/>
+        </w:rPr>
+        <w:t xml:space="preserve">Wu ren xiang ni </w:t>
+      </w:r>
+    </w:p>
+    <w:p>
+      <w:pPr>
+        <w:spacing w:line="340" w:lineRule="exact"/>
+        <w:rPr>
+          <w:rFonts w:ascii="Lucida Bright" w:hAnsi="Lucida Bright" w:cs="Calibri"/>
+          <w:sz w:val="24"/>
+        </w:rPr>
+      </w:pPr>
+    </w:p>
+    <w:p>
+      <w:pPr>
+        <w:spacing w:line="340" w:lineRule="exact"/>
+        <w:rPr>
+          <w:rFonts w:ascii="Lucida Bright" w:eastAsia="Courier New" w:hAnsi="Lucida Bright" w:cs="Calibri"/>
+          <w:b/>
+          <w:sz w:val="28"/>
+          <w:u w:val="single"/>
+        </w:rPr>
+      </w:pPr>
+      <w:r>
+        <w:rPr>
+          <w:rFonts w:ascii="Lucida Bright" w:eastAsia="Courier New" w:hAnsi="Lucida Bright" w:cs="Calibri"/>
+          <w:b/>
+          <w:sz w:val="28"/>
+          <w:u w:val="single"/>
+        </w:rPr>
+        <w:t>Verse 2</w:t>
+      </w:r>
+    </w:p>
+    <w:p>
+      <w:pPr>
+        <w:spacing w:line="340" w:lineRule="exact"/>
+        <w:rPr>
+          <w:rFonts w:ascii="Lucida Bright" w:eastAsia="Courier New" w:hAnsi="Lucida Bright" w:cs="Calibri"/>
+          <w:b/>
+          <w:sz w:val="28"/>
+          <w:u w:val="single"/>
+        </w:rPr>
+      </w:pPr>
+    </w:p>
+    <w:p>
+      <w:pPr>
+        <w:spacing w:line="340" w:lineRule="exact"/>
+        <w:rPr>
+          <w:rFonts w:ascii="微软雅黑" w:eastAsia="微软雅黑" w:hAnsi="微软雅黑" w:cs="微软雅黑"/>
+          <w:sz w:val="28"/>
+        </w:rPr>
+      </w:pPr>
+      <w:r>
+        <w:rPr>
+          <w:rFonts w:ascii="微软雅黑" w:eastAsia="微软雅黑" w:hAnsi="微软雅黑" w:cs="微软雅黑" w:hint="eastAsia"/>
+          <w:sz w:val="28"/>
+        </w:rPr>
+        <w:t>你荣光驱走黑暗</w:t>
+      </w:r>
+      <w:r>
+        <w:rPr>
+          <w:rFonts w:ascii="微软雅黑" w:eastAsia="微软雅黑" w:hAnsi="微软雅黑" w:cs="微软雅黑"/>
+          <w:sz w:val="28"/>
+        </w:rPr>
+        <w:t xml:space="preserve"> </w:t>
+      </w:r>
+    </w:p>
+    <w:p>
+      <w:pPr>
+        <w:spacing w:line="340" w:lineRule="exact"/>
+        <w:rPr>
+          <w:rFonts w:ascii="微软雅黑" w:eastAsia="微软雅黑" w:hAnsi="微软雅黑" w:cs="微软雅黑"/>
+          <w:sz w:val="28"/>
+        </w:rPr>
+      </w:pPr>
+      <w:r>
+        <w:rPr>
+          <w:rFonts w:ascii="微软雅黑" w:eastAsia="微软雅黑" w:hAnsi="微软雅黑" w:cs="微软雅黑"/>
+          <w:sz w:val="28"/>
+        </w:rPr>
+        <w:t>赐华冠代替灰尘</w:t>
+      </w:r>
+    </w:p>
+    <w:p>
+      <w:pPr>
+        <w:spacing w:line="340" w:lineRule="exact"/>
+        <w:rPr>
+          <w:rFonts w:ascii="微软雅黑" w:eastAsia="微软雅黑" w:hAnsi="微软雅黑" w:cs="微软雅黑"/>
+          <w:sz w:val="28"/>
+        </w:rPr>
+      </w:pPr>
+      <w:r>
+        <w:rPr>
+          <w:rFonts w:ascii="微软雅黑" w:eastAsia="微软雅黑" w:hAnsi="微软雅黑" w:cs="微软雅黑" w:hint="eastAsia"/>
+          <w:sz w:val="28"/>
+        </w:rPr>
+        <w:t>无人能像你</w:t>
+      </w:r>
+      <w:r>
+        <w:rPr>
+          <w:rFonts w:ascii="微软雅黑" w:eastAsia="微软雅黑" w:hAnsi="微软雅黑" w:cs="微软雅黑"/>
+          <w:sz w:val="28"/>
+        </w:rPr>
+        <w:t xml:space="preserve"> </w:t>
+      </w:r>
+    </w:p>
+    <w:p>
+      <w:pPr>
+        <w:spacing w:line="340" w:lineRule="exact"/>
+        <w:rPr>
+          <w:rFonts w:ascii="微软雅黑" w:eastAsia="微软雅黑" w:hAnsi="微软雅黑" w:cs="微软雅黑"/>
+          <w:sz w:val="28"/>
+        </w:rPr>
+      </w:pPr>
+      <w:r>
+        <w:rPr>
+          <w:rFonts w:ascii="微软雅黑" w:eastAsia="微软雅黑" w:hAnsi="微软雅黑" w:cs="微软雅黑"/>
+          <w:sz w:val="28"/>
+        </w:rPr>
+        <w:t>无人像你</w:t>
+      </w:r>
+    </w:p>
+    <w:p>
+      <w:pPr>
+        <w:spacing w:line="340" w:lineRule="exact"/>
+        <w:rPr>
+          <w:rFonts w:ascii="Lucida Bright" w:eastAsia="Courier New" w:hAnsi="Lucida Bright" w:cs="Calibri" w:hint="eastAsia"/>
+          <w:sz w:val="28"/>
+        </w:rPr>
+      </w:pPr>
+    </w:p>
+    <w:p>
+      <w:pPr>
+        <w:spacing w:line="340" w:lineRule="exact"/>
+        <w:rPr>
+          <w:rFonts w:ascii="Lucida Bright" w:eastAsia="Courier New" w:hAnsi="Lucida Bright" w:cs="Calibri"/>
+          <w:sz w:val="24"/>
+        </w:rPr>
+      </w:pPr>
+      <w:r>
+        <w:rPr>
+          <w:rFonts w:ascii="Lucida Bright" w:eastAsia="Courier New" w:hAnsi="Lucida Bright" w:cs="Calibri"/>
+          <w:sz w:val="24"/>
+        </w:rPr>
+        <w:t>Ni rong guang qu zou hei an</w:t>
+      </w:r>
+    </w:p>
+    <w:p>
+      <w:pPr>
+        <w:spacing w:line="340" w:lineRule="exact"/>
+        <w:rPr>
+          <w:rFonts w:ascii="Lucida Bright" w:eastAsia="Courier New" w:hAnsi="Lucida Bright" w:cs="Calibri"/>
+          <w:sz w:val="24"/>
+        </w:rPr>
+      </w:pPr>
+      <w:r>
+        <w:rPr>
+          <w:rFonts w:ascii="Lucida Bright" w:eastAsia="Courier New" w:hAnsi="Lucida Bright" w:cs="Calibri"/>
+          <w:sz w:val="24"/>
+        </w:rPr>
+        <w:t>Ci hua guan dai ti hui chen</w:t>
+      </w:r>
+    </w:p>
+    <w:p>
+      <w:pPr>
+        <w:spacing w:line="340" w:lineRule="exact"/>
+        <w:rPr>
+          <w:rFonts w:ascii="Lucida Bright" w:hAnsi="Lucida Bright" w:cs="Calibri"/>
+          <w:sz w:val="24"/>
+        </w:rPr>
+      </w:pPr>
+      <w:r>
+        <w:rPr>
+          <w:rFonts w:ascii="Lucida Bright" w:eastAsia="Courier New" w:hAnsi="Lucida Bright" w:cs="Calibri"/>
+          <w:sz w:val="24"/>
+        </w:rPr>
+        <w:t>Wu ren neng xiang ni</w:t>
+      </w:r>
+      <w:r>
+        <w:rPr>
+          <w:rFonts w:ascii="Lucida Bright" w:hAnsi="Lucida Bright" w:cs="Calibri" w:hint="eastAsia"/>
+          <w:sz w:val="24"/>
+        </w:rPr>
+        <w:t xml:space="preserve"> </w:t>
+      </w:r>
+    </w:p>
+    <w:p>
+      <w:pPr>
+        <w:spacing w:line="340" w:lineRule="exact"/>
+        <w:rPr>
+          <w:rFonts w:ascii="Lucida Bright" w:eastAsia="Courier New" w:hAnsi="Lucida Bright" w:cs="Calibri"/>
+          <w:sz w:val="24"/>
+        </w:rPr>
+      </w:pPr>
+      <w:r>
+        <w:rPr>
+          <w:rFonts w:ascii="Lucida Bright" w:eastAsia="Courier New" w:hAnsi="Lucida Bright" w:cs="Calibri"/>
+          <w:sz w:val="24"/>
+        </w:rPr>
+        <w:t xml:space="preserve">Wu ren xiang ni </w:t>
+      </w:r>
+    </w:p>
+    <w:p>
+      <w:pPr>
+        <w:spacing w:line="340" w:lineRule="exact"/>
+        <w:rPr>
+          <w:rFonts w:ascii="Lucida Bright" w:hAnsi="Lucida Bright" w:cs="Calibri" w:hint="eastAsia"/>
+          <w:sz w:val="24"/>
+        </w:rPr>
+      </w:pPr>
+    </w:p>
+    <w:p>
+      <w:pPr>
+        <w:spacing w:line="340" w:lineRule="exact"/>
+        <w:rPr>
+          <w:rFonts w:ascii="Lucida Bright" w:eastAsia="Courier New" w:hAnsi="Lucida Bright" w:cs="Calibri"/>
+          <w:b/>
+          <w:sz w:val="28"/>
+          <w:u w:val="single"/>
+        </w:rPr>
+      </w:pPr>
+      <w:r>
+        <w:rPr>
+          <w:rFonts w:ascii="Lucida Bright" w:eastAsia="Courier New" w:hAnsi="Lucida Bright" w:cs="Calibri"/>
+          <w:b/>
+          <w:sz w:val="28"/>
+          <w:u w:val="single"/>
+        </w:rPr>
+        <w:t>Chorus</w:t>
+      </w:r>
+    </w:p>
+    <w:p>
+      <w:pPr>
+        <w:spacing w:line="340" w:lineRule="exact"/>
         <w:rPr>
           <w:rFonts w:ascii="Lucida Bright" w:eastAsia="Courier New" w:hAnsi="Lucida Bright" w:cs="Calibri"/>
           <w:b/>
@@ -680,24 +1069,21 @@
         <w:rPr>
           <w:rFonts w:ascii="微软雅黑" w:eastAsia="微软雅黑" w:hAnsi="微软雅黑" w:cs="微软雅黑"/>
           <w:sz w:val="28"/>
-          <w:szCs w:val="28"/>
         </w:rPr>
       </w:pPr>
       <w:r>
         <w:rPr>
           <w:rFonts w:ascii="微软雅黑" w:eastAsia="微软雅黑" w:hAnsi="微软雅黑" w:cs="微软雅黑" w:hint="eastAsia"/>
           <w:sz w:val="28"/>
-          <w:szCs w:val="28"/>
-        </w:rPr>
-        <w:t>你将水变为美酒</w:t>
+        </w:rPr>
+        <w:t>我神最伟大</w:t>
       </w:r>
       <w:r>
         <w:rPr>
           <w:rFonts w:ascii="微软雅黑" w:eastAsia="微软雅黑" w:hAnsi="微软雅黑" w:cs="微软雅黑"/>
           <w:sz w:val="28"/>
-          <w:szCs w:val="28"/>
-        </w:rPr>
-        <w:t xml:space="preserve"> </w:t>
+        </w:rPr>
+        <w:t xml:space="preserve"> 我神最刚强</w:t>
       </w:r>
     </w:p>
     <w:p>
@@ -706,42 +1092,37 @@
         <w:rPr>
           <w:rFonts w:ascii="微软雅黑" w:eastAsia="微软雅黑" w:hAnsi="微软雅黑" w:cs="微软雅黑"/>
           <w:sz w:val="28"/>
-          <w:szCs w:val="28"/>
-        </w:rPr>
-      </w:pPr>
-      <w:r>
+        </w:rPr>
+      </w:pPr>
+      <w:r>
+        <w:rPr>
+          <w:rFonts w:ascii="微软雅黑" w:eastAsia="微软雅黑" w:hAnsi="微软雅黑" w:cs="微软雅黑" w:hint="eastAsia"/>
+          <w:sz w:val="28"/>
+        </w:rPr>
+        <w:t>远超过世上一切的君王</w:t>
+      </w:r>
+    </w:p>
+    <w:p>
+      <w:pPr>
+        <w:spacing w:line="340" w:lineRule="exact"/>
         <w:rPr>
           <w:rFonts w:ascii="微软雅黑" w:eastAsia="微软雅黑" w:hAnsi="微软雅黑" w:cs="微软雅黑"/>
           <w:sz w:val="28"/>
-          <w:szCs w:val="28"/>
-        </w:rPr>
-        <w:t>使盲眼重见光明</w:t>
-      </w:r>
-    </w:p>
-    <w:p>
-      <w:pPr>
-        <w:spacing w:line="340" w:lineRule="exact"/>
+        </w:rPr>
+      </w:pPr>
+      <w:r>
+        <w:rPr>
+          <w:rFonts w:ascii="微软雅黑" w:eastAsia="微软雅黑" w:hAnsi="微软雅黑" w:cs="微软雅黑" w:hint="eastAsia"/>
+          <w:sz w:val="28"/>
+        </w:rPr>
+        <w:t>他医治我们</w:t>
+      </w:r>
+      <w:r>
         <w:rPr>
           <w:rFonts w:ascii="微软雅黑" w:eastAsia="微软雅黑" w:hAnsi="微软雅黑" w:cs="微软雅黑"/>
           <w:sz w:val="28"/>
-          <w:szCs w:val="28"/>
-        </w:rPr>
-      </w:pPr>
-      <w:r>
-        <w:rPr>
-          <w:rFonts w:ascii="微软雅黑" w:eastAsia="微软雅黑" w:hAnsi="微软雅黑" w:cs="微软雅黑" w:hint="eastAsia"/>
-          <w:sz w:val="28"/>
-          <w:szCs w:val="28"/>
-        </w:rPr>
-        <w:t>无人能像你</w:t>
-      </w:r>
-      <w:r>
-        <w:rPr>
-          <w:rFonts w:ascii="微软雅黑" w:eastAsia="微软雅黑" w:hAnsi="微软雅黑" w:cs="微软雅黑"/>
-          <w:sz w:val="28"/>
-          <w:szCs w:val="28"/>
-        </w:rPr>
-        <w:t xml:space="preserve"> 无人像你</w:t>
+        </w:rPr>
+        <w:t xml:space="preserve"> 他满有权能</w:t>
       </w:r>
     </w:p>
     <w:p>
@@ -749,15 +1130,15 @@
         <w:spacing w:line="340" w:lineRule="exact"/>
         <w:rPr>
           <w:rFonts w:ascii="Lucida Bright" w:eastAsia="Courier New" w:hAnsi="Lucida Bright" w:cs="Calibri"/>
-          <w:sz w:val="24"/>
+          <w:sz w:val="28"/>
         </w:rPr>
       </w:pPr>
       <w:r>
         <w:rPr>
           <w:rFonts w:ascii="Lucida Bright" w:eastAsia="Courier New" w:hAnsi="Lucida Bright" w:cs="Calibri"/>
-          <w:sz w:val="24"/>
-        </w:rPr>
-        <w:t xml:space="preserve">Ni jiang shui bian wei mei jiu </w:t>
+          <w:sz w:val="28"/>
+        </w:rPr>
+        <w:t>Our God Our God</w:t>
       </w:r>
     </w:p>
     <w:p>
@@ -765,62 +1146,112 @@
         <w:spacing w:line="340" w:lineRule="exact"/>
         <w:rPr>
           <w:rFonts w:ascii="Lucida Bright" w:eastAsia="Courier New" w:hAnsi="Lucida Bright" w:cs="Calibri"/>
-          <w:sz w:val="24"/>
-        </w:rPr>
-      </w:pPr>
-      <w:r>
+          <w:sz w:val="28"/>
+        </w:rPr>
+      </w:pPr>
+    </w:p>
+    <w:p>
+      <w:pPr>
+        <w:spacing w:line="340" w:lineRule="exact"/>
         <w:rPr>
           <w:rFonts w:ascii="Lucida Bright" w:eastAsia="Courier New" w:hAnsi="Lucida Bright" w:cs="Calibri"/>
-          <w:sz w:val="24"/>
-        </w:rPr>
-        <w:t>Shi mang yan chong jian guang ming</w:t>
-      </w:r>
-    </w:p>
-    <w:p>
-      <w:pPr>
-        <w:spacing w:line="340" w:lineRule="exact"/>
-        <w:rPr>
-          <w:rFonts w:ascii="Lucida Bright" w:hAnsi="Lucida Bright" w:cs="Calibri"/>
-          <w:sz w:val="24"/>
+          <w:sz w:val="28"/>
         </w:rPr>
       </w:pPr>
       <w:r>
         <w:rPr>
           <w:rFonts w:ascii="Lucida Bright" w:eastAsia="Courier New" w:hAnsi="Lucida Bright" w:cs="Calibri"/>
-          <w:sz w:val="24"/>
-        </w:rPr>
-        <w:t>Wu ren neng xiang ni</w:t>
-      </w:r>
-      <w:r>
-        <w:rPr>
-          <w:rFonts w:ascii="Lucida Bright" w:hAnsi="Lucida Bright" w:cs="Calibri" w:hint="eastAsia"/>
-          <w:sz w:val="24"/>
-        </w:rPr>
-        <w:t xml:space="preserve"> </w:t>
-      </w:r>
-    </w:p>
-    <w:p>
-      <w:pPr>
-        <w:spacing w:line="340" w:lineRule="exact"/>
-        <w:rPr>
-          <w:rFonts w:ascii="Lucida Bright" w:hAnsi="Lucida Bright" w:cs="Calibri"/>
-          <w:sz w:val="24"/>
-        </w:rPr>
-      </w:pPr>
-      <w:r>
+          <w:sz w:val="28"/>
+        </w:rPr>
+        <w:t>Wo shen zui wei da</w:t>
+      </w:r>
+    </w:p>
+    <w:p>
+      <w:pPr>
+        <w:spacing w:line="340" w:lineRule="exact"/>
         <w:rPr>
           <w:rFonts w:ascii="Lucida Bright" w:eastAsia="Courier New" w:hAnsi="Lucida Bright" w:cs="Calibri"/>
-          <w:sz w:val="24"/>
-        </w:rPr>
-        <w:t xml:space="preserve">Wu ren xiang ni </w:t>
-      </w:r>
-    </w:p>
-    <w:p>
-      <w:pPr>
-        <w:spacing w:line="340" w:lineRule="exact"/>
-        <w:rPr>
-          <w:rFonts w:ascii="Lucida Bright" w:hAnsi="Lucida Bright" w:cs="Calibri"/>
-          <w:sz w:val="24"/>
+          <w:sz w:val="28"/>
+        </w:rPr>
+      </w:pPr>
+      <w:r>
+        <w:rPr>
+          <w:rFonts w:ascii="Lucida Bright" w:eastAsia="Courier New" w:hAnsi="Lucida Bright" w:cs="Calibri"/>
+          <w:sz w:val="28"/>
+        </w:rPr>
+        <w:t>Wo shen zui gang qiang</w:t>
+      </w:r>
+    </w:p>
+    <w:p>
+      <w:pPr>
+        <w:spacing w:line="340" w:lineRule="exact"/>
+        <w:rPr>
+          <w:rFonts w:ascii="Lucida Bright" w:eastAsia="Courier New" w:hAnsi="Lucida Bright" w:cs="Calibri"/>
+          <w:sz w:val="28"/>
+        </w:rPr>
+      </w:pPr>
+      <w:r>
+        <w:rPr>
+          <w:rFonts w:ascii="Lucida Bright" w:eastAsia="Courier New" w:hAnsi="Lucida Bright" w:cs="Calibri"/>
+          <w:sz w:val="28"/>
+        </w:rPr>
+        <w:t>Yuan chao guo shi shang yi qie de jun wang</w:t>
+      </w:r>
+    </w:p>
+    <w:p>
+      <w:pPr>
+        <w:spacing w:line="340" w:lineRule="exact"/>
+        <w:rPr>
+          <w:rFonts w:ascii="Lucida Bright" w:eastAsia="Courier New" w:hAnsi="Lucida Bright" w:cs="Calibri"/>
+          <w:sz w:val="28"/>
+        </w:rPr>
+      </w:pPr>
+      <w:r>
+        <w:rPr>
+          <w:rFonts w:ascii="Lucida Bright" w:eastAsia="Courier New" w:hAnsi="Lucida Bright" w:cs="Calibri"/>
+          <w:sz w:val="28"/>
+        </w:rPr>
+        <w:t xml:space="preserve">Ta yi zhi wo men </w:t>
+      </w:r>
+    </w:p>
+    <w:p>
+      <w:pPr>
+        <w:spacing w:line="340" w:lineRule="exact"/>
+        <w:rPr>
+          <w:rFonts w:ascii="Lucida Bright" w:eastAsia="Courier New" w:hAnsi="Lucida Bright" w:cs="Calibri"/>
+          <w:sz w:val="28"/>
+        </w:rPr>
+      </w:pPr>
+      <w:r>
+        <w:rPr>
+          <w:rFonts w:ascii="Lucida Bright" w:eastAsia="Courier New" w:hAnsi="Lucida Bright" w:cs="Calibri"/>
+          <w:sz w:val="28"/>
+        </w:rPr>
+        <w:t xml:space="preserve">Ta man you quan neng </w:t>
+      </w:r>
+    </w:p>
+    <w:p>
+      <w:pPr>
+        <w:spacing w:line="340" w:lineRule="exact"/>
+        <w:rPr>
+          <w:rFonts w:ascii="Lucida Bright" w:eastAsia="Courier New" w:hAnsi="Lucida Bright" w:cs="Calibri"/>
+          <w:sz w:val="28"/>
+        </w:rPr>
+      </w:pPr>
+      <w:r>
+        <w:rPr>
+          <w:rFonts w:ascii="Lucida Bright" w:eastAsia="Courier New" w:hAnsi="Lucida Bright" w:cs="Calibri"/>
+          <w:sz w:val="28"/>
+        </w:rPr>
+        <w:t>Our God Our God</w:t>
+      </w:r>
+    </w:p>
+    <w:p>
+      <w:pPr>
+        <w:spacing w:line="340" w:lineRule="exact"/>
+        <w:rPr>
+          <w:rFonts w:ascii="Lucida Bright" w:eastAsia="Courier New" w:hAnsi="Lucida Bright" w:cs="Calibri"/>
+          <w:sz w:val="28"/>
         </w:rPr>
       </w:pPr>
     </w:p>
@@ -830,7 +1261,7 @@
         <w:rPr>
           <w:rFonts w:ascii="Lucida Bright" w:eastAsia="Courier New" w:hAnsi="Lucida Bright" w:cs="Calibri"/>
           <w:b/>
-          <w:sz w:val="24"/>
+          <w:sz w:val="28"/>
           <w:u w:val="single"/>
         </w:rPr>
       </w:pPr>
@@ -838,399 +1269,7 @@
         <w:rPr>
           <w:rFonts w:ascii="Lucida Bright" w:eastAsia="Courier New" w:hAnsi="Lucida Bright" w:cs="Calibri"/>
           <w:b/>
-          <w:sz w:val="24"/>
-          <w:u w:val="single"/>
-        </w:rPr>
-        <w:t>Verse 2</w:t>
-      </w:r>
-    </w:p>
-    <w:p>
-      <w:pPr>
-        <w:spacing w:line="340" w:lineRule="exact"/>
-        <w:rPr>
-          <w:rFonts w:ascii="微软雅黑" w:eastAsia="微软雅黑" w:hAnsi="微软雅黑" w:cs="微软雅黑"/>
-          <w:sz w:val="24"/>
-        </w:rPr>
-      </w:pPr>
-      <w:r>
-        <w:rPr>
-          <w:rFonts w:ascii="微软雅黑" w:eastAsia="微软雅黑" w:hAnsi="微软雅黑" w:cs="微软雅黑" w:hint="eastAsia"/>
-          <w:sz w:val="24"/>
-        </w:rPr>
-        <w:t>你荣光驱走黑暗</w:t>
-      </w:r>
-      <w:r>
-        <w:rPr>
-          <w:rFonts w:ascii="微软雅黑" w:eastAsia="微软雅黑" w:hAnsi="微软雅黑" w:cs="微软雅黑"/>
-          <w:sz w:val="24"/>
-        </w:rPr>
-        <w:t xml:space="preserve"> </w:t>
-      </w:r>
-    </w:p>
-    <w:p>
-      <w:pPr>
-        <w:spacing w:line="340" w:lineRule="exact"/>
-        <w:rPr>
-          <w:rFonts w:ascii="微软雅黑" w:eastAsia="微软雅黑" w:hAnsi="微软雅黑" w:cs="微软雅黑"/>
-          <w:sz w:val="24"/>
-        </w:rPr>
-      </w:pPr>
-      <w:r>
-        <w:rPr>
-          <w:rFonts w:ascii="微软雅黑" w:eastAsia="微软雅黑" w:hAnsi="微软雅黑" w:cs="微软雅黑"/>
-          <w:sz w:val="24"/>
-        </w:rPr>
-        <w:t>赐华冠代替灰尘</w:t>
-      </w:r>
-    </w:p>
-    <w:p>
-      <w:pPr>
-        <w:spacing w:line="340" w:lineRule="exact"/>
-        <w:rPr>
-          <w:rFonts w:ascii="微软雅黑" w:eastAsia="微软雅黑" w:hAnsi="微软雅黑" w:cs="微软雅黑"/>
-          <w:sz w:val="24"/>
-        </w:rPr>
-      </w:pPr>
-      <w:r>
-        <w:rPr>
-          <w:rFonts w:ascii="微软雅黑" w:eastAsia="微软雅黑" w:hAnsi="微软雅黑" w:cs="微软雅黑" w:hint="eastAsia"/>
-          <w:sz w:val="24"/>
-        </w:rPr>
-        <w:t>无人能像你</w:t>
-      </w:r>
-      <w:r>
-        <w:rPr>
-          <w:rFonts w:ascii="微软雅黑" w:eastAsia="微软雅黑" w:hAnsi="微软雅黑" w:cs="微软雅黑"/>
-          <w:sz w:val="24"/>
-        </w:rPr>
-        <w:t xml:space="preserve"> </w:t>
-      </w:r>
-    </w:p>
-    <w:p>
-      <w:pPr>
-        <w:spacing w:line="340" w:lineRule="exact"/>
-        <w:rPr>
-          <w:rFonts w:ascii="Lucida Bright" w:eastAsia="Courier New" w:hAnsi="Lucida Bright" w:cs="Calibri"/>
-          <w:sz w:val="24"/>
-        </w:rPr>
-      </w:pPr>
-      <w:r>
-        <w:rPr>
-          <w:rFonts w:ascii="微软雅黑" w:eastAsia="微软雅黑" w:hAnsi="微软雅黑" w:cs="微软雅黑"/>
-          <w:sz w:val="24"/>
-        </w:rPr>
-        <w:t>无人像你</w:t>
-      </w:r>
-    </w:p>
-    <w:p>
-      <w:pPr>
-        <w:spacing w:line="340" w:lineRule="exact"/>
-        <w:rPr>
-          <w:rFonts w:ascii="Lucida Bright" w:eastAsia="Courier New" w:hAnsi="Lucida Bright" w:cs="Calibri"/>
-          <w:sz w:val="24"/>
-        </w:rPr>
-      </w:pPr>
-      <w:r>
-        <w:rPr>
-          <w:rFonts w:ascii="Lucida Bright" w:eastAsia="Courier New" w:hAnsi="Lucida Bright" w:cs="Calibri"/>
-          <w:sz w:val="24"/>
-        </w:rPr>
-        <w:t>Ni rong guang qu zou hei an</w:t>
-      </w:r>
-    </w:p>
-    <w:p>
-      <w:pPr>
-        <w:spacing w:line="340" w:lineRule="exact"/>
-        <w:rPr>
-          <w:rFonts w:ascii="Lucida Bright" w:eastAsia="Courier New" w:hAnsi="Lucida Bright" w:cs="Calibri"/>
-          <w:sz w:val="24"/>
-        </w:rPr>
-      </w:pPr>
-      <w:r>
-        <w:rPr>
-          <w:rFonts w:ascii="Lucida Bright" w:eastAsia="Courier New" w:hAnsi="Lucida Bright" w:cs="Calibri"/>
-          <w:sz w:val="24"/>
-        </w:rPr>
-        <w:t>Ci hua guan dai ti hui chen</w:t>
-      </w:r>
-    </w:p>
-    <w:p>
-      <w:pPr>
-        <w:spacing w:line="340" w:lineRule="exact"/>
-        <w:rPr>
-          <w:rFonts w:ascii="Lucida Bright" w:hAnsi="Lucida Bright" w:cs="Calibri"/>
-          <w:sz w:val="24"/>
-        </w:rPr>
-      </w:pPr>
-      <w:r>
-        <w:rPr>
-          <w:rFonts w:ascii="Lucida Bright" w:eastAsia="Courier New" w:hAnsi="Lucida Bright" w:cs="Calibri"/>
-          <w:sz w:val="24"/>
-        </w:rPr>
-        <w:t>Wu ren neng xiang ni</w:t>
-      </w:r>
-      <w:r>
-        <w:rPr>
-          <w:rFonts w:ascii="Lucida Bright" w:hAnsi="Lucida Bright" w:cs="Calibri" w:hint="eastAsia"/>
-          <w:sz w:val="24"/>
-        </w:rPr>
-        <w:t xml:space="preserve"> </w:t>
-      </w:r>
-    </w:p>
-    <w:p>
-      <w:pPr>
-        <w:spacing w:line="340" w:lineRule="exact"/>
-        <w:rPr>
-          <w:rFonts w:ascii="Lucida Bright" w:eastAsia="Courier New" w:hAnsi="Lucida Bright" w:cs="Calibri"/>
-          <w:sz w:val="24"/>
-        </w:rPr>
-      </w:pPr>
-      <w:r>
-        <w:rPr>
-          <w:rFonts w:ascii="Lucida Bright" w:eastAsia="Courier New" w:hAnsi="Lucida Bright" w:cs="Calibri"/>
-          <w:sz w:val="24"/>
-        </w:rPr>
-        <w:t xml:space="preserve">Wu ren xiang ni </w:t>
-      </w:r>
-    </w:p>
-    <w:p>
-      <w:pPr>
-        <w:spacing w:line="340" w:lineRule="exact"/>
-        <w:rPr>
-          <w:rFonts w:ascii="Lucida Bright" w:hAnsi="Lucida Bright" w:cs="Calibri" w:hint="eastAsia"/>
-          <w:sz w:val="24"/>
-        </w:rPr>
-      </w:pPr>
-    </w:p>
-    <w:p>
-      <w:pPr>
-        <w:spacing w:line="340" w:lineRule="exact"/>
-        <w:rPr>
-          <w:rFonts w:ascii="Lucida Bright" w:eastAsia="Courier New" w:hAnsi="Lucida Bright" w:cs="Calibri"/>
-          <w:b/>
-          <w:sz w:val="24"/>
-          <w:u w:val="single"/>
-        </w:rPr>
-      </w:pPr>
-      <w:r>
-        <w:rPr>
-          <w:rFonts w:ascii="Lucida Bright" w:eastAsia="Courier New" w:hAnsi="Lucida Bright" w:cs="Calibri"/>
-          <w:b/>
-          <w:sz w:val="24"/>
-          <w:u w:val="single"/>
-        </w:rPr>
-        <w:t>Chorus</w:t>
-      </w:r>
-    </w:p>
-    <w:p>
-      <w:pPr>
-        <w:spacing w:line="340" w:lineRule="exact"/>
-        <w:rPr>
-          <w:rFonts w:ascii="Lucida Bright" w:eastAsia="Courier New" w:hAnsi="Lucida Bright" w:cs="Calibri"/>
-          <w:b/>
-          <w:sz w:val="24"/>
-          <w:u w:val="single"/>
-        </w:rPr>
-      </w:pPr>
-    </w:p>
-    <w:p>
-      <w:pPr>
-        <w:spacing w:line="340" w:lineRule="exact"/>
-        <w:rPr>
-          <w:rFonts w:ascii="微软雅黑" w:eastAsia="微软雅黑" w:hAnsi="微软雅黑" w:cs="微软雅黑"/>
-          <w:sz w:val="24"/>
-        </w:rPr>
-      </w:pPr>
-      <w:r>
-        <w:rPr>
-          <w:rFonts w:ascii="微软雅黑" w:eastAsia="微软雅黑" w:hAnsi="微软雅黑" w:cs="微软雅黑" w:hint="eastAsia"/>
-          <w:sz w:val="24"/>
-        </w:rPr>
-        <w:t>我神最伟大</w:t>
-      </w:r>
-      <w:r>
-        <w:rPr>
-          <w:rFonts w:ascii="微软雅黑" w:eastAsia="微软雅黑" w:hAnsi="微软雅黑" w:cs="微软雅黑"/>
-          <w:sz w:val="24"/>
-        </w:rPr>
-        <w:t xml:space="preserve"> 我神最刚强</w:t>
-      </w:r>
-    </w:p>
-    <w:p>
-      <w:pPr>
-        <w:spacing w:line="340" w:lineRule="exact"/>
-        <w:rPr>
-          <w:rFonts w:ascii="微软雅黑" w:eastAsia="微软雅黑" w:hAnsi="微软雅黑" w:cs="微软雅黑"/>
-          <w:sz w:val="24"/>
-        </w:rPr>
-      </w:pPr>
-      <w:r>
-        <w:rPr>
-          <w:rFonts w:ascii="微软雅黑" w:eastAsia="微软雅黑" w:hAnsi="微软雅黑" w:cs="微软雅黑" w:hint="eastAsia"/>
-          <w:sz w:val="24"/>
-        </w:rPr>
-        <w:t>远超过世上一切的君王</w:t>
-      </w:r>
-    </w:p>
-    <w:p>
-      <w:pPr>
-        <w:spacing w:line="340" w:lineRule="exact"/>
-        <w:rPr>
-          <w:rFonts w:ascii="微软雅黑" w:eastAsia="微软雅黑" w:hAnsi="微软雅黑" w:cs="微软雅黑"/>
-          <w:sz w:val="24"/>
-        </w:rPr>
-      </w:pPr>
-      <w:r>
-        <w:rPr>
-          <w:rFonts w:ascii="微软雅黑" w:eastAsia="微软雅黑" w:hAnsi="微软雅黑" w:cs="微软雅黑" w:hint="eastAsia"/>
-          <w:sz w:val="24"/>
-        </w:rPr>
-        <w:t>他医治我们</w:t>
-      </w:r>
-      <w:r>
-        <w:rPr>
-          <w:rFonts w:ascii="微软雅黑" w:eastAsia="微软雅黑" w:hAnsi="微软雅黑" w:cs="微软雅黑"/>
-          <w:sz w:val="24"/>
-        </w:rPr>
-        <w:t xml:space="preserve"> 他满有权能</w:t>
-      </w:r>
-    </w:p>
-    <w:p>
-      <w:pPr>
-        <w:spacing w:line="340" w:lineRule="exact"/>
-        <w:rPr>
-          <w:rFonts w:ascii="Lucida Bright" w:eastAsia="Courier New" w:hAnsi="Lucida Bright" w:cs="Calibri"/>
-          <w:sz w:val="24"/>
-        </w:rPr>
-      </w:pPr>
-      <w:r>
-        <w:rPr>
-          <w:rFonts w:ascii="Lucida Bright" w:eastAsia="Courier New" w:hAnsi="Lucida Bright" w:cs="Calibri"/>
-          <w:sz w:val="24"/>
-        </w:rPr>
-        <w:t>Our God Our God</w:t>
-      </w:r>
-    </w:p>
-    <w:p>
-      <w:pPr>
-        <w:spacing w:line="340" w:lineRule="exact"/>
-        <w:rPr>
-          <w:rFonts w:ascii="Lucida Bright" w:eastAsia="Courier New" w:hAnsi="Lucida Bright" w:cs="Calibri"/>
-          <w:sz w:val="24"/>
-        </w:rPr>
-      </w:pPr>
-      <w:r>
-        <w:rPr>
-          <w:rFonts w:ascii="Lucida Bright" w:eastAsia="Courier New" w:hAnsi="Lucida Bright" w:cs="Calibri"/>
-          <w:sz w:val="24"/>
-        </w:rPr>
-        <w:t>Wo shen zui wei da</w:t>
-      </w:r>
-    </w:p>
-    <w:p>
-      <w:pPr>
-        <w:spacing w:line="340" w:lineRule="exact"/>
-        <w:rPr>
-          <w:rFonts w:ascii="Lucida Bright" w:eastAsia="Courier New" w:hAnsi="Lucida Bright" w:cs="Calibri"/>
-          <w:sz w:val="24"/>
-        </w:rPr>
-      </w:pPr>
-      <w:r>
-        <w:rPr>
-          <w:rFonts w:ascii="Lucida Bright" w:eastAsia="Courier New" w:hAnsi="Lucida Bright" w:cs="Calibri"/>
-          <w:sz w:val="24"/>
-        </w:rPr>
-        <w:t>Wo shen zui gang qiang</w:t>
-      </w:r>
-    </w:p>
-    <w:p>
-      <w:pPr>
-        <w:spacing w:line="340" w:lineRule="exact"/>
-        <w:rPr>
-          <w:rFonts w:ascii="Lucida Bright" w:eastAsia="Courier New" w:hAnsi="Lucida Bright" w:cs="Calibri"/>
-          <w:sz w:val="24"/>
-        </w:rPr>
-      </w:pPr>
-      <w:r>
-        <w:rPr>
-          <w:rFonts w:ascii="Lucida Bright" w:eastAsia="Courier New" w:hAnsi="Lucida Bright" w:cs="Calibri"/>
-          <w:sz w:val="24"/>
-        </w:rPr>
-        <w:t>Yuan chao guo shi shang yi qie de jun wang</w:t>
-      </w:r>
-    </w:p>
-    <w:p>
-      <w:pPr>
-        <w:spacing w:line="340" w:lineRule="exact"/>
-        <w:rPr>
-          <w:rFonts w:ascii="Lucida Bright" w:eastAsia="Courier New" w:hAnsi="Lucida Bright" w:cs="Calibri"/>
-          <w:sz w:val="24"/>
-        </w:rPr>
-      </w:pPr>
-      <w:r>
-        <w:rPr>
-          <w:rFonts w:ascii="Lucida Bright" w:eastAsia="Courier New" w:hAnsi="Lucida Bright" w:cs="Calibri"/>
-          <w:sz w:val="24"/>
-        </w:rPr>
-        <w:t xml:space="preserve">Ta yi zhi wo men </w:t>
-      </w:r>
-    </w:p>
-    <w:p>
-      <w:pPr>
-        <w:spacing w:line="340" w:lineRule="exact"/>
-        <w:rPr>
-          <w:rFonts w:ascii="Lucida Bright" w:eastAsia="Courier New" w:hAnsi="Lucida Bright" w:cs="Calibri"/>
-          <w:sz w:val="24"/>
-        </w:rPr>
-      </w:pPr>
-      <w:r>
-        <w:rPr>
-          <w:rFonts w:ascii="Lucida Bright" w:eastAsia="Courier New" w:hAnsi="Lucida Bright" w:cs="Calibri"/>
-          <w:sz w:val="24"/>
-        </w:rPr>
-        <w:t xml:space="preserve">Ta man you quan neng </w:t>
-      </w:r>
-    </w:p>
-    <w:p>
-      <w:pPr>
-        <w:spacing w:line="340" w:lineRule="exact"/>
-        <w:rPr>
-          <w:rFonts w:ascii="Lucida Bright" w:eastAsia="Courier New" w:hAnsi="Lucida Bright" w:cs="Calibri"/>
-          <w:sz w:val="24"/>
-        </w:rPr>
-      </w:pPr>
-      <w:r>
-        <w:rPr>
-          <w:rFonts w:ascii="Lucida Bright" w:eastAsia="Courier New" w:hAnsi="Lucida Bright" w:cs="Calibri"/>
-          <w:sz w:val="24"/>
-        </w:rPr>
-        <w:t>Our God Our God</w:t>
-      </w:r>
-    </w:p>
-    <w:p>
-      <w:pPr>
-        <w:spacing w:line="340" w:lineRule="exact"/>
-        <w:rPr>
-          <w:rFonts w:ascii="Lucida Bright" w:eastAsia="Courier New" w:hAnsi="Lucida Bright" w:cs="Calibri"/>
-          <w:sz w:val="24"/>
-        </w:rPr>
-      </w:pPr>
-    </w:p>
-    <w:p>
-      <w:pPr>
-        <w:spacing w:line="340" w:lineRule="exact"/>
-        <w:rPr>
-          <w:rFonts w:ascii="Lucida Bright" w:eastAsia="Courier New" w:hAnsi="Lucida Bright" w:cs="Calibri"/>
-          <w:b/>
-          <w:sz w:val="24"/>
-          <w:u w:val="single"/>
-        </w:rPr>
-      </w:pPr>
-      <w:r>
-        <w:rPr>
-          <w:rFonts w:ascii="Lucida Bright" w:eastAsia="Courier New" w:hAnsi="Lucida Bright" w:cs="Calibri"/>
-          <w:b/>
-          <w:sz w:val="24"/>
+          <w:sz w:val="28"/>
           <w:u w:val="single"/>
         </w:rPr>
         <w:t>Bridge</w:t>
@@ -1242,7 +1281,7 @@
         <w:rPr>
           <w:rFonts w:ascii="Lucida Bright" w:hAnsi="Lucida Bright" w:cs="Calibri"/>
           <w:b/>
-          <w:sz w:val="24"/>
+          <w:sz w:val="28"/>
           <w:u w:val="single"/>
         </w:rPr>
       </w:pPr>
@@ -1252,13 +1291,13 @@
         <w:spacing w:line="340" w:lineRule="exact"/>
         <w:rPr>
           <w:rFonts w:ascii="微软雅黑" w:eastAsia="微软雅黑" w:hAnsi="微软雅黑" w:cs="微软雅黑"/>
-          <w:sz w:val="24"/>
+          <w:sz w:val="28"/>
         </w:rPr>
       </w:pPr>
       <w:r>
         <w:rPr>
           <w:rFonts w:ascii="微软雅黑" w:eastAsia="微软雅黑" w:hAnsi="微软雅黑" w:cs="微软雅黑" w:hint="eastAsia"/>
-          <w:sz w:val="24"/>
+          <w:sz w:val="28"/>
         </w:rPr>
         <w:t>若上帝帮助我们</w:t>
       </w:r>
@@ -1268,13 +1307,13 @@
         <w:spacing w:line="340" w:lineRule="exact"/>
         <w:rPr>
           <w:rFonts w:ascii="微软雅黑" w:eastAsia="微软雅黑" w:hAnsi="微软雅黑" w:cs="微软雅黑"/>
-          <w:sz w:val="24"/>
+          <w:sz w:val="28"/>
         </w:rPr>
       </w:pPr>
       <w:r>
         <w:rPr>
           <w:rFonts w:ascii="微软雅黑" w:eastAsia="微软雅黑" w:hAnsi="微软雅黑" w:cs="微软雅黑" w:hint="eastAsia"/>
-          <w:sz w:val="24"/>
+          <w:sz w:val="28"/>
         </w:rPr>
         <w:t>有谁能拦阻我们</w:t>
       </w:r>
@@ -1284,13 +1323,13 @@
         <w:spacing w:line="340" w:lineRule="exact"/>
         <w:rPr>
           <w:rFonts w:ascii="微软雅黑" w:eastAsia="微软雅黑" w:hAnsi="微软雅黑" w:cs="微软雅黑"/>
-          <w:sz w:val="24"/>
+          <w:sz w:val="28"/>
         </w:rPr>
       </w:pPr>
       <w:r>
         <w:rPr>
           <w:rFonts w:ascii="微软雅黑" w:eastAsia="微软雅黑" w:hAnsi="微软雅黑" w:cs="微软雅黑" w:hint="eastAsia"/>
-          <w:sz w:val="24"/>
+          <w:sz w:val="28"/>
         </w:rPr>
         <w:t>若上帝与我同行</w:t>
       </w:r>
@@ -1300,13 +1339,13 @@
         <w:spacing w:line="340" w:lineRule="exact"/>
         <w:rPr>
           <w:rFonts w:ascii="微软雅黑" w:eastAsia="微软雅黑" w:hAnsi="微软雅黑" w:cs="微软雅黑"/>
-          <w:sz w:val="24"/>
+          <w:sz w:val="28"/>
         </w:rPr>
       </w:pPr>
       <w:r>
         <w:rPr>
           <w:rFonts w:ascii="微软雅黑" w:eastAsia="微软雅黑" w:hAnsi="微软雅黑" w:cs="微软雅黑" w:hint="eastAsia"/>
-          <w:sz w:val="24"/>
+          <w:sz w:val="28"/>
         </w:rPr>
         <w:t>谁还能敌挡我们</w:t>
       </w:r>
@@ -1315,16 +1354,23 @@
       <w:pPr>
         <w:spacing w:line="340" w:lineRule="exact"/>
         <w:rPr>
+          <w:rFonts w:ascii="微软雅黑" w:eastAsia="微软雅黑" w:hAnsi="微软雅黑" w:cs="微软雅黑" w:hint="eastAsia"/>
+          <w:sz w:val="28"/>
+        </w:rPr>
+      </w:pPr>
+    </w:p>
+    <w:p>
+      <w:pPr>
+        <w:spacing w:line="340" w:lineRule="exact"/>
+        <w:rPr>
           <w:rFonts w:ascii="Lucida Bright" w:hAnsi="Lucida Bright" w:cs="Calibri"/>
-          <w:sz w:val="24"/>
-        </w:rPr>
-      </w:pPr>
-      <w:bookmarkStart w:id="2" w:name="_GoBack"/>
-      <w:bookmarkEnd w:id="2"/>
+          <w:sz w:val="28"/>
+        </w:rPr>
+      </w:pPr>
       <w:r>
         <w:rPr>
           <w:rFonts w:ascii="Lucida Bright" w:hAnsi="Lucida Bright" w:cs="Calibri"/>
-          <w:sz w:val="24"/>
+          <w:sz w:val="28"/>
         </w:rPr>
         <w:t>Ruo shang di bang zhu wo men</w:t>
       </w:r>
@@ -1334,13 +1380,13 @@
         <w:spacing w:line="340" w:lineRule="exact"/>
         <w:rPr>
           <w:rFonts w:ascii="Lucida Bright" w:hAnsi="Lucida Bright" w:cs="Calibri"/>
-          <w:sz w:val="24"/>
+          <w:sz w:val="28"/>
         </w:rPr>
       </w:pPr>
       <w:r>
         <w:rPr>
           <w:rFonts w:ascii="Lucida Bright" w:hAnsi="Lucida Bright" w:cs="Calibri"/>
-          <w:sz w:val="24"/>
+          <w:sz w:val="28"/>
         </w:rPr>
         <w:t>You shei neng lan zu wo men</w:t>
       </w:r>
@@ -1350,13 +1396,13 @@
         <w:spacing w:line="340" w:lineRule="exact"/>
         <w:rPr>
           <w:rFonts w:ascii="Lucida Bright" w:hAnsi="Lucida Bright" w:cs="Calibri"/>
-          <w:sz w:val="24"/>
+          <w:sz w:val="28"/>
         </w:rPr>
       </w:pPr>
       <w:r>
         <w:rPr>
           <w:rFonts w:ascii="Lucida Bright" w:hAnsi="Lucida Bright" w:cs="Calibri"/>
-          <w:sz w:val="24"/>
+          <w:sz w:val="28"/>
         </w:rPr>
         <w:t>Ruo shang di yu wo tong xing</w:t>
       </w:r>
@@ -1366,7 +1412,7 @@
         <w:spacing w:line="340" w:lineRule="exact"/>
         <w:rPr>
           <w:rFonts w:ascii="Lucida Bright" w:hAnsi="Lucida Bright" w:cs="Calibri"/>
-          <w:sz w:val="24"/>
+          <w:sz w:val="28"/>
         </w:rPr>
         <w:sectPr>
           <w:type w:val="continuous"/>
@@ -1379,7 +1425,7 @@
       <w:r>
         <w:rPr>
           <w:rFonts w:ascii="Lucida Bright" w:hAnsi="Lucida Bright" w:cs="Calibri"/>
-          <w:sz w:val="24"/>
+          <w:sz w:val="28"/>
         </w:rPr>
         <w:t xml:space="preserve">Shei hai neng di dang wo men </w:t>
       </w:r>
@@ -1392,11 +1438,1563 @@
           <w:sz w:val="36"/>
         </w:rPr>
       </w:pPr>
-    </w:p>
-    <w:p>
-      <w:pPr>
-        <w:widowControl/>
-        <w:jc w:val="left"/>
+      <w:r>
+        <w:rPr>
+          <w:rFonts w:ascii="黑体" w:eastAsia="黑体" w:hAnsi="黑体" w:hint="eastAsia"/>
+          <w:sz w:val="36"/>
+        </w:rPr>
+        <w:lastRenderedPageBreak/>
+        <w:t>2.</w:t>
+      </w:r>
+      <w:r>
+        <w:rPr>
+          <w:rFonts w:ascii="黑体" w:eastAsia="黑体" w:hAnsi="黑体" w:hint="eastAsia"/>
+          <w:sz w:val="36"/>
+        </w:rPr>
+        <w:t>大能拯救da neng zheng jiu (mighty to save)</w:t>
+      </w:r>
+    </w:p>
+    <w:p>
+      <w:pPr>
+        <w:spacing w:line="0" w:lineRule="atLeast"/>
+        <w:rPr>
+          <w:rFonts w:ascii="Calibri" w:hAnsi="Calibri" w:cs="Calibri"/>
+          <w:b/>
+          <w:sz w:val="28"/>
+          <w:szCs w:val="28"/>
+          <w:u w:val="single"/>
+        </w:rPr>
+      </w:pPr>
+    </w:p>
+    <w:tbl>
+      <w:tblPr>
+        <w:tblW w:w="8360" w:type="dxa"/>
+        <w:tblBorders>
+          <w:top w:val="single" w:sz="4" w:space="0" w:color="auto"/>
+          <w:left w:val="single" w:sz="4" w:space="0" w:color="auto"/>
+          <w:bottom w:val="single" w:sz="4" w:space="0" w:color="auto"/>
+          <w:right w:val="single" w:sz="4" w:space="0" w:color="auto"/>
+          <w:insideH w:val="single" w:sz="4" w:space="0" w:color="auto"/>
+          <w:insideV w:val="single" w:sz="4" w:space="0" w:color="auto"/>
+        </w:tblBorders>
+        <w:tblLayout w:type="fixed"/>
+        <w:tblLook w:val="04A0" w:firstRow="1" w:lastRow="0" w:firstColumn="1" w:lastColumn="0" w:noHBand="0" w:noVBand="1"/>
+      </w:tblPr>
+      <w:tblGrid>
+        <w:gridCol w:w="760"/>
+        <w:gridCol w:w="760"/>
+        <w:gridCol w:w="760"/>
+        <w:gridCol w:w="760"/>
+        <w:gridCol w:w="760"/>
+        <w:gridCol w:w="760"/>
+        <w:gridCol w:w="760"/>
+        <w:gridCol w:w="760"/>
+        <w:gridCol w:w="760"/>
+        <w:gridCol w:w="760"/>
+        <w:gridCol w:w="760"/>
+      </w:tblGrid>
+      <w:tr>
+        <w:trPr>
+          <w:trHeight w:val="531"/>
+        </w:trPr>
+        <w:tc>
+          <w:tcPr>
+            <w:tcW w:w="760" w:type="dxa"/>
+            <w:vAlign w:val="center"/>
+          </w:tcPr>
+          <w:p>
+            <w:pPr>
+              <w:spacing w:line="0" w:lineRule="atLeast"/>
+              <w:jc w:val="center"/>
+              <w:rPr>
+                <w:rFonts w:ascii="Cambria" w:hAnsi="Cambria"/>
+                <w:b/>
+                <w:sz w:val="22"/>
+                <w:szCs w:val="21"/>
+              </w:rPr>
+            </w:pPr>
+            <w:r>
+              <w:rPr>
+                <w:rFonts w:ascii="Cambria" w:hAnsi="Cambria"/>
+                <w:b/>
+                <w:sz w:val="22"/>
+                <w:szCs w:val="21"/>
+              </w:rPr>
+              <w:t>IN</w:t>
+            </w:r>
+          </w:p>
+        </w:tc>
+        <w:tc>
+          <w:tcPr>
+            <w:tcW w:w="760" w:type="dxa"/>
+            <w:vAlign w:val="center"/>
+          </w:tcPr>
+          <w:p>
+            <w:pPr>
+              <w:spacing w:line="0" w:lineRule="atLeast"/>
+              <w:jc w:val="center"/>
+              <w:rPr>
+                <w:rFonts w:ascii="Cambria" w:hAnsi="Cambria"/>
+                <w:b/>
+                <w:sz w:val="22"/>
+                <w:szCs w:val="21"/>
+              </w:rPr>
+            </w:pPr>
+            <w:r>
+              <w:rPr>
+                <w:rFonts w:ascii="Cambria" w:hAnsi="Cambria" w:hint="eastAsia"/>
+                <w:b/>
+                <w:sz w:val="22"/>
+                <w:szCs w:val="21"/>
+              </w:rPr>
+              <w:t>V1</w:t>
+            </w:r>
+          </w:p>
+        </w:tc>
+        <w:tc>
+          <w:tcPr>
+            <w:tcW w:w="760" w:type="dxa"/>
+            <w:vAlign w:val="center"/>
+          </w:tcPr>
+          <w:p>
+            <w:pPr>
+              <w:spacing w:line="0" w:lineRule="atLeast"/>
+              <w:jc w:val="center"/>
+              <w:rPr>
+                <w:rFonts w:ascii="Cambria" w:hAnsi="Cambria"/>
+                <w:b/>
+                <w:sz w:val="22"/>
+                <w:szCs w:val="21"/>
+              </w:rPr>
+            </w:pPr>
+            <w:r>
+              <w:rPr>
+                <w:rFonts w:ascii="Cambria" w:hAnsi="Cambria" w:hint="eastAsia"/>
+                <w:b/>
+                <w:sz w:val="22"/>
+                <w:szCs w:val="21"/>
+              </w:rPr>
+              <w:t>C</w:t>
+            </w:r>
+          </w:p>
+        </w:tc>
+        <w:tc>
+          <w:tcPr>
+            <w:tcW w:w="760" w:type="dxa"/>
+            <w:vAlign w:val="center"/>
+          </w:tcPr>
+          <w:p>
+            <w:pPr>
+              <w:spacing w:line="0" w:lineRule="atLeast"/>
+              <w:jc w:val="center"/>
+              <w:rPr>
+                <w:rFonts w:ascii="Cambria" w:hAnsi="Cambria"/>
+                <w:b/>
+                <w:sz w:val="22"/>
+                <w:szCs w:val="21"/>
+              </w:rPr>
+            </w:pPr>
+            <w:r>
+              <w:rPr>
+                <w:rFonts w:ascii="Cambria" w:hAnsi="Cambria"/>
+                <w:b/>
+                <w:sz w:val="22"/>
+                <w:szCs w:val="21"/>
+              </w:rPr>
+              <w:t>IN</w:t>
+            </w:r>
+          </w:p>
+        </w:tc>
+        <w:tc>
+          <w:tcPr>
+            <w:tcW w:w="760" w:type="dxa"/>
+            <w:vAlign w:val="center"/>
+          </w:tcPr>
+          <w:p>
+            <w:pPr>
+              <w:spacing w:line="0" w:lineRule="atLeast"/>
+              <w:jc w:val="center"/>
+              <w:rPr>
+                <w:rFonts w:ascii="Cambria" w:hAnsi="Cambria"/>
+                <w:b/>
+                <w:sz w:val="22"/>
+                <w:szCs w:val="21"/>
+              </w:rPr>
+            </w:pPr>
+            <w:r>
+              <w:rPr>
+                <w:rFonts w:ascii="Cambria" w:hAnsi="Cambria"/>
+                <w:b/>
+                <w:sz w:val="22"/>
+                <w:szCs w:val="21"/>
+              </w:rPr>
+              <w:t>V2</w:t>
+            </w:r>
+          </w:p>
+        </w:tc>
+        <w:tc>
+          <w:tcPr>
+            <w:tcW w:w="760" w:type="dxa"/>
+            <w:vAlign w:val="center"/>
+          </w:tcPr>
+          <w:p>
+            <w:pPr>
+              <w:spacing w:line="0" w:lineRule="atLeast"/>
+              <w:jc w:val="center"/>
+              <w:rPr>
+                <w:rFonts w:ascii="Cambria" w:hAnsi="Cambria"/>
+                <w:b/>
+                <w:sz w:val="22"/>
+                <w:szCs w:val="21"/>
+              </w:rPr>
+            </w:pPr>
+            <w:r>
+              <w:rPr>
+                <w:rFonts w:ascii="Cambria" w:hAnsi="Cambria"/>
+                <w:b/>
+                <w:sz w:val="22"/>
+                <w:szCs w:val="21"/>
+              </w:rPr>
+              <w:t>V2</w:t>
+            </w:r>
+          </w:p>
+        </w:tc>
+        <w:tc>
+          <w:tcPr>
+            <w:tcW w:w="760" w:type="dxa"/>
+            <w:vAlign w:val="center"/>
+          </w:tcPr>
+          <w:p>
+            <w:pPr>
+              <w:spacing w:line="0" w:lineRule="atLeast"/>
+              <w:jc w:val="center"/>
+              <w:rPr>
+                <w:rFonts w:ascii="Cambria" w:hAnsi="Cambria"/>
+                <w:b/>
+                <w:sz w:val="22"/>
+                <w:szCs w:val="21"/>
+              </w:rPr>
+            </w:pPr>
+            <w:r>
+              <w:rPr>
+                <w:rFonts w:ascii="Cambria" w:hAnsi="Cambria"/>
+                <w:b/>
+                <w:sz w:val="22"/>
+                <w:szCs w:val="21"/>
+              </w:rPr>
+              <w:t>C</w:t>
+            </w:r>
+          </w:p>
+        </w:tc>
+        <w:tc>
+          <w:tcPr>
+            <w:tcW w:w="760" w:type="dxa"/>
+            <w:vAlign w:val="center"/>
+          </w:tcPr>
+          <w:p>
+            <w:pPr>
+              <w:spacing w:line="0" w:lineRule="atLeast"/>
+              <w:jc w:val="center"/>
+              <w:rPr>
+                <w:rFonts w:ascii="Cambria" w:eastAsia="宋体" w:hAnsi="Cambria"/>
+                <w:b/>
+                <w:sz w:val="22"/>
+                <w:szCs w:val="21"/>
+              </w:rPr>
+            </w:pPr>
+            <w:r>
+              <w:rPr>
+                <w:rFonts w:ascii="Cambria" w:eastAsia="宋体" w:hAnsi="Cambria" w:hint="eastAsia"/>
+                <w:b/>
+                <w:sz w:val="22"/>
+                <w:szCs w:val="21"/>
+              </w:rPr>
+              <w:t>B</w:t>
+            </w:r>
+          </w:p>
+        </w:tc>
+        <w:tc>
+          <w:tcPr>
+            <w:tcW w:w="760" w:type="dxa"/>
+            <w:vAlign w:val="center"/>
+          </w:tcPr>
+          <w:p>
+            <w:pPr>
+              <w:spacing w:line="0" w:lineRule="atLeast"/>
+              <w:jc w:val="center"/>
+              <w:rPr>
+                <w:rFonts w:ascii="Cambria" w:hAnsi="Cambria"/>
+                <w:b/>
+                <w:sz w:val="22"/>
+                <w:szCs w:val="21"/>
+              </w:rPr>
+            </w:pPr>
+            <w:r>
+              <w:rPr>
+                <w:rFonts w:ascii="Cambria" w:hAnsi="Cambria" w:hint="eastAsia"/>
+                <w:b/>
+                <w:sz w:val="22"/>
+                <w:szCs w:val="21"/>
+              </w:rPr>
+              <w:t>C*2</w:t>
+            </w:r>
+          </w:p>
+        </w:tc>
+        <w:tc>
+          <w:tcPr>
+            <w:tcW w:w="760" w:type="dxa"/>
+            <w:vAlign w:val="center"/>
+          </w:tcPr>
+          <w:p>
+            <w:pPr>
+              <w:spacing w:line="0" w:lineRule="atLeast"/>
+              <w:jc w:val="center"/>
+              <w:rPr>
+                <w:rFonts w:ascii="Cambria" w:hAnsi="Cambria"/>
+                <w:b/>
+                <w:sz w:val="22"/>
+                <w:szCs w:val="21"/>
+              </w:rPr>
+            </w:pPr>
+            <w:r>
+              <w:rPr>
+                <w:rFonts w:ascii="Cambria" w:hAnsi="Cambria" w:hint="eastAsia"/>
+                <w:b/>
+                <w:sz w:val="22"/>
+                <w:szCs w:val="21"/>
+              </w:rPr>
+              <w:t>IN</w:t>
+            </w:r>
+          </w:p>
+        </w:tc>
+        <w:tc>
+          <w:tcPr>
+            <w:tcW w:w="760" w:type="dxa"/>
+            <w:vAlign w:val="center"/>
+          </w:tcPr>
+          <w:p>
+            <w:pPr>
+              <w:spacing w:line="0" w:lineRule="atLeast"/>
+              <w:jc w:val="center"/>
+              <w:rPr>
+                <w:rFonts w:ascii="Cambria" w:hAnsi="Cambria"/>
+                <w:b/>
+                <w:sz w:val="22"/>
+                <w:szCs w:val="21"/>
+              </w:rPr>
+            </w:pPr>
+          </w:p>
+        </w:tc>
+      </w:tr>
+      <w:tr>
+        <w:trPr>
+          <w:trHeight w:val="506"/>
+        </w:trPr>
+        <w:tc>
+          <w:tcPr>
+            <w:tcW w:w="760" w:type="dxa"/>
+            <w:vAlign w:val="center"/>
+          </w:tcPr>
+          <w:p>
+            <w:pPr>
+              <w:spacing w:line="0" w:lineRule="atLeast"/>
+              <w:jc w:val="center"/>
+              <w:rPr>
+                <w:rFonts w:ascii="Cambria" w:hAnsi="Cambria"/>
+                <w:b/>
+                <w:sz w:val="22"/>
+                <w:szCs w:val="21"/>
+              </w:rPr>
+            </w:pPr>
+            <w:r>
+              <w:rPr>
+                <w:rFonts w:ascii="Cambria" w:hAnsi="Cambria" w:hint="eastAsia"/>
+                <w:b/>
+                <w:sz w:val="22"/>
+                <w:szCs w:val="21"/>
+              </w:rPr>
+              <w:t>8</w:t>
+            </w:r>
+          </w:p>
+        </w:tc>
+        <w:tc>
+          <w:tcPr>
+            <w:tcW w:w="760" w:type="dxa"/>
+            <w:vAlign w:val="center"/>
+          </w:tcPr>
+          <w:p>
+            <w:pPr>
+              <w:spacing w:line="0" w:lineRule="atLeast"/>
+              <w:jc w:val="center"/>
+              <w:rPr>
+                <w:rFonts w:ascii="Cambria" w:eastAsia="Courier New" w:hAnsi="Cambria"/>
+                <w:b/>
+                <w:sz w:val="22"/>
+                <w:szCs w:val="21"/>
+              </w:rPr>
+            </w:pPr>
+          </w:p>
+        </w:tc>
+        <w:tc>
+          <w:tcPr>
+            <w:tcW w:w="760" w:type="dxa"/>
+            <w:vAlign w:val="center"/>
+          </w:tcPr>
+          <w:p>
+            <w:pPr>
+              <w:spacing w:line="0" w:lineRule="atLeast"/>
+              <w:jc w:val="center"/>
+              <w:rPr>
+                <w:rFonts w:ascii="Cambria" w:eastAsia="Courier New" w:hAnsi="Cambria"/>
+                <w:b/>
+                <w:sz w:val="22"/>
+                <w:szCs w:val="21"/>
+              </w:rPr>
+            </w:pPr>
+          </w:p>
+        </w:tc>
+        <w:tc>
+          <w:tcPr>
+            <w:tcW w:w="760" w:type="dxa"/>
+            <w:vAlign w:val="center"/>
+          </w:tcPr>
+          <w:p>
+            <w:pPr>
+              <w:spacing w:line="0" w:lineRule="atLeast"/>
+              <w:jc w:val="center"/>
+              <w:rPr>
+                <w:rFonts w:ascii="Cambria" w:hAnsi="Cambria" w:hint="eastAsia"/>
+                <w:b/>
+                <w:sz w:val="22"/>
+                <w:szCs w:val="21"/>
+              </w:rPr>
+            </w:pPr>
+            <w:r>
+              <w:rPr>
+                <w:rFonts w:ascii="Cambria" w:hAnsi="Cambria" w:hint="eastAsia"/>
+                <w:b/>
+                <w:sz w:val="22"/>
+                <w:szCs w:val="21"/>
+              </w:rPr>
+              <w:t>4</w:t>
+            </w:r>
+          </w:p>
+        </w:tc>
+        <w:tc>
+          <w:tcPr>
+            <w:tcW w:w="760" w:type="dxa"/>
+            <w:vAlign w:val="center"/>
+          </w:tcPr>
+          <w:p>
+            <w:pPr>
+              <w:spacing w:line="0" w:lineRule="atLeast"/>
+              <w:jc w:val="center"/>
+              <w:rPr>
+                <w:rFonts w:ascii="Cambria" w:hAnsi="Cambria"/>
+                <w:b/>
+                <w:sz w:val="22"/>
+                <w:szCs w:val="21"/>
+              </w:rPr>
+            </w:pPr>
+          </w:p>
+        </w:tc>
+        <w:tc>
+          <w:tcPr>
+            <w:tcW w:w="760" w:type="dxa"/>
+            <w:vAlign w:val="center"/>
+          </w:tcPr>
+          <w:p>
+            <w:pPr>
+              <w:spacing w:line="0" w:lineRule="atLeast"/>
+              <w:jc w:val="center"/>
+              <w:rPr>
+                <w:rFonts w:ascii="Cambria" w:eastAsia="Courier New" w:hAnsi="Cambria"/>
+                <w:b/>
+                <w:sz w:val="22"/>
+                <w:szCs w:val="21"/>
+              </w:rPr>
+            </w:pPr>
+          </w:p>
+        </w:tc>
+        <w:tc>
+          <w:tcPr>
+            <w:tcW w:w="760" w:type="dxa"/>
+            <w:vAlign w:val="center"/>
+          </w:tcPr>
+          <w:p>
+            <w:pPr>
+              <w:spacing w:line="0" w:lineRule="atLeast"/>
+              <w:jc w:val="center"/>
+              <w:rPr>
+                <w:rFonts w:ascii="Cambria" w:eastAsia="Courier New" w:hAnsi="Cambria"/>
+                <w:b/>
+                <w:sz w:val="22"/>
+                <w:szCs w:val="21"/>
+              </w:rPr>
+            </w:pPr>
+          </w:p>
+        </w:tc>
+        <w:tc>
+          <w:tcPr>
+            <w:tcW w:w="760" w:type="dxa"/>
+            <w:vAlign w:val="center"/>
+          </w:tcPr>
+          <w:p>
+            <w:pPr>
+              <w:spacing w:line="0" w:lineRule="atLeast"/>
+              <w:jc w:val="center"/>
+              <w:rPr>
+                <w:rFonts w:ascii="Cambria" w:hAnsi="Cambria"/>
+                <w:b/>
+                <w:sz w:val="22"/>
+                <w:szCs w:val="21"/>
+              </w:rPr>
+            </w:pPr>
+          </w:p>
+        </w:tc>
+        <w:tc>
+          <w:tcPr>
+            <w:tcW w:w="760" w:type="dxa"/>
+            <w:vAlign w:val="center"/>
+          </w:tcPr>
+          <w:p>
+            <w:pPr>
+              <w:spacing w:line="0" w:lineRule="atLeast"/>
+              <w:jc w:val="center"/>
+              <w:rPr>
+                <w:rFonts w:ascii="Cambria" w:eastAsia="Courier New" w:hAnsi="Cambria"/>
+                <w:b/>
+                <w:sz w:val="22"/>
+                <w:szCs w:val="21"/>
+              </w:rPr>
+            </w:pPr>
+          </w:p>
+        </w:tc>
+        <w:tc>
+          <w:tcPr>
+            <w:tcW w:w="760" w:type="dxa"/>
+            <w:vAlign w:val="center"/>
+          </w:tcPr>
+          <w:p>
+            <w:pPr>
+              <w:spacing w:line="0" w:lineRule="atLeast"/>
+              <w:jc w:val="center"/>
+              <w:rPr>
+                <w:rFonts w:ascii="Cambria" w:hAnsi="Cambria" w:hint="eastAsia"/>
+                <w:b/>
+                <w:sz w:val="22"/>
+                <w:szCs w:val="21"/>
+              </w:rPr>
+            </w:pPr>
+            <w:r>
+              <w:rPr>
+                <w:rFonts w:ascii="Cambria" w:hAnsi="Cambria" w:hint="eastAsia"/>
+                <w:b/>
+                <w:sz w:val="22"/>
+                <w:szCs w:val="21"/>
+              </w:rPr>
+              <w:t>4</w:t>
+            </w:r>
+          </w:p>
+        </w:tc>
+        <w:tc>
+          <w:tcPr>
+            <w:tcW w:w="760" w:type="dxa"/>
+            <w:vAlign w:val="center"/>
+          </w:tcPr>
+          <w:p>
+            <w:pPr>
+              <w:spacing w:line="0" w:lineRule="atLeast"/>
+              <w:jc w:val="center"/>
+              <w:rPr>
+                <w:rFonts w:ascii="Cambria" w:eastAsia="Courier New" w:hAnsi="Cambria"/>
+                <w:b/>
+                <w:sz w:val="22"/>
+                <w:szCs w:val="21"/>
+              </w:rPr>
+            </w:pPr>
+          </w:p>
+        </w:tc>
+      </w:tr>
+    </w:tbl>
+    <w:p>
+      <w:pPr>
+        <w:tabs>
+          <w:tab w:val="left" w:pos="1830"/>
+        </w:tabs>
+        <w:rPr>
+          <w:rFonts w:ascii="Lucida Bright" w:eastAsia="Courier New" w:hAnsi="Lucida Bright" w:cs="Calibri"/>
+          <w:b/>
+          <w:u w:val="single"/>
+        </w:rPr>
+        <w:sectPr>
+          <w:pgSz w:w="11906" w:h="16838"/>
+          <w:pgMar w:top="1440" w:right="1800" w:bottom="1440" w:left="1800" w:header="851" w:footer="992" w:gutter="0"/>
+          <w:cols w:space="425"/>
+          <w:docGrid w:type="lines" w:linePitch="312"/>
+        </w:sectPr>
+      </w:pPr>
+    </w:p>
+    <w:p>
+      <w:pPr>
+        <w:tabs>
+          <w:tab w:val="left" w:pos="1830"/>
+        </w:tabs>
+        <w:rPr>
+          <w:rFonts w:ascii="Lucida Bright" w:eastAsia="Courier New" w:hAnsi="Lucida Bright" w:cs="Calibri"/>
+          <w:b/>
+          <w:sz w:val="28"/>
+          <w:u w:val="single"/>
+        </w:rPr>
+      </w:pPr>
+      <w:r>
+        <w:rPr>
+          <w:rFonts w:ascii="Lucida Bright" w:eastAsia="Courier New" w:hAnsi="Lucida Bright" w:cs="Calibri"/>
+          <w:b/>
+          <w:sz w:val="28"/>
+          <w:u w:val="single"/>
+        </w:rPr>
+        <w:t>Verse 1</w:t>
+      </w:r>
+    </w:p>
+    <w:p>
+      <w:pPr>
+        <w:spacing w:line="340" w:lineRule="exact"/>
+        <w:rPr>
+          <w:rFonts w:ascii="微软雅黑" w:eastAsia="微软雅黑" w:hAnsi="微软雅黑" w:cs="微软雅黑"/>
+          <w:sz w:val="28"/>
+          <w:szCs w:val="28"/>
+        </w:rPr>
+      </w:pPr>
+    </w:p>
+    <w:p>
+      <w:pPr>
+        <w:spacing w:line="340" w:lineRule="exact"/>
+        <w:rPr>
+          <w:rFonts w:ascii="微软雅黑" w:eastAsia="微软雅黑" w:hAnsi="微软雅黑" w:cs="微软雅黑" w:hint="eastAsia"/>
+          <w:sz w:val="28"/>
+          <w:szCs w:val="28"/>
+        </w:rPr>
+      </w:pPr>
+      <w:r>
+        <w:rPr>
+          <w:rFonts w:ascii="微软雅黑" w:eastAsia="微软雅黑" w:hAnsi="微软雅黑" w:cs="微软雅黑" w:hint="eastAsia"/>
+          <w:sz w:val="28"/>
+          <w:szCs w:val="28"/>
+        </w:rPr>
+        <w:t>人人都需要怜悯</w:t>
+      </w:r>
+    </w:p>
+    <w:p>
+      <w:pPr>
+        <w:spacing w:line="340" w:lineRule="exact"/>
+        <w:rPr>
+          <w:rFonts w:ascii="微软雅黑" w:eastAsia="微软雅黑" w:hAnsi="微软雅黑" w:cs="微软雅黑" w:hint="eastAsia"/>
+          <w:sz w:val="28"/>
+          <w:szCs w:val="28"/>
+        </w:rPr>
+      </w:pPr>
+      <w:r>
+        <w:rPr>
+          <w:rFonts w:ascii="微软雅黑" w:eastAsia="微软雅黑" w:hAnsi="微软雅黑" w:cs="微软雅黑" w:hint="eastAsia"/>
+          <w:sz w:val="28"/>
+          <w:szCs w:val="28"/>
+        </w:rPr>
+        <w:t>永不止息的爱</w:t>
+      </w:r>
+    </w:p>
+    <w:p>
+      <w:pPr>
+        <w:spacing w:line="340" w:lineRule="exact"/>
+        <w:rPr>
+          <w:rFonts w:ascii="微软雅黑" w:eastAsia="微软雅黑" w:hAnsi="微软雅黑" w:cs="微软雅黑" w:hint="eastAsia"/>
+          <w:sz w:val="28"/>
+          <w:szCs w:val="28"/>
+        </w:rPr>
+      </w:pPr>
+      <w:r>
+        <w:rPr>
+          <w:rFonts w:ascii="微软雅黑" w:eastAsia="微软雅黑" w:hAnsi="微软雅黑" w:cs="微软雅黑" w:hint="eastAsia"/>
+          <w:sz w:val="28"/>
+          <w:szCs w:val="28"/>
+        </w:rPr>
+        <w:t>愿慈爱临到我</w:t>
+      </w:r>
+    </w:p>
+    <w:p>
+      <w:pPr>
+        <w:spacing w:line="340" w:lineRule="exact"/>
+        <w:rPr>
+          <w:rFonts w:ascii="微软雅黑" w:eastAsia="微软雅黑" w:hAnsi="微软雅黑" w:cs="微软雅黑" w:hint="eastAsia"/>
+          <w:sz w:val="28"/>
+          <w:szCs w:val="28"/>
+        </w:rPr>
+      </w:pPr>
+      <w:r>
+        <w:rPr>
+          <w:rFonts w:ascii="微软雅黑" w:eastAsia="微软雅黑" w:hAnsi="微软雅黑" w:cs="微软雅黑" w:hint="eastAsia"/>
+          <w:sz w:val="28"/>
+          <w:szCs w:val="28"/>
+        </w:rPr>
+        <w:t>人人都需要宽恕</w:t>
+      </w:r>
+    </w:p>
+    <w:p>
+      <w:pPr>
+        <w:spacing w:line="340" w:lineRule="exact"/>
+        <w:rPr>
+          <w:rFonts w:ascii="微软雅黑" w:eastAsia="微软雅黑" w:hAnsi="微软雅黑" w:cs="微软雅黑" w:hint="eastAsia"/>
+          <w:sz w:val="28"/>
+          <w:szCs w:val="28"/>
+        </w:rPr>
+      </w:pPr>
+      <w:r>
+        <w:rPr>
+          <w:rFonts w:ascii="微软雅黑" w:eastAsia="微软雅黑" w:hAnsi="微软雅黑" w:cs="微软雅黑" w:hint="eastAsia"/>
+          <w:sz w:val="28"/>
+          <w:szCs w:val="28"/>
+        </w:rPr>
+        <w:t>都需要救主恩慈</w:t>
+      </w:r>
+    </w:p>
+    <w:p>
+      <w:pPr>
+        <w:spacing w:line="340" w:lineRule="exact"/>
+        <w:rPr>
+          <w:rFonts w:ascii="微软雅黑" w:eastAsia="微软雅黑" w:hAnsi="微软雅黑" w:cs="微软雅黑"/>
+          <w:sz w:val="28"/>
+          <w:szCs w:val="28"/>
+        </w:rPr>
+      </w:pPr>
+      <w:r>
+        <w:rPr>
+          <w:rFonts w:ascii="微软雅黑" w:eastAsia="微软雅黑" w:hAnsi="微软雅黑" w:cs="微软雅黑" w:hint="eastAsia"/>
+          <w:sz w:val="28"/>
+          <w:szCs w:val="28"/>
+        </w:rPr>
+        <w:t>万民的盼望</w:t>
+      </w:r>
+    </w:p>
+    <w:p>
+      <w:pPr>
+        <w:spacing w:line="340" w:lineRule="exact"/>
+        <w:rPr>
+          <w:rFonts w:ascii="微软雅黑" w:eastAsia="微软雅黑" w:hAnsi="微软雅黑" w:cs="微软雅黑" w:hint="eastAsia"/>
+          <w:sz w:val="28"/>
+          <w:szCs w:val="28"/>
+        </w:rPr>
+      </w:pPr>
+    </w:p>
+    <w:p>
+      <w:pPr>
+        <w:spacing w:line="340" w:lineRule="exact"/>
+        <w:rPr>
+          <w:rFonts w:ascii="Lucida Bright" w:eastAsia="微软雅黑" w:hAnsi="Lucida Bright" w:cs="微软雅黑"/>
+          <w:sz w:val="28"/>
+          <w:szCs w:val="28"/>
+        </w:rPr>
+      </w:pPr>
+      <w:r>
+        <w:rPr>
+          <w:rFonts w:ascii="Lucida Bright" w:eastAsia="微软雅黑" w:hAnsi="Lucida Bright" w:cs="微软雅黑"/>
+          <w:sz w:val="28"/>
+          <w:szCs w:val="28"/>
+        </w:rPr>
+        <w:t xml:space="preserve">ren ren dou xu yao lian min </w:t>
+      </w:r>
+    </w:p>
+    <w:p>
+      <w:pPr>
+        <w:spacing w:line="340" w:lineRule="exact"/>
+        <w:rPr>
+          <w:rFonts w:ascii="Lucida Bright" w:eastAsia="微软雅黑" w:hAnsi="Lucida Bright" w:cs="微软雅黑"/>
+          <w:sz w:val="28"/>
+          <w:szCs w:val="28"/>
+        </w:rPr>
+      </w:pPr>
+      <w:r>
+        <w:rPr>
+          <w:rFonts w:ascii="Lucida Bright" w:eastAsia="微软雅黑" w:hAnsi="Lucida Bright" w:cs="微软雅黑"/>
+          <w:sz w:val="28"/>
+          <w:szCs w:val="28"/>
+        </w:rPr>
+        <w:t xml:space="preserve">yong bu zhi xi de ai </w:t>
+      </w:r>
+    </w:p>
+    <w:p>
+      <w:pPr>
+        <w:spacing w:line="340" w:lineRule="exact"/>
+        <w:rPr>
+          <w:rFonts w:ascii="Lucida Bright" w:eastAsia="微软雅黑" w:hAnsi="Lucida Bright" w:cs="微软雅黑"/>
+          <w:sz w:val="28"/>
+          <w:szCs w:val="28"/>
+        </w:rPr>
+      </w:pPr>
+      <w:r>
+        <w:rPr>
+          <w:rFonts w:ascii="Lucida Bright" w:eastAsia="微软雅黑" w:hAnsi="Lucida Bright" w:cs="微软雅黑"/>
+          <w:sz w:val="28"/>
+          <w:szCs w:val="28"/>
+        </w:rPr>
+        <w:t xml:space="preserve">yuan ci ai lin dao wo </w:t>
+      </w:r>
+    </w:p>
+    <w:p>
+      <w:pPr>
+        <w:spacing w:line="340" w:lineRule="exact"/>
+        <w:rPr>
+          <w:rFonts w:ascii="Lucida Bright" w:eastAsia="微软雅黑" w:hAnsi="Lucida Bright" w:cs="微软雅黑"/>
+          <w:sz w:val="28"/>
+          <w:szCs w:val="28"/>
+        </w:rPr>
+      </w:pPr>
+      <w:r>
+        <w:rPr>
+          <w:rFonts w:ascii="Lucida Bright" w:eastAsia="微软雅黑" w:hAnsi="Lucida Bright" w:cs="微软雅黑"/>
+          <w:sz w:val="28"/>
+          <w:szCs w:val="28"/>
+        </w:rPr>
+        <w:t xml:space="preserve">ren ren dou xu yao kuan shu </w:t>
+      </w:r>
+    </w:p>
+    <w:p>
+      <w:pPr>
+        <w:spacing w:line="340" w:lineRule="exact"/>
+        <w:rPr>
+          <w:rFonts w:ascii="Lucida Bright" w:eastAsia="微软雅黑" w:hAnsi="Lucida Bright" w:cs="微软雅黑"/>
+          <w:sz w:val="28"/>
+          <w:szCs w:val="28"/>
+        </w:rPr>
+      </w:pPr>
+      <w:r>
+        <w:rPr>
+          <w:rFonts w:ascii="Lucida Bright" w:eastAsia="微软雅黑" w:hAnsi="Lucida Bright" w:cs="微软雅黑"/>
+          <w:sz w:val="28"/>
+          <w:szCs w:val="28"/>
+        </w:rPr>
+        <w:t xml:space="preserve">dou xu yao jiu zhu en ci </w:t>
+      </w:r>
+    </w:p>
+    <w:p>
+      <w:pPr>
+        <w:spacing w:line="340" w:lineRule="exact"/>
+        <w:rPr>
+          <w:rFonts w:ascii="Lucida Bright" w:hAnsi="Lucida Bright" w:cs="Calibri"/>
+        </w:rPr>
+      </w:pPr>
+      <w:r>
+        <w:rPr>
+          <w:rFonts w:ascii="Lucida Bright" w:eastAsia="微软雅黑" w:hAnsi="Lucida Bright" w:cs="微软雅黑"/>
+          <w:sz w:val="28"/>
+          <w:szCs w:val="28"/>
+        </w:rPr>
+        <w:t>wan min de pan wang</w:t>
+      </w:r>
+    </w:p>
+    <w:p>
+      <w:pPr>
+        <w:spacing w:line="340" w:lineRule="exact"/>
+        <w:rPr>
+          <w:rFonts w:ascii="Lucida Bright" w:hAnsi="Lucida Bright" w:cs="Calibri"/>
+        </w:rPr>
+      </w:pPr>
+    </w:p>
+    <w:p>
+      <w:pPr>
+        <w:spacing w:line="340" w:lineRule="exact"/>
+        <w:rPr>
+          <w:rFonts w:ascii="Lucida Bright" w:eastAsia="Courier New" w:hAnsi="Lucida Bright" w:cs="Calibri"/>
+          <w:b/>
+          <w:sz w:val="28"/>
+          <w:u w:val="single"/>
+        </w:rPr>
+      </w:pPr>
+      <w:r>
+        <w:rPr>
+          <w:rFonts w:ascii="Lucida Bright" w:eastAsia="Courier New" w:hAnsi="Lucida Bright" w:cs="Calibri"/>
+          <w:b/>
+          <w:sz w:val="28"/>
+          <w:u w:val="single"/>
+        </w:rPr>
+        <w:t>Verse 2</w:t>
+      </w:r>
+    </w:p>
+    <w:p>
+      <w:pPr>
+        <w:spacing w:line="340" w:lineRule="exact"/>
+        <w:rPr>
+          <w:rFonts w:ascii="Lucida Bright" w:eastAsia="Courier New" w:hAnsi="Lucida Bright" w:cs="Calibri"/>
+          <w:b/>
+          <w:u w:val="single"/>
+        </w:rPr>
+      </w:pPr>
+    </w:p>
+    <w:p>
+      <w:pPr>
+        <w:spacing w:line="340" w:lineRule="exact"/>
+        <w:rPr>
+          <w:rFonts w:ascii="微软雅黑" w:eastAsia="微软雅黑" w:hAnsi="微软雅黑" w:cs="微软雅黑" w:hint="eastAsia"/>
+          <w:sz w:val="28"/>
+        </w:rPr>
+      </w:pPr>
+      <w:r>
+        <w:rPr>
+          <w:rFonts w:ascii="微软雅黑" w:eastAsia="微软雅黑" w:hAnsi="微软雅黑" w:cs="微软雅黑" w:hint="eastAsia"/>
+          <w:sz w:val="28"/>
+        </w:rPr>
+        <w:t>照我本相接纳我</w:t>
+      </w:r>
+    </w:p>
+    <w:p>
+      <w:pPr>
+        <w:spacing w:line="340" w:lineRule="exact"/>
+        <w:rPr>
+          <w:rFonts w:ascii="微软雅黑" w:eastAsia="微软雅黑" w:hAnsi="微软雅黑" w:cs="微软雅黑" w:hint="eastAsia"/>
+          <w:sz w:val="28"/>
+        </w:rPr>
+      </w:pPr>
+      <w:r>
+        <w:rPr>
+          <w:rFonts w:ascii="微软雅黑" w:eastAsia="微软雅黑" w:hAnsi="微软雅黑" w:cs="微软雅黑" w:hint="eastAsia"/>
+          <w:sz w:val="28"/>
+        </w:rPr>
+        <w:t>除去恐惧软弱</w:t>
+      </w:r>
+    </w:p>
+    <w:p>
+      <w:pPr>
+        <w:spacing w:line="340" w:lineRule="exact"/>
+        <w:rPr>
+          <w:rFonts w:ascii="微软雅黑" w:eastAsia="微软雅黑" w:hAnsi="微软雅黑" w:cs="微软雅黑" w:hint="eastAsia"/>
+          <w:sz w:val="28"/>
+        </w:rPr>
+      </w:pPr>
+      <w:r>
+        <w:rPr>
+          <w:rFonts w:ascii="微软雅黑" w:eastAsia="微软雅黑" w:hAnsi="微软雅黑" w:cs="微软雅黑" w:hint="eastAsia"/>
+          <w:sz w:val="28"/>
+        </w:rPr>
+        <w:t>圣灵充满我</w:t>
+      </w:r>
+    </w:p>
+    <w:p>
+      <w:pPr>
+        <w:spacing w:line="340" w:lineRule="exact"/>
+        <w:rPr>
+          <w:rFonts w:ascii="微软雅黑" w:eastAsia="微软雅黑" w:hAnsi="微软雅黑" w:cs="微软雅黑" w:hint="eastAsia"/>
+          <w:sz w:val="28"/>
+        </w:rPr>
+      </w:pPr>
+      <w:r>
+        <w:rPr>
+          <w:rFonts w:ascii="微软雅黑" w:eastAsia="微软雅黑" w:hAnsi="微软雅黑" w:cs="微软雅黑" w:hint="eastAsia"/>
+          <w:sz w:val="28"/>
+        </w:rPr>
+        <w:t>我献一生来跟随</w:t>
+      </w:r>
+    </w:p>
+    <w:p>
+      <w:pPr>
+        <w:spacing w:line="340" w:lineRule="exact"/>
+        <w:rPr>
+          <w:rFonts w:ascii="微软雅黑" w:eastAsia="微软雅黑" w:hAnsi="微软雅黑" w:cs="微软雅黑" w:hint="eastAsia"/>
+          <w:sz w:val="28"/>
+        </w:rPr>
+      </w:pPr>
+      <w:r>
+        <w:rPr>
+          <w:rFonts w:ascii="微软雅黑" w:eastAsia="微软雅黑" w:hAnsi="微软雅黑" w:cs="微软雅黑" w:hint="eastAsia"/>
+          <w:sz w:val="28"/>
+        </w:rPr>
+        <w:t>抛弃追求的一切</w:t>
+      </w:r>
+    </w:p>
+    <w:p>
+      <w:pPr>
+        <w:spacing w:line="340" w:lineRule="exact"/>
+        <w:rPr>
+          <w:rFonts w:ascii="微软雅黑" w:eastAsia="微软雅黑" w:hAnsi="微软雅黑" w:cs="微软雅黑"/>
+          <w:sz w:val="28"/>
+        </w:rPr>
+      </w:pPr>
+      <w:r>
+        <w:rPr>
+          <w:rFonts w:ascii="微软雅黑" w:eastAsia="微软雅黑" w:hAnsi="微软雅黑" w:cs="微软雅黑" w:hint="eastAsia"/>
+          <w:sz w:val="28"/>
+        </w:rPr>
+        <w:t>全降服于你</w:t>
+      </w:r>
+    </w:p>
+    <w:p>
+      <w:pPr>
+        <w:spacing w:line="340" w:lineRule="exact"/>
+        <w:rPr>
+          <w:rFonts w:ascii="微软雅黑" w:eastAsia="微软雅黑" w:hAnsi="微软雅黑" w:cs="微软雅黑" w:hint="eastAsia"/>
+          <w:sz w:val="28"/>
+        </w:rPr>
+      </w:pPr>
+    </w:p>
+    <w:p>
+      <w:pPr>
+        <w:spacing w:line="340" w:lineRule="exact"/>
+        <w:rPr>
+          <w:rFonts w:ascii="Lucida Bright" w:eastAsia="Courier New" w:hAnsi="Lucida Bright" w:cs="Calibri"/>
+          <w:sz w:val="28"/>
+        </w:rPr>
+      </w:pPr>
+      <w:r>
+        <w:rPr>
+          <w:rFonts w:ascii="Lucida Bright" w:eastAsia="Courier New" w:hAnsi="Lucida Bright" w:cs="Calibri"/>
+          <w:sz w:val="28"/>
+        </w:rPr>
+        <w:t xml:space="preserve">zhao wo ben xiang jie na wo </w:t>
+      </w:r>
+    </w:p>
+    <w:p>
+      <w:pPr>
+        <w:spacing w:line="340" w:lineRule="exact"/>
+        <w:rPr>
+          <w:rFonts w:ascii="Lucida Bright" w:eastAsia="Courier New" w:hAnsi="Lucida Bright" w:cs="Calibri"/>
+          <w:sz w:val="28"/>
+        </w:rPr>
+      </w:pPr>
+      <w:r>
+        <w:rPr>
+          <w:rFonts w:ascii="Lucida Bright" w:eastAsia="Courier New" w:hAnsi="Lucida Bright" w:cs="Calibri"/>
+          <w:sz w:val="28"/>
+        </w:rPr>
+        <w:t>chu qu kong ju ruan ruo</w:t>
+      </w:r>
+    </w:p>
+    <w:p>
+      <w:pPr>
+        <w:spacing w:line="340" w:lineRule="exact"/>
+        <w:rPr>
+          <w:rFonts w:ascii="Lucida Bright" w:eastAsia="Courier New" w:hAnsi="Lucida Bright" w:cs="Calibri"/>
+          <w:sz w:val="28"/>
+        </w:rPr>
+      </w:pPr>
+      <w:r>
+        <w:rPr>
+          <w:rFonts w:ascii="Lucida Bright" w:eastAsia="Courier New" w:hAnsi="Lucida Bright" w:cs="Calibri"/>
+          <w:sz w:val="28"/>
+        </w:rPr>
+        <w:t xml:space="preserve">sheng ling chong man wo </w:t>
+      </w:r>
+    </w:p>
+    <w:p>
+      <w:pPr>
+        <w:spacing w:line="340" w:lineRule="exact"/>
+        <w:rPr>
+          <w:rFonts w:ascii="Lucida Bright" w:eastAsia="Courier New" w:hAnsi="Lucida Bright" w:cs="Calibri"/>
+          <w:sz w:val="28"/>
+        </w:rPr>
+      </w:pPr>
+      <w:r>
+        <w:rPr>
+          <w:rFonts w:ascii="Lucida Bright" w:eastAsia="Courier New" w:hAnsi="Lucida Bright" w:cs="Calibri"/>
+          <w:sz w:val="28"/>
+        </w:rPr>
+        <w:t xml:space="preserve">wo xian yi sheng lai gen sui </w:t>
+      </w:r>
+    </w:p>
+    <w:p>
+      <w:pPr>
+        <w:spacing w:line="340" w:lineRule="exact"/>
+        <w:rPr>
+          <w:rFonts w:ascii="Lucida Bright" w:eastAsia="Courier New" w:hAnsi="Lucida Bright" w:cs="Calibri"/>
+          <w:sz w:val="28"/>
+        </w:rPr>
+      </w:pPr>
+      <w:r>
+        <w:rPr>
+          <w:rFonts w:ascii="Lucida Bright" w:eastAsia="Courier New" w:hAnsi="Lucida Bright" w:cs="Calibri"/>
+          <w:sz w:val="28"/>
+        </w:rPr>
+        <w:t xml:space="preserve">pao qi zhui qiu de yi qie </w:t>
+      </w:r>
+    </w:p>
+    <w:p>
+      <w:pPr>
+        <w:spacing w:line="340" w:lineRule="exact"/>
+        <w:rPr>
+          <w:rFonts w:ascii="Lucida Bright" w:eastAsia="Courier New" w:hAnsi="Lucida Bright" w:cs="Calibri"/>
+        </w:rPr>
+      </w:pPr>
+      <w:r>
+        <w:rPr>
+          <w:rFonts w:ascii="Lucida Bright" w:eastAsia="Courier New" w:hAnsi="Lucida Bright" w:cs="Calibri"/>
+          <w:sz w:val="28"/>
+        </w:rPr>
+        <w:t>quan xiang fu yu ni</w:t>
+      </w:r>
+    </w:p>
+    <w:p>
+      <w:pPr>
+        <w:spacing w:line="340" w:lineRule="exact"/>
+        <w:rPr>
+          <w:rFonts w:ascii="Lucida Bright" w:eastAsia="Courier New" w:hAnsi="Lucida Bright" w:cs="Calibri"/>
+        </w:rPr>
+      </w:pPr>
+    </w:p>
+    <w:p>
+      <w:pPr>
+        <w:spacing w:line="340" w:lineRule="exact"/>
+        <w:rPr>
+          <w:rFonts w:ascii="Lucida Bright" w:hAnsi="Lucida Bright" w:cs="Calibri" w:hint="eastAsia"/>
+        </w:rPr>
+      </w:pPr>
+    </w:p>
+    <w:p>
+      <w:pPr>
+        <w:spacing w:line="340" w:lineRule="exact"/>
+        <w:rPr>
+          <w:rFonts w:ascii="Lucida Bright" w:eastAsia="Courier New" w:hAnsi="Lucida Bright" w:cs="Calibri"/>
+          <w:b/>
+          <w:sz w:val="28"/>
+          <w:u w:val="single"/>
+        </w:rPr>
+      </w:pPr>
+      <w:r>
+        <w:rPr>
+          <w:rFonts w:ascii="Lucida Bright" w:eastAsia="Courier New" w:hAnsi="Lucida Bright" w:cs="Calibri"/>
+          <w:b/>
+          <w:sz w:val="28"/>
+          <w:u w:val="single"/>
+        </w:rPr>
+        <w:t>Chorus</w:t>
+      </w:r>
+    </w:p>
+    <w:p>
+      <w:pPr>
+        <w:spacing w:line="340" w:lineRule="exact"/>
+        <w:rPr>
+          <w:rFonts w:ascii="Lucida Bright" w:eastAsia="Courier New" w:hAnsi="Lucida Bright" w:cs="Calibri"/>
+          <w:b/>
+          <w:sz w:val="28"/>
+          <w:u w:val="single"/>
+        </w:rPr>
+      </w:pPr>
+    </w:p>
+    <w:p>
+      <w:pPr>
+        <w:spacing w:line="340" w:lineRule="exact"/>
+        <w:rPr>
+          <w:rFonts w:ascii="微软雅黑" w:eastAsia="微软雅黑" w:hAnsi="微软雅黑" w:cs="微软雅黑" w:hint="eastAsia"/>
+          <w:sz w:val="28"/>
+        </w:rPr>
+      </w:pPr>
+      <w:r>
+        <w:rPr>
+          <w:rFonts w:ascii="微软雅黑" w:eastAsia="微软雅黑" w:hAnsi="微软雅黑" w:cs="微软雅黑" w:hint="eastAsia"/>
+          <w:sz w:val="28"/>
+        </w:rPr>
+        <w:t>救主 荣耀永恒的父</w:t>
+      </w:r>
+    </w:p>
+    <w:p>
+      <w:pPr>
+        <w:spacing w:line="340" w:lineRule="exact"/>
+        <w:rPr>
+          <w:rFonts w:ascii="微软雅黑" w:eastAsia="微软雅黑" w:hAnsi="微软雅黑" w:cs="微软雅黑" w:hint="eastAsia"/>
+          <w:sz w:val="28"/>
+        </w:rPr>
+      </w:pPr>
+      <w:r>
+        <w:rPr>
+          <w:rFonts w:ascii="微软雅黑" w:eastAsia="微软雅黑" w:hAnsi="微软雅黑" w:cs="微软雅黑" w:hint="eastAsia"/>
+          <w:sz w:val="28"/>
+        </w:rPr>
+        <w:t>我神有大能拯救</w:t>
+      </w:r>
+    </w:p>
+    <w:p>
+      <w:pPr>
+        <w:spacing w:line="340" w:lineRule="exact"/>
+        <w:rPr>
+          <w:rFonts w:ascii="微软雅黑" w:eastAsia="微软雅黑" w:hAnsi="微软雅黑" w:cs="微软雅黑" w:hint="eastAsia"/>
+          <w:sz w:val="28"/>
+        </w:rPr>
+      </w:pPr>
+      <w:r>
+        <w:rPr>
+          <w:rFonts w:ascii="微软雅黑" w:eastAsia="微软雅黑" w:hAnsi="微软雅黑" w:cs="微软雅黑" w:hint="eastAsia"/>
+          <w:sz w:val="28"/>
+        </w:rPr>
+        <w:t>他有大能拯救</w:t>
+      </w:r>
+    </w:p>
+    <w:p>
+      <w:pPr>
+        <w:spacing w:line="340" w:lineRule="exact"/>
+        <w:rPr>
+          <w:rFonts w:ascii="微软雅黑" w:eastAsia="微软雅黑" w:hAnsi="微软雅黑" w:cs="微软雅黑" w:hint="eastAsia"/>
+          <w:sz w:val="28"/>
+        </w:rPr>
+      </w:pPr>
+      <w:r>
+        <w:rPr>
+          <w:rFonts w:ascii="微软雅黑" w:eastAsia="微软雅黑" w:hAnsi="微软雅黑" w:cs="微软雅黑" w:hint="eastAsia"/>
+          <w:sz w:val="28"/>
+        </w:rPr>
+        <w:t>到永远 他是救恩主宰</w:t>
+      </w:r>
+    </w:p>
+    <w:p>
+      <w:pPr>
+        <w:spacing w:line="340" w:lineRule="exact"/>
+        <w:rPr>
+          <w:rFonts w:ascii="微软雅黑" w:eastAsia="微软雅黑" w:hAnsi="微软雅黑" w:cs="微软雅黑" w:hint="eastAsia"/>
+          <w:sz w:val="28"/>
+        </w:rPr>
+      </w:pPr>
+      <w:r>
+        <w:rPr>
+          <w:rFonts w:ascii="微软雅黑" w:eastAsia="微软雅黑" w:hAnsi="微软雅黑" w:cs="微软雅黑" w:hint="eastAsia"/>
+          <w:sz w:val="28"/>
+        </w:rPr>
+        <w:t>他复活 战胜死亡</w:t>
+      </w:r>
+    </w:p>
+    <w:p>
+      <w:pPr>
+        <w:spacing w:line="340" w:lineRule="exact"/>
+        <w:rPr>
+          <w:rFonts w:ascii="微软雅黑" w:eastAsia="微软雅黑" w:hAnsi="微软雅黑" w:cs="微软雅黑"/>
+          <w:sz w:val="28"/>
+        </w:rPr>
+      </w:pPr>
+      <w:r>
+        <w:rPr>
+          <w:rFonts w:ascii="微软雅黑" w:eastAsia="微软雅黑" w:hAnsi="微软雅黑" w:cs="微软雅黑" w:hint="eastAsia"/>
+          <w:sz w:val="28"/>
+        </w:rPr>
+        <w:t>耶稣战胜死亡</w:t>
+      </w:r>
+    </w:p>
+    <w:p>
+      <w:pPr>
+        <w:spacing w:line="340" w:lineRule="exact"/>
+        <w:rPr>
+          <w:rFonts w:ascii="Lucida Bright" w:eastAsia="Courier New" w:hAnsi="Lucida Bright" w:cs="Calibri" w:hint="eastAsia"/>
+          <w:sz w:val="28"/>
+        </w:rPr>
+      </w:pPr>
+    </w:p>
+    <w:p>
+      <w:pPr>
+        <w:spacing w:line="340" w:lineRule="exact"/>
+        <w:rPr>
+          <w:rFonts w:ascii="Lucida Bright" w:eastAsia="Courier New" w:hAnsi="Lucida Bright" w:cs="Calibri"/>
+          <w:sz w:val="28"/>
+        </w:rPr>
+      </w:pPr>
+      <w:r>
+        <w:rPr>
+          <w:rFonts w:ascii="Lucida Bright" w:eastAsia="Courier New" w:hAnsi="Lucida Bright" w:cs="Calibri"/>
+          <w:sz w:val="28"/>
+        </w:rPr>
+        <w:t xml:space="preserve">jiu zhu   rong yao yong he de fu  </w:t>
+      </w:r>
+    </w:p>
+    <w:p>
+      <w:pPr>
+        <w:spacing w:line="340" w:lineRule="exact"/>
+        <w:rPr>
+          <w:rFonts w:ascii="Lucida Bright" w:eastAsia="Courier New" w:hAnsi="Lucida Bright" w:cs="Calibri"/>
+          <w:sz w:val="28"/>
+        </w:rPr>
+      </w:pPr>
+      <w:r>
+        <w:rPr>
+          <w:rFonts w:ascii="Lucida Bright" w:eastAsia="Courier New" w:hAnsi="Lucida Bright" w:cs="Calibri"/>
+          <w:sz w:val="28"/>
+        </w:rPr>
+        <w:t xml:space="preserve">wo shen you da neng zheng jiu </w:t>
+      </w:r>
+    </w:p>
+    <w:p>
+      <w:pPr>
+        <w:spacing w:line="340" w:lineRule="exact"/>
+        <w:rPr>
+          <w:rFonts w:ascii="Lucida Bright" w:eastAsia="Courier New" w:hAnsi="Lucida Bright" w:cs="Calibri"/>
+          <w:sz w:val="28"/>
+        </w:rPr>
+      </w:pPr>
+      <w:r>
+        <w:rPr>
+          <w:rFonts w:ascii="Lucida Bright" w:eastAsia="Courier New" w:hAnsi="Lucida Bright" w:cs="Calibri"/>
+          <w:sz w:val="28"/>
+        </w:rPr>
+        <w:t xml:space="preserve">ta you da neng zheng jiu </w:t>
+      </w:r>
+    </w:p>
+    <w:p>
+      <w:pPr>
+        <w:spacing w:line="340" w:lineRule="exact"/>
+        <w:rPr>
+          <w:rFonts w:ascii="Lucida Bright" w:eastAsia="Courier New" w:hAnsi="Lucida Bright" w:cs="Calibri"/>
+          <w:sz w:val="28"/>
+        </w:rPr>
+      </w:pPr>
+      <w:r>
+        <w:rPr>
+          <w:rFonts w:ascii="Lucida Bright" w:eastAsia="Courier New" w:hAnsi="Lucida Bright" w:cs="Calibri"/>
+          <w:sz w:val="28"/>
+        </w:rPr>
+        <w:t xml:space="preserve">dao yong yuan   ta shi jiu en zhu zai </w:t>
+      </w:r>
+    </w:p>
+    <w:p>
+      <w:pPr>
+        <w:spacing w:line="340" w:lineRule="exact"/>
+        <w:rPr>
+          <w:rFonts w:ascii="Lucida Bright" w:eastAsia="Courier New" w:hAnsi="Lucida Bright" w:cs="Calibri"/>
+          <w:sz w:val="28"/>
+        </w:rPr>
+      </w:pPr>
+      <w:r>
+        <w:rPr>
+          <w:rFonts w:ascii="Lucida Bright" w:eastAsia="Courier New" w:hAnsi="Lucida Bright" w:cs="Calibri"/>
+          <w:sz w:val="28"/>
+        </w:rPr>
+        <w:t xml:space="preserve">ta fu huo   zhan sheng si wang </w:t>
+      </w:r>
+    </w:p>
+    <w:p>
+      <w:pPr>
+        <w:spacing w:line="340" w:lineRule="exact"/>
+        <w:rPr>
+          <w:rFonts w:ascii="Lucida Bright" w:eastAsia="Courier New" w:hAnsi="Lucida Bright" w:cs="Calibri"/>
+          <w:sz w:val="28"/>
+        </w:rPr>
+      </w:pPr>
+      <w:r>
+        <w:rPr>
+          <w:rFonts w:ascii="Lucida Bright" w:eastAsia="Courier New" w:hAnsi="Lucida Bright" w:cs="Calibri"/>
+          <w:sz w:val="28"/>
+        </w:rPr>
+        <w:t>ye su zhan sheng si wang</w:t>
+      </w:r>
+    </w:p>
+    <w:p>
+      <w:pPr>
+        <w:spacing w:line="340" w:lineRule="exact"/>
+        <w:rPr>
+          <w:rFonts w:ascii="Lucida Bright" w:eastAsia="Courier New" w:hAnsi="Lucida Bright" w:cs="Calibri"/>
+          <w:sz w:val="28"/>
+        </w:rPr>
+      </w:pPr>
+    </w:p>
+    <w:p>
+      <w:pPr>
+        <w:spacing w:line="340" w:lineRule="exact"/>
+        <w:rPr>
+          <w:rFonts w:ascii="Lucida Bright" w:eastAsia="Courier New" w:hAnsi="Lucida Bright" w:cs="Calibri"/>
+          <w:b/>
+          <w:sz w:val="28"/>
+          <w:u w:val="single"/>
+        </w:rPr>
+      </w:pPr>
+      <w:r>
+        <w:rPr>
+          <w:rFonts w:ascii="Lucida Bright" w:eastAsia="Courier New" w:hAnsi="Lucida Bright" w:cs="Calibri"/>
+          <w:b/>
+          <w:sz w:val="28"/>
+          <w:u w:val="single"/>
+        </w:rPr>
+        <w:t>Bridge</w:t>
+      </w:r>
+    </w:p>
+    <w:p>
+      <w:pPr>
+        <w:spacing w:line="340" w:lineRule="exact"/>
+        <w:rPr>
+          <w:rFonts w:ascii="Lucida Bright" w:hAnsi="Lucida Bright" w:cs="Calibri"/>
+          <w:b/>
+          <w:u w:val="single"/>
+        </w:rPr>
+      </w:pPr>
+    </w:p>
+    <w:p>
+      <w:pPr>
+        <w:spacing w:line="340" w:lineRule="exact"/>
+        <w:rPr>
+          <w:rFonts w:ascii="微软雅黑" w:eastAsia="微软雅黑" w:hAnsi="微软雅黑" w:cs="微软雅黑" w:hint="eastAsia"/>
+          <w:sz w:val="28"/>
+        </w:rPr>
+      </w:pPr>
+      <w:r>
+        <w:rPr>
+          <w:rFonts w:ascii="微软雅黑" w:eastAsia="微软雅黑" w:hAnsi="微软雅黑" w:cs="微软雅黑" w:hint="eastAsia"/>
+          <w:sz w:val="28"/>
+        </w:rPr>
+        <w:t>愿主发光</w:t>
+      </w:r>
+    </w:p>
+    <w:p>
+      <w:pPr>
+        <w:spacing w:line="340" w:lineRule="exact"/>
+        <w:rPr>
+          <w:rFonts w:ascii="微软雅黑" w:eastAsia="微软雅黑" w:hAnsi="微软雅黑" w:cs="微软雅黑" w:hint="eastAsia"/>
+          <w:sz w:val="28"/>
+        </w:rPr>
+      </w:pPr>
+      <w:r>
+        <w:rPr>
+          <w:rFonts w:ascii="微软雅黑" w:eastAsia="微软雅黑" w:hAnsi="微软雅黑" w:cs="微软雅黑" w:hint="eastAsia"/>
+          <w:sz w:val="28"/>
+        </w:rPr>
+        <w:t>愿全地看见</w:t>
+      </w:r>
+    </w:p>
+    <w:p>
+      <w:pPr>
+        <w:spacing w:line="340" w:lineRule="exact"/>
+        <w:rPr>
+          <w:rFonts w:ascii="微软雅黑" w:eastAsia="微软雅黑" w:hAnsi="微软雅黑" w:cs="微软雅黑" w:hint="eastAsia"/>
+          <w:sz w:val="28"/>
+        </w:rPr>
+      </w:pPr>
+      <w:r>
+        <w:rPr>
+          <w:rFonts w:ascii="微软雅黑" w:eastAsia="微软雅黑" w:hAnsi="微软雅黑" w:cs="微软雅黑" w:hint="eastAsia"/>
+          <w:sz w:val="28"/>
+        </w:rPr>
+        <w:t>我们唱</w:t>
+      </w:r>
+    </w:p>
+    <w:p>
+      <w:pPr>
+        <w:spacing w:line="340" w:lineRule="exact"/>
+        <w:rPr>
+          <w:rFonts w:ascii="微软雅黑" w:eastAsia="微软雅黑" w:hAnsi="微软雅黑" w:cs="微软雅黑" w:hint="eastAsia"/>
+          <w:sz w:val="28"/>
+        </w:rPr>
+      </w:pPr>
+      <w:r>
+        <w:rPr>
+          <w:rFonts w:ascii="微软雅黑" w:eastAsia="微软雅黑" w:hAnsi="微软雅黑" w:cs="微软雅黑" w:hint="eastAsia"/>
+          <w:sz w:val="28"/>
+        </w:rPr>
+        <w:t>荣耀归与复活的君王</w:t>
+      </w:r>
+    </w:p>
+    <w:p>
+      <w:pPr>
+        <w:spacing w:line="340" w:lineRule="exact"/>
+        <w:rPr>
+          <w:rFonts w:ascii="微软雅黑" w:eastAsia="微软雅黑" w:hAnsi="微软雅黑" w:cs="微软雅黑"/>
+          <w:sz w:val="28"/>
+        </w:rPr>
+      </w:pPr>
+      <w:r>
+        <w:rPr>
+          <w:rFonts w:ascii="微软雅黑" w:eastAsia="微软雅黑" w:hAnsi="微软雅黑" w:cs="微软雅黑" w:hint="eastAsia"/>
+          <w:sz w:val="28"/>
+        </w:rPr>
+        <w:t>耶稣</w:t>
+      </w:r>
+    </w:p>
+    <w:p>
+      <w:pPr>
+        <w:spacing w:line="340" w:lineRule="exact"/>
+        <w:rPr>
+          <w:rFonts w:ascii="Lucida Bright" w:hAnsi="Lucida Bright" w:cs="Calibri" w:hint="eastAsia"/>
+          <w:sz w:val="28"/>
+        </w:rPr>
+      </w:pPr>
+    </w:p>
+    <w:p>
+      <w:pPr>
+        <w:spacing w:line="340" w:lineRule="exact"/>
+        <w:rPr>
+          <w:rFonts w:ascii="Lucida Bright" w:hAnsi="Lucida Bright" w:cs="Calibri"/>
+          <w:sz w:val="28"/>
+        </w:rPr>
+      </w:pPr>
+      <w:r>
+        <w:rPr>
+          <w:rFonts w:ascii="Lucida Bright" w:hAnsi="Lucida Bright" w:cs="Calibri"/>
+          <w:sz w:val="28"/>
+        </w:rPr>
+        <w:t xml:space="preserve">yuan zhu fa guang </w:t>
+      </w:r>
+    </w:p>
+    <w:p>
+      <w:pPr>
+        <w:spacing w:line="340" w:lineRule="exact"/>
+        <w:rPr>
+          <w:rFonts w:ascii="Lucida Bright" w:hAnsi="Lucida Bright" w:cs="Calibri"/>
+          <w:sz w:val="28"/>
+        </w:rPr>
+      </w:pPr>
+      <w:r>
+        <w:rPr>
+          <w:rFonts w:ascii="Lucida Bright" w:hAnsi="Lucida Bright" w:cs="Calibri"/>
+          <w:sz w:val="28"/>
+        </w:rPr>
+        <w:t xml:space="preserve">yuan quan di kan jian </w:t>
+      </w:r>
+    </w:p>
+    <w:p>
+      <w:pPr>
+        <w:spacing w:line="340" w:lineRule="exact"/>
+        <w:rPr>
+          <w:rFonts w:ascii="Lucida Bright" w:hAnsi="Lucida Bright" w:cs="Calibri"/>
+          <w:sz w:val="28"/>
+        </w:rPr>
+      </w:pPr>
+      <w:r>
+        <w:rPr>
+          <w:rFonts w:ascii="Lucida Bright" w:hAnsi="Lucida Bright" w:cs="Calibri"/>
+          <w:sz w:val="28"/>
+        </w:rPr>
+        <w:t xml:space="preserve">wo men chang </w:t>
+      </w:r>
+    </w:p>
+    <w:p>
+      <w:pPr>
+        <w:spacing w:line="340" w:lineRule="exact"/>
+        <w:rPr>
+          <w:rFonts w:ascii="Lucida Bright" w:hAnsi="Lucida Bright" w:cs="Calibri"/>
+          <w:sz w:val="28"/>
+        </w:rPr>
+      </w:pPr>
+      <w:r>
+        <w:rPr>
+          <w:rFonts w:ascii="Lucida Bright" w:hAnsi="Lucida Bright" w:cs="Calibri"/>
+          <w:sz w:val="28"/>
+        </w:rPr>
+        <w:t>rong yao gui yu fu huo de jun wang</w:t>
+      </w:r>
+    </w:p>
+    <w:p>
+      <w:pPr>
+        <w:spacing w:line="340" w:lineRule="exact"/>
+        <w:rPr>
+          <w:rFonts w:ascii="Lucida Bright" w:hAnsi="Lucida Bright" w:cs="Calibri"/>
+          <w:sz w:val="28"/>
+        </w:rPr>
+        <w:sectPr>
+          <w:type w:val="continuous"/>
+          <w:pgSz w:w="11906" w:h="16838"/>
+          <w:pgMar w:top="1440" w:right="1800" w:bottom="1440" w:left="1800" w:header="851" w:footer="992" w:gutter="0"/>
+          <w:cols w:num="2" w:space="425"/>
+          <w:docGrid w:type="lines" w:linePitch="312"/>
+        </w:sectPr>
+      </w:pPr>
+      <w:r>
+        <w:rPr>
+          <w:rFonts w:ascii="Lucida Bright" w:hAnsi="Lucida Bright" w:cs="Calibri"/>
+          <w:sz w:val="28"/>
+        </w:rPr>
+        <w:t>ye su</w:t>
+      </w:r>
+    </w:p>
+    <w:p>
+      <w:pPr>
+        <w:outlineLvl w:val="1"/>
         <w:rPr>
           <w:rFonts w:ascii="黑体" w:eastAsia="黑体" w:hAnsi="黑体"/>
           <w:sz w:val="36"/>
@@ -1407,61 +3005,45 @@
           <w:rFonts w:ascii="黑体" w:eastAsia="黑体" w:hAnsi="黑体"/>
           <w:sz w:val="36"/>
         </w:rPr>
-        <w:br w:type="page"/>
-      </w:r>
-    </w:p>
-    <w:p>
-      <w:pPr>
-        <w:outlineLvl w:val="1"/>
+        <w:lastRenderedPageBreak/>
+        <w:t>3.</w:t>
+      </w:r>
+      <w:r>
         <w:rPr>
           <w:rFonts w:ascii="黑体" w:eastAsia="黑体" w:hAnsi="黑体"/>
           <w:sz w:val="36"/>
         </w:rPr>
-      </w:pPr>
-      <w:r>
-        <w:rPr>
-          <w:rFonts w:ascii="黑体" w:eastAsia="黑体" w:hAnsi="黑体"/>
-          <w:sz w:val="36"/>
-        </w:rPr>
-        <w:lastRenderedPageBreak/>
-        <w:t>3.</w:t>
-      </w:r>
-      <w:r>
-        <w:rPr>
-          <w:rFonts w:ascii="黑体" w:eastAsia="黑体" w:hAnsi="黑体"/>
-          <w:sz w:val="36"/>
-        </w:rPr>
         <w:t>Let us adore</w:t>
       </w:r>
-      <w:bookmarkEnd w:id="0"/>
+      <w:bookmarkEnd w:id="1"/>
     </w:p>
     <w:tbl>
       <w:tblPr>
         <w:tblStyle w:val="a7"/>
-        <w:tblW w:w="8955" w:type="dxa"/>
+        <w:tblW w:w="8186" w:type="dxa"/>
         <w:jc w:val="center"/>
         <w:tblLook w:val="04A0" w:firstRow="1" w:lastRow="0" w:firstColumn="1" w:lastColumn="0" w:noHBand="0" w:noVBand="1"/>
       </w:tblPr>
       <w:tblGrid>
-        <w:gridCol w:w="822"/>
-        <w:gridCol w:w="840"/>
-        <w:gridCol w:w="842"/>
-        <w:gridCol w:w="840"/>
-        <w:gridCol w:w="842"/>
-        <w:gridCol w:w="893"/>
-        <w:gridCol w:w="825"/>
-        <w:gridCol w:w="836"/>
+        <w:gridCol w:w="721"/>
+        <w:gridCol w:w="747"/>
+        <w:gridCol w:w="749"/>
+        <w:gridCol w:w="747"/>
+        <w:gridCol w:w="749"/>
+        <w:gridCol w:w="872"/>
+        <w:gridCol w:w="725"/>
+        <w:gridCol w:w="759"/>
         <w:gridCol w:w="1386"/>
-        <w:gridCol w:w="829"/>
+        <w:gridCol w:w="731"/>
       </w:tblGrid>
       <w:tr>
         <w:trPr>
-          <w:trHeight w:val="603"/>
+          <w:trHeight w:val="681"/>
           <w:jc w:val="center"/>
         </w:trPr>
         <w:tc>
           <w:tcPr>
-            <w:tcW w:w="850" w:type="dxa"/>
+            <w:tcW w:w="751" w:type="dxa"/>
             <w:tcBorders>
               <w:top w:val="single" w:sz="4" w:space="0" w:color="auto"/>
               <w:left w:val="single" w:sz="4" w:space="0" w:color="auto"/>
@@ -1499,7 +3081,7 @@
         </w:tc>
         <w:tc>
           <w:tcPr>
-            <w:tcW w:w="862" w:type="dxa"/>
+            <w:tcW w:w="768" w:type="dxa"/>
             <w:tcBorders>
               <w:top w:val="single" w:sz="4" w:space="0" w:color="auto"/>
               <w:left w:val="nil"/>
@@ -1537,7 +3119,7 @@
         </w:tc>
         <w:tc>
           <w:tcPr>
-            <w:tcW w:w="863" w:type="dxa"/>
+            <w:tcW w:w="770" w:type="dxa"/>
             <w:tcBorders>
               <w:top w:val="single" w:sz="4" w:space="0" w:color="auto"/>
               <w:left w:val="nil"/>
@@ -1575,7 +3157,7 @@
         </w:tc>
         <w:tc>
           <w:tcPr>
-            <w:tcW w:w="861" w:type="dxa"/>
+            <w:tcW w:w="768" w:type="dxa"/>
             <w:tcBorders>
               <w:top w:val="single" w:sz="4" w:space="0" w:color="auto"/>
               <w:left w:val="nil"/>
@@ -1613,7 +3195,7 @@
         </w:tc>
         <w:tc>
           <w:tcPr>
-            <w:tcW w:w="863" w:type="dxa"/>
+            <w:tcW w:w="770" w:type="dxa"/>
             <w:tcBorders>
               <w:top w:val="single" w:sz="4" w:space="0" w:color="auto"/>
               <w:left w:val="nil"/>
@@ -1651,7 +3233,7 @@
         </w:tc>
         <w:tc>
           <w:tcPr>
-            <w:tcW w:w="895" w:type="dxa"/>
+            <w:tcW w:w="816" w:type="dxa"/>
             <w:tcBorders>
               <w:top w:val="single" w:sz="4" w:space="0" w:color="auto"/>
               <w:left w:val="nil"/>
@@ -1689,7 +3271,7 @@
         </w:tc>
         <w:tc>
           <w:tcPr>
-            <w:tcW w:w="852" w:type="dxa"/>
+            <w:tcW w:w="754" w:type="dxa"/>
             <w:tcBorders>
               <w:top w:val="single" w:sz="4" w:space="0" w:color="auto"/>
               <w:left w:val="nil"/>
@@ -1727,7 +3309,7 @@
         </w:tc>
         <w:tc>
           <w:tcPr>
-            <w:tcW w:w="845" w:type="dxa"/>
+            <w:tcW w:w="764" w:type="dxa"/>
             <w:tcBorders>
               <w:top w:val="single" w:sz="4" w:space="0" w:color="auto"/>
               <w:left w:val="nil"/>
@@ -1765,7 +3347,7 @@
         </w:tc>
         <w:tc>
           <w:tcPr>
-            <w:tcW w:w="1210" w:type="dxa"/>
+            <w:tcW w:w="1267" w:type="dxa"/>
             <w:tcBorders>
               <w:top w:val="single" w:sz="4" w:space="0" w:color="auto"/>
               <w:left w:val="nil"/>
@@ -1803,7 +3385,7 @@
         </w:tc>
         <w:tc>
           <w:tcPr>
-            <w:tcW w:w="854" w:type="dxa"/>
+            <w:tcW w:w="758" w:type="dxa"/>
             <w:tcBorders>
               <w:top w:val="single" w:sz="4" w:space="0" w:color="auto"/>
               <w:left w:val="nil"/>
@@ -1842,12 +3424,12 @@
       </w:tr>
       <w:tr>
         <w:trPr>
-          <w:trHeight w:val="603"/>
+          <w:trHeight w:val="681"/>
           <w:jc w:val="center"/>
         </w:trPr>
         <w:tc>
           <w:tcPr>
-            <w:tcW w:w="850" w:type="dxa"/>
+            <w:tcW w:w="751" w:type="dxa"/>
             <w:tcBorders>
               <w:top w:val="single" w:sz="4" w:space="0" w:color="auto"/>
               <w:left w:val="single" w:sz="4" w:space="0" w:color="auto"/>
@@ -1885,7 +3467,7 @@
         </w:tc>
         <w:tc>
           <w:tcPr>
-            <w:tcW w:w="862" w:type="dxa"/>
+            <w:tcW w:w="768" w:type="dxa"/>
             <w:tcBorders>
               <w:top w:val="single" w:sz="4" w:space="0" w:color="auto"/>
               <w:left w:val="nil"/>
@@ -1912,7 +3494,7 @@
         </w:tc>
         <w:tc>
           <w:tcPr>
-            <w:tcW w:w="863" w:type="dxa"/>
+            <w:tcW w:w="770" w:type="dxa"/>
             <w:tcBorders>
               <w:top w:val="single" w:sz="4" w:space="0" w:color="auto"/>
               <w:left w:val="nil"/>
@@ -1939,7 +3521,7 @@
         </w:tc>
         <w:tc>
           <w:tcPr>
-            <w:tcW w:w="861" w:type="dxa"/>
+            <w:tcW w:w="768" w:type="dxa"/>
             <w:tcBorders>
               <w:top w:val="single" w:sz="4" w:space="0" w:color="auto"/>
               <w:left w:val="nil"/>
@@ -1966,7 +3548,7 @@
         </w:tc>
         <w:tc>
           <w:tcPr>
-            <w:tcW w:w="863" w:type="dxa"/>
+            <w:tcW w:w="770" w:type="dxa"/>
             <w:tcBorders>
               <w:top w:val="single" w:sz="4" w:space="0" w:color="auto"/>
               <w:left w:val="nil"/>
@@ -1993,7 +3575,7 @@
         </w:tc>
         <w:tc>
           <w:tcPr>
-            <w:tcW w:w="895" w:type="dxa"/>
+            <w:tcW w:w="816" w:type="dxa"/>
             <w:tcBorders>
               <w:top w:val="single" w:sz="4" w:space="0" w:color="auto"/>
               <w:left w:val="nil"/>
@@ -2020,7 +3602,7 @@
         </w:tc>
         <w:tc>
           <w:tcPr>
-            <w:tcW w:w="852" w:type="dxa"/>
+            <w:tcW w:w="754" w:type="dxa"/>
             <w:tcBorders>
               <w:top w:val="single" w:sz="4" w:space="0" w:color="auto"/>
               <w:left w:val="nil"/>
@@ -2058,7 +3640,7 @@
         </w:tc>
         <w:tc>
           <w:tcPr>
-            <w:tcW w:w="845" w:type="dxa"/>
+            <w:tcW w:w="764" w:type="dxa"/>
             <w:tcBorders>
               <w:top w:val="single" w:sz="4" w:space="0" w:color="auto"/>
               <w:left w:val="nil"/>
@@ -2085,7 +3667,7 @@
         </w:tc>
         <w:tc>
           <w:tcPr>
-            <w:tcW w:w="1210" w:type="dxa"/>
+            <w:tcW w:w="1267" w:type="dxa"/>
             <w:tcBorders>
               <w:top w:val="single" w:sz="4" w:space="0" w:color="auto"/>
               <w:left w:val="nil"/>
@@ -2112,7 +3694,7 @@
         </w:tc>
         <w:tc>
           <w:tcPr>
-            <w:tcW w:w="854" w:type="dxa"/>
+            <w:tcW w:w="758" w:type="dxa"/>
             <w:tcBorders>
               <w:top w:val="single" w:sz="4" w:space="0" w:color="auto"/>
               <w:left w:val="nil"/>
@@ -2806,7 +4388,6 @@
           <w:sz w:val="32"/>
           <w:u w:val="single"/>
         </w:rPr>
-        <w:lastRenderedPageBreak/>
         <w:t xml:space="preserve">Verse </w:t>
       </w:r>
       <w:r>
@@ -3397,17 +4978,44 @@
     </w:p>
     <w:p>
       <w:pPr>
+        <w:spacing w:line="0" w:lineRule="atLeast"/>
+        <w:rPr>
+          <w:rFonts w:asciiTheme="majorHAnsi" w:eastAsia="黑体" w:hAnsiTheme="majorHAnsi" w:cs="Courier New"/>
+          <w:sz w:val="30"/>
+          <w:szCs w:val="30"/>
+        </w:rPr>
+      </w:pPr>
+    </w:p>
+    <w:p>
+      <w:pPr>
         <w:outlineLvl w:val="1"/>
         <w:rPr>
           <w:rFonts w:ascii="黑体" w:eastAsia="黑体" w:hAnsi="黑体"/>
           <w:sz w:val="36"/>
         </w:rPr>
-      </w:pPr>
-      <w:r>
+        <w:sectPr>
+          <w:type w:val="continuous"/>
+          <w:pgSz w:w="11906" w:h="16838"/>
+          <w:pgMar w:top="1440" w:right="1800" w:bottom="1440" w:left="1800" w:header="851" w:footer="992" w:gutter="0"/>
+          <w:cols w:num="2" w:space="425"/>
+          <w:docGrid w:type="lines" w:linePitch="312"/>
+        </w:sectPr>
+      </w:pPr>
+    </w:p>
+    <w:p>
+      <w:pPr>
+        <w:outlineLvl w:val="1"/>
         <w:rPr>
           <w:rFonts w:ascii="黑体" w:eastAsia="黑体" w:hAnsi="黑体"/>
           <w:sz w:val="36"/>
         </w:rPr>
+      </w:pPr>
+      <w:r>
+        <w:rPr>
+          <w:rFonts w:ascii="黑体" w:eastAsia="黑体" w:hAnsi="黑体"/>
+          <w:sz w:val="36"/>
+        </w:rPr>
+        <w:lastRenderedPageBreak/>
         <w:t>4.It is well</w:t>
       </w:r>
     </w:p>
@@ -3471,17 +5079,7 @@
                 <w:sz w:val="32"/>
                 <w:szCs w:val="32"/>
               </w:rPr>
-              <w:t>I</w:t>
-            </w:r>
-            <w:r>
-              <w:rPr>
-                <w:rFonts w:ascii="Calibri Light" w:eastAsia="黑体" w:hAnsi="Calibri Light"/>
-                <w:b/>
-                <w:bCs/>
-                <w:sz w:val="32"/>
-                <w:szCs w:val="32"/>
-              </w:rPr>
-              <w:t>n</w:t>
+              <w:t>In</w:t>
             </w:r>
           </w:p>
         </w:tc>
@@ -3595,17 +5193,7 @@
                 <w:sz w:val="32"/>
                 <w:szCs w:val="32"/>
               </w:rPr>
-              <w:t>I</w:t>
-            </w:r>
-            <w:r>
-              <w:rPr>
-                <w:rFonts w:ascii="Calibri Light" w:eastAsia="黑体" w:hAnsi="Calibri Light"/>
-                <w:b/>
-                <w:bCs/>
-                <w:sz w:val="32"/>
-                <w:szCs w:val="32"/>
-              </w:rPr>
-              <w:t>n</w:t>
+              <w:t>In</w:t>
             </w:r>
           </w:p>
         </w:tc>
@@ -4326,20 +5914,22 @@
         </w:rPr>
         <w:t>Verse 1</w:t>
       </w:r>
-    </w:p>
-    <w:p>
-      <w:pPr>
-        <w:spacing w:line="0" w:lineRule="atLeast"/>
-        <w:rPr>
-          <w:rFonts w:asciiTheme="majorHAnsi" w:eastAsia="黑体" w:hAnsiTheme="majorHAnsi" w:cs="Courier New"/>
-          <w:sz w:val="24"/>
-          <w:szCs w:val="30"/>
-        </w:rPr>
-      </w:pPr>
-      <w:r>
-        <w:rPr>
-          <w:rFonts w:asciiTheme="majorHAnsi" w:eastAsia="黑体" w:hAnsiTheme="majorHAnsi" w:cs="Courier New"/>
-          <w:sz w:val="24"/>
+      <w:bookmarkStart w:id="2" w:name="_GoBack"/>
+      <w:bookmarkEnd w:id="2"/>
+    </w:p>
+    <w:p>
+      <w:pPr>
+        <w:spacing w:line="0" w:lineRule="atLeast"/>
+        <w:rPr>
+          <w:rFonts w:asciiTheme="majorHAnsi" w:eastAsia="黑体" w:hAnsiTheme="majorHAnsi" w:cs="Courier New"/>
+          <w:sz w:val="28"/>
+          <w:szCs w:val="30"/>
+        </w:rPr>
+      </w:pPr>
+      <w:r>
+        <w:rPr>
+          <w:rFonts w:asciiTheme="majorHAnsi" w:eastAsia="黑体" w:hAnsiTheme="majorHAnsi" w:cs="Courier New"/>
+          <w:sz w:val="28"/>
           <w:szCs w:val="30"/>
         </w:rPr>
         <w:t>Grander earth has quaked before</w:t>
@@ -4350,14 +5940,14 @@
         <w:spacing w:line="0" w:lineRule="atLeast"/>
         <w:rPr>
           <w:rFonts w:asciiTheme="majorHAnsi" w:eastAsia="黑体" w:hAnsiTheme="majorHAnsi" w:cs="Courier New"/>
-          <w:sz w:val="24"/>
-          <w:szCs w:val="30"/>
-        </w:rPr>
-      </w:pPr>
-      <w:r>
-        <w:rPr>
-          <w:rFonts w:asciiTheme="majorHAnsi" w:eastAsia="黑体" w:hAnsiTheme="majorHAnsi" w:cs="Courier New"/>
-          <w:sz w:val="24"/>
+          <w:sz w:val="28"/>
+          <w:szCs w:val="30"/>
+        </w:rPr>
+      </w:pPr>
+      <w:r>
+        <w:rPr>
+          <w:rFonts w:asciiTheme="majorHAnsi" w:eastAsia="黑体" w:hAnsiTheme="majorHAnsi" w:cs="Courier New"/>
+          <w:sz w:val="28"/>
           <w:szCs w:val="30"/>
         </w:rPr>
         <w:t>Moved by the sound of His voice</w:t>
@@ -4368,14 +5958,14 @@
         <w:spacing w:line="0" w:lineRule="atLeast"/>
         <w:rPr>
           <w:rFonts w:asciiTheme="majorHAnsi" w:eastAsia="黑体" w:hAnsiTheme="majorHAnsi" w:cs="Courier New"/>
-          <w:sz w:val="24"/>
-          <w:szCs w:val="30"/>
-        </w:rPr>
-      </w:pPr>
-      <w:r>
-        <w:rPr>
-          <w:rFonts w:asciiTheme="majorHAnsi" w:eastAsia="黑体" w:hAnsiTheme="majorHAnsi" w:cs="Courier New"/>
-          <w:sz w:val="24"/>
+          <w:sz w:val="28"/>
+          <w:szCs w:val="30"/>
+        </w:rPr>
+      </w:pPr>
+      <w:r>
+        <w:rPr>
+          <w:rFonts w:asciiTheme="majorHAnsi" w:eastAsia="黑体" w:hAnsiTheme="majorHAnsi" w:cs="Courier New"/>
+          <w:sz w:val="28"/>
           <w:szCs w:val="30"/>
         </w:rPr>
         <w:t>Seas that are shaken and stirred</w:t>
@@ -4386,52 +5976,17 @@
         <w:spacing w:line="0" w:lineRule="atLeast"/>
         <w:rPr>
           <w:rFonts w:asciiTheme="majorHAnsi" w:eastAsia="黑体" w:hAnsiTheme="majorHAnsi" w:cs="Courier New"/>
-          <w:sz w:val="24"/>
-          <w:szCs w:val="30"/>
-        </w:rPr>
-      </w:pPr>
-      <w:r>
-        <w:rPr>
-          <w:rFonts w:asciiTheme="majorHAnsi" w:eastAsia="黑体" w:hAnsiTheme="majorHAnsi" w:cs="Courier New"/>
-          <w:sz w:val="24"/>
-          <w:szCs w:val="30"/>
-        </w:rPr>
-        <w:t xml:space="preserve">Can be calmed and broken for my </w:t>
-      </w:r>
-    </w:p>
-    <w:p>
-      <w:pPr>
-        <w:spacing w:line="0" w:lineRule="atLeast"/>
-        <w:rPr>
-          <w:rFonts w:asciiTheme="majorHAnsi" w:eastAsia="黑体" w:hAnsiTheme="majorHAnsi" w:cs="Courier New"/>
-          <w:sz w:val="24"/>
-          <w:szCs w:val="30"/>
-        </w:rPr>
-      </w:pPr>
-      <w:r>
-        <w:rPr>
-          <w:rFonts w:asciiTheme="majorHAnsi" w:eastAsia="黑体" w:hAnsiTheme="majorHAnsi" w:cs="Courier New"/>
-          <w:sz w:val="24"/>
-          <w:szCs w:val="30"/>
-        </w:rPr>
-        <w:lastRenderedPageBreak/>
-        <w:t>re</w:t>
-      </w:r>
-      <w:r>
-        <w:rPr>
-          <w:rFonts w:asciiTheme="majorHAnsi" w:eastAsia="黑体" w:hAnsiTheme="majorHAnsi" w:cs="Courier New"/>
-          <w:sz w:val="24"/>
-          <w:szCs w:val="30"/>
-        </w:rPr>
-        <w:t>-</w:t>
-      </w:r>
-      <w:r>
-        <w:rPr>
-          <w:rFonts w:asciiTheme="majorHAnsi" w:eastAsia="黑体" w:hAnsiTheme="majorHAnsi" w:cs="Courier New"/>
-          <w:sz w:val="24"/>
-          <w:szCs w:val="30"/>
-        </w:rPr>
-        <w:t>gard</w:t>
+          <w:sz w:val="28"/>
+          <w:szCs w:val="30"/>
+        </w:rPr>
+      </w:pPr>
+      <w:r>
+        <w:rPr>
+          <w:rFonts w:asciiTheme="majorHAnsi" w:eastAsia="黑体" w:hAnsiTheme="majorHAnsi" w:cs="Courier New"/>
+          <w:sz w:val="28"/>
+          <w:szCs w:val="30"/>
+        </w:rPr>
+        <w:t>Can be calmed and broken for my re-gard</w:t>
       </w:r>
     </w:p>
     <w:p>
@@ -4557,7 +6112,7 @@
           <w:rFonts w:asciiTheme="majorHAnsi" w:eastAsia="黑体" w:hAnsiTheme="majorHAnsi" w:cs="Courier New"/>
           <w:b/>
           <w:bCs/>
-          <w:sz w:val="24"/>
+          <w:sz w:val="28"/>
           <w:szCs w:val="30"/>
           <w:u w:val="single"/>
         </w:rPr>
@@ -4565,7 +6120,7 @@
       <w:r>
         <w:rPr>
           <w:rFonts w:asciiTheme="majorHAnsi" w:eastAsia="黑体" w:hAnsiTheme="majorHAnsi" w:cs="Courier New"/>
-          <w:sz w:val="24"/>
+          <w:sz w:val="28"/>
           <w:szCs w:val="30"/>
         </w:rPr>
         <w:t>Far be it from me to not believe</w:t>
@@ -4576,14 +6131,14 @@
         <w:spacing w:line="4" w:lineRule="exact"/>
         <w:rPr>
           <w:rFonts w:asciiTheme="majorHAnsi" w:eastAsia="黑体" w:hAnsiTheme="majorHAnsi" w:cs="Times New Roman"/>
-          <w:sz w:val="24"/>
+          <w:sz w:val="28"/>
           <w:szCs w:val="30"/>
         </w:rPr>
       </w:pPr>
       <w:r>
         <w:rPr>
           <w:rFonts w:asciiTheme="majorHAnsi" w:eastAsia="黑体" w:hAnsiTheme="majorHAnsi" w:cs="Times New Roman"/>
-          <w:sz w:val="24"/>
+          <w:sz w:val="28"/>
           <w:szCs w:val="30"/>
         </w:rPr>
         <w:t xml:space="preserve"> </w:t>
@@ -4594,14 +6149,14 @@
         <w:spacing w:line="0" w:lineRule="atLeast"/>
         <w:rPr>
           <w:rFonts w:asciiTheme="majorHAnsi" w:eastAsia="黑体" w:hAnsiTheme="majorHAnsi" w:cs="Courier New"/>
-          <w:sz w:val="24"/>
-          <w:szCs w:val="30"/>
-        </w:rPr>
-      </w:pPr>
-      <w:r>
-        <w:rPr>
-          <w:rFonts w:asciiTheme="majorHAnsi" w:eastAsia="黑体" w:hAnsiTheme="majorHAnsi" w:cs="Courier New"/>
-          <w:sz w:val="24"/>
+          <w:sz w:val="28"/>
+          <w:szCs w:val="30"/>
+        </w:rPr>
+      </w:pPr>
+      <w:r>
+        <w:rPr>
+          <w:rFonts w:asciiTheme="majorHAnsi" w:eastAsia="黑体" w:hAnsiTheme="majorHAnsi" w:cs="Courier New"/>
+          <w:sz w:val="28"/>
           <w:szCs w:val="30"/>
         </w:rPr>
         <w:t>Even when my eyes can't see</w:t>
@@ -4612,14 +6167,14 @@
         <w:spacing w:line="0" w:lineRule="atLeast"/>
         <w:rPr>
           <w:rFonts w:asciiTheme="majorHAnsi" w:eastAsia="黑体" w:hAnsiTheme="majorHAnsi" w:cs="Courier New"/>
-          <w:sz w:val="24"/>
-          <w:szCs w:val="30"/>
-        </w:rPr>
-      </w:pPr>
-      <w:r>
-        <w:rPr>
-          <w:rFonts w:asciiTheme="majorHAnsi" w:eastAsia="黑体" w:hAnsiTheme="majorHAnsi" w:cs="Courier New"/>
-          <w:sz w:val="24"/>
+          <w:sz w:val="28"/>
+          <w:szCs w:val="30"/>
+        </w:rPr>
+      </w:pPr>
+      <w:r>
+        <w:rPr>
+          <w:rFonts w:asciiTheme="majorHAnsi" w:eastAsia="黑体" w:hAnsiTheme="majorHAnsi" w:cs="Courier New"/>
+          <w:sz w:val="28"/>
           <w:szCs w:val="30"/>
         </w:rPr>
         <w:t>And this mountain that's in front of me</w:t>
@@ -4630,18 +6185,28 @@
         <w:spacing w:line="0" w:lineRule="atLeast"/>
         <w:rPr>
           <w:rFonts w:asciiTheme="majorHAnsi" w:eastAsia="黑体" w:hAnsiTheme="majorHAnsi" w:cs="Courier New"/>
-          <w:sz w:val="30"/>
-          <w:szCs w:val="30"/>
-        </w:rPr>
-      </w:pPr>
-      <w:r>
-        <w:rPr>
-          <w:rFonts w:asciiTheme="majorHAnsi" w:eastAsia="黑体" w:hAnsiTheme="majorHAnsi" w:cs="Courier New"/>
-          <w:sz w:val="24"/>
+          <w:sz w:val="28"/>
+          <w:szCs w:val="30"/>
+        </w:rPr>
+      </w:pPr>
+      <w:r>
+        <w:rPr>
+          <w:rFonts w:asciiTheme="majorHAnsi" w:eastAsia="黑体" w:hAnsiTheme="majorHAnsi" w:cs="Courier New"/>
+          <w:sz w:val="28"/>
           <w:szCs w:val="30"/>
         </w:rPr>
         <w:t>Will be thrown into the midst of the sea</w:t>
       </w:r>
+    </w:p>
+    <w:p>
+      <w:pPr>
+        <w:spacing w:line="0" w:lineRule="atLeast"/>
+        <w:rPr>
+          <w:rFonts w:asciiTheme="majorHAnsi" w:eastAsia="黑体" w:hAnsiTheme="majorHAnsi" w:cs="Courier New"/>
+          <w:sz w:val="30"/>
+          <w:szCs w:val="30"/>
+        </w:rPr>
+      </w:pPr>
       <w:r>
         <w:rPr>
           <w:rFonts w:asciiTheme="majorHAnsi" w:eastAsia="黑体" w:hAnsiTheme="majorHAnsi" w:cs="Courier New" w:hint="eastAsia"/>
@@ -4771,14 +6336,14 @@
         <w:spacing w:line="0" w:lineRule="atLeast"/>
         <w:rPr>
           <w:rFonts w:asciiTheme="majorHAnsi" w:eastAsia="黑体" w:hAnsiTheme="majorHAnsi" w:cs="Courier New"/>
-          <w:sz w:val="24"/>
-          <w:szCs w:val="30"/>
-        </w:rPr>
-      </w:pPr>
-      <w:r>
-        <w:rPr>
-          <w:rFonts w:asciiTheme="majorHAnsi" w:eastAsia="黑体" w:hAnsiTheme="majorHAnsi" w:cs="Courier New"/>
-          <w:sz w:val="24"/>
+          <w:sz w:val="28"/>
+          <w:szCs w:val="30"/>
+        </w:rPr>
+      </w:pPr>
+      <w:r>
+        <w:rPr>
+          <w:rFonts w:asciiTheme="majorHAnsi" w:eastAsia="黑体" w:hAnsiTheme="majorHAnsi" w:cs="Courier New"/>
+          <w:sz w:val="28"/>
           <w:szCs w:val="30"/>
         </w:rPr>
         <w:t>Through it all, through it all</w:t>
@@ -4789,48 +6354,32 @@
         <w:spacing w:line="0" w:lineRule="atLeast"/>
         <w:rPr>
           <w:rFonts w:asciiTheme="majorHAnsi" w:eastAsia="黑体" w:hAnsiTheme="majorHAnsi" w:cs="Courier New"/>
-          <w:sz w:val="24"/>
-          <w:szCs w:val="30"/>
-        </w:rPr>
-      </w:pPr>
-      <w:r>
-        <w:rPr>
-          <w:rFonts w:asciiTheme="majorHAnsi" w:eastAsia="黑体" w:hAnsiTheme="majorHAnsi" w:cs="Courier New"/>
-          <w:sz w:val="24"/>
-          <w:szCs w:val="30"/>
-        </w:rPr>
-        <w:t xml:space="preserve">My eyes are on </w:t>
-      </w:r>
-      <w:r>
-        <w:rPr>
-          <w:rFonts w:asciiTheme="majorHAnsi" w:eastAsia="黑体" w:hAnsiTheme="majorHAnsi" w:cs="Courier New"/>
-          <w:sz w:val="24"/>
-          <w:szCs w:val="30"/>
-        </w:rPr>
-        <w:t>y</w:t>
-      </w:r>
-      <w:r>
-        <w:rPr>
-          <w:rFonts w:asciiTheme="majorHAnsi" w:eastAsia="黑体" w:hAnsiTheme="majorHAnsi" w:cs="Courier New"/>
-          <w:sz w:val="24"/>
-          <w:szCs w:val="30"/>
-        </w:rPr>
-        <w:t>ou</w:t>
-      </w:r>
-    </w:p>
-    <w:p>
-      <w:pPr>
-        <w:spacing w:line="0" w:lineRule="atLeast"/>
-        <w:rPr>
-          <w:rFonts w:asciiTheme="majorHAnsi" w:eastAsia="黑体" w:hAnsiTheme="majorHAnsi" w:cs="Courier New"/>
-          <w:sz w:val="24"/>
-          <w:szCs w:val="30"/>
-        </w:rPr>
-      </w:pPr>
-      <w:r>
-        <w:rPr>
-          <w:rFonts w:asciiTheme="majorHAnsi" w:eastAsia="黑体" w:hAnsiTheme="majorHAnsi" w:cs="Courier New"/>
-          <w:sz w:val="24"/>
+          <w:sz w:val="28"/>
+          <w:szCs w:val="30"/>
+        </w:rPr>
+      </w:pPr>
+      <w:r>
+        <w:rPr>
+          <w:rFonts w:asciiTheme="majorHAnsi" w:eastAsia="黑体" w:hAnsiTheme="majorHAnsi" w:cs="Courier New"/>
+          <w:sz w:val="28"/>
+          <w:szCs w:val="30"/>
+        </w:rPr>
+        <w:t>My eyes are on you</w:t>
+      </w:r>
+    </w:p>
+    <w:p>
+      <w:pPr>
+        <w:spacing w:line="0" w:lineRule="atLeast"/>
+        <w:rPr>
+          <w:rFonts w:asciiTheme="majorHAnsi" w:eastAsia="黑体" w:hAnsiTheme="majorHAnsi" w:cs="Courier New"/>
+          <w:sz w:val="28"/>
+          <w:szCs w:val="30"/>
+        </w:rPr>
+      </w:pPr>
+      <w:r>
+        <w:rPr>
+          <w:rFonts w:asciiTheme="majorHAnsi" w:eastAsia="黑体" w:hAnsiTheme="majorHAnsi" w:cs="Courier New"/>
+          <w:sz w:val="28"/>
           <w:szCs w:val="30"/>
         </w:rPr>
         <w:t>Through it all, through it all</w:t>
@@ -4841,42 +6390,17 @@
         <w:spacing w:line="0" w:lineRule="atLeast"/>
         <w:rPr>
           <w:rFonts w:asciiTheme="majorHAnsi" w:eastAsia="黑体" w:hAnsiTheme="majorHAnsi" w:cs="Courier New"/>
-          <w:sz w:val="24"/>
-          <w:szCs w:val="30"/>
-        </w:rPr>
-      </w:pPr>
-      <w:r>
-        <w:rPr>
-          <w:rFonts w:asciiTheme="majorHAnsi" w:eastAsia="黑体" w:hAnsiTheme="majorHAnsi" w:cs="Courier New"/>
-          <w:sz w:val="24"/>
-          <w:szCs w:val="30"/>
-        </w:rPr>
-        <w:t>It is well</w:t>
-      </w:r>
-      <w:r>
-        <w:rPr>
-          <w:rFonts w:asciiTheme="majorHAnsi" w:eastAsia="黑体" w:hAnsiTheme="majorHAnsi" w:cs="Courier New"/>
-          <w:sz w:val="24"/>
-          <w:szCs w:val="30"/>
-        </w:rPr>
-        <w:t xml:space="preserve"> (with me </w:t>
-      </w:r>
-      <w:r>
-        <w:rPr>
-          <w:rFonts w:asciiTheme="majorHAnsi" w:eastAsia="黑体" w:hAnsiTheme="majorHAnsi" w:cs="Courier New"/>
-          <w:b/>
-          <w:sz w:val="24"/>
-          <w:szCs w:val="30"/>
-        </w:rPr>
-        <w:t>LL</w:t>
-      </w:r>
-      <w:r>
-        <w:rPr>
-          <w:rFonts w:asciiTheme="majorHAnsi" w:eastAsia="黑体" w:hAnsiTheme="majorHAnsi" w:cs="Courier New"/>
-          <w:sz w:val="24"/>
-          <w:szCs w:val="30"/>
-        </w:rPr>
-        <w:t>)</w:t>
+          <w:sz w:val="28"/>
+          <w:szCs w:val="30"/>
+        </w:rPr>
+      </w:pPr>
+      <w:r>
+        <w:rPr>
+          <w:rFonts w:asciiTheme="majorHAnsi" w:eastAsia="黑体" w:hAnsiTheme="majorHAnsi" w:cs="Courier New"/>
+          <w:sz w:val="28"/>
+          <w:szCs w:val="30"/>
+        </w:rPr>
+        <w:t>It is well (with me LL)</w:t>
       </w:r>
     </w:p>
     <w:p>
@@ -5029,14 +6553,14 @@
         <w:spacing w:line="0" w:lineRule="atLeast"/>
         <w:rPr>
           <w:rFonts w:asciiTheme="majorHAnsi" w:eastAsia="黑体" w:hAnsiTheme="majorHAnsi" w:cs="Courier New"/>
-          <w:sz w:val="24"/>
-          <w:szCs w:val="30"/>
-        </w:rPr>
-      </w:pPr>
-      <w:r>
-        <w:rPr>
-          <w:rFonts w:asciiTheme="majorHAnsi" w:eastAsia="黑体" w:hAnsiTheme="majorHAnsi" w:cs="Courier New"/>
-          <w:sz w:val="24"/>
+          <w:sz w:val="28"/>
+          <w:szCs w:val="30"/>
+        </w:rPr>
+      </w:pPr>
+      <w:r>
+        <w:rPr>
+          <w:rFonts w:asciiTheme="majorHAnsi" w:eastAsia="黑体" w:hAnsiTheme="majorHAnsi" w:cs="Courier New"/>
+          <w:sz w:val="28"/>
           <w:szCs w:val="30"/>
         </w:rPr>
         <w:t>So let go my soul and trust in Him</w:t>
@@ -5047,14 +6571,14 @@
         <w:spacing w:line="0" w:lineRule="atLeast"/>
         <w:rPr>
           <w:rFonts w:asciiTheme="majorHAnsi" w:eastAsia="黑体" w:hAnsiTheme="majorHAnsi" w:cs="Courier New"/>
-          <w:sz w:val="24"/>
-          <w:szCs w:val="30"/>
-        </w:rPr>
-      </w:pPr>
-      <w:r>
-        <w:rPr>
-          <w:rFonts w:asciiTheme="majorHAnsi" w:eastAsia="黑体" w:hAnsiTheme="majorHAnsi" w:cs="Courier New"/>
-          <w:sz w:val="24"/>
+          <w:sz w:val="28"/>
+          <w:szCs w:val="30"/>
+        </w:rPr>
+      </w:pPr>
+      <w:r>
+        <w:rPr>
+          <w:rFonts w:asciiTheme="majorHAnsi" w:eastAsia="黑体" w:hAnsiTheme="majorHAnsi" w:cs="Courier New"/>
+          <w:sz w:val="28"/>
           <w:szCs w:val="30"/>
         </w:rPr>
         <w:t>The waves and wind still know His name</w:t>
@@ -5140,14 +6664,14 @@
         <w:spacing w:line="0" w:lineRule="atLeast"/>
         <w:rPr>
           <w:rFonts w:asciiTheme="majorHAnsi" w:eastAsia="黑体" w:hAnsiTheme="majorHAnsi" w:cs="Courier New"/>
-          <w:sz w:val="24"/>
-          <w:szCs w:val="30"/>
-        </w:rPr>
-      </w:pPr>
-      <w:r>
-        <w:rPr>
-          <w:rFonts w:asciiTheme="majorHAnsi" w:eastAsia="黑体" w:hAnsiTheme="majorHAnsi" w:cs="Courier New"/>
-          <w:sz w:val="24"/>
+          <w:sz w:val="28"/>
+          <w:szCs w:val="30"/>
+        </w:rPr>
+      </w:pPr>
+      <w:r>
+        <w:rPr>
+          <w:rFonts w:asciiTheme="majorHAnsi" w:eastAsia="黑体" w:hAnsiTheme="majorHAnsi" w:cs="Courier New"/>
+          <w:sz w:val="28"/>
           <w:szCs w:val="30"/>
         </w:rPr>
         <w:t>It is well with my soul</w:t>
@@ -5158,14 +6682,14 @@
         <w:spacing w:line="0" w:lineRule="atLeast"/>
         <w:rPr>
           <w:rFonts w:asciiTheme="majorHAnsi" w:eastAsia="黑体" w:hAnsiTheme="majorHAnsi" w:cs="Courier New"/>
-          <w:sz w:val="24"/>
-          <w:szCs w:val="30"/>
-        </w:rPr>
-      </w:pPr>
-      <w:r>
-        <w:rPr>
-          <w:rFonts w:asciiTheme="majorHAnsi" w:eastAsia="黑体" w:hAnsiTheme="majorHAnsi" w:cs="Courier New"/>
-          <w:sz w:val="24"/>
+          <w:sz w:val="28"/>
+          <w:szCs w:val="30"/>
+        </w:rPr>
+      </w:pPr>
+      <w:r>
+        <w:rPr>
+          <w:rFonts w:asciiTheme="majorHAnsi" w:eastAsia="黑体" w:hAnsiTheme="majorHAnsi" w:cs="Courier New"/>
+          <w:sz w:val="28"/>
           <w:szCs w:val="30"/>
         </w:rPr>
         <w:t>It is well with my soul</w:t>
@@ -5176,14 +6700,14 @@
         <w:spacing w:line="0" w:lineRule="atLeast"/>
         <w:rPr>
           <w:rFonts w:asciiTheme="majorHAnsi" w:eastAsia="黑体" w:hAnsiTheme="majorHAnsi" w:cs="Courier New"/>
-          <w:sz w:val="24"/>
-          <w:szCs w:val="30"/>
-        </w:rPr>
-      </w:pPr>
-      <w:r>
-        <w:rPr>
-          <w:rFonts w:asciiTheme="majorHAnsi" w:eastAsia="黑体" w:hAnsiTheme="majorHAnsi" w:cs="Courier New"/>
-          <w:sz w:val="24"/>
+          <w:sz w:val="28"/>
+          <w:szCs w:val="30"/>
+        </w:rPr>
+      </w:pPr>
+      <w:r>
+        <w:rPr>
+          <w:rFonts w:asciiTheme="majorHAnsi" w:eastAsia="黑体" w:hAnsiTheme="majorHAnsi" w:cs="Courier New"/>
+          <w:sz w:val="28"/>
           <w:szCs w:val="30"/>
         </w:rPr>
         <w:t>It is well with my soul</w:t>
@@ -5194,14 +6718,14 @@
         <w:spacing w:line="0" w:lineRule="atLeast"/>
         <w:rPr>
           <w:rFonts w:asciiTheme="majorHAnsi" w:eastAsia="黑体" w:hAnsiTheme="majorHAnsi" w:cs="Courier New"/>
-          <w:sz w:val="24"/>
-          <w:szCs w:val="30"/>
-        </w:rPr>
-      </w:pPr>
-      <w:r>
-        <w:rPr>
-          <w:rFonts w:asciiTheme="majorHAnsi" w:eastAsia="黑体" w:hAnsiTheme="majorHAnsi" w:cs="Courier New"/>
-          <w:sz w:val="24"/>
+          <w:sz w:val="28"/>
+          <w:szCs w:val="30"/>
+        </w:rPr>
+      </w:pPr>
+      <w:r>
+        <w:rPr>
+          <w:rFonts w:asciiTheme="majorHAnsi" w:eastAsia="黑体" w:hAnsiTheme="majorHAnsi" w:cs="Courier New"/>
+          <w:sz w:val="28"/>
           <w:szCs w:val="30"/>
         </w:rPr>
         <w:t>It is well it is well with my soul</w:t>
@@ -5294,14 +6818,14 @@
         <w:spacing w:line="0" w:lineRule="atLeast"/>
         <w:rPr>
           <w:rFonts w:asciiTheme="majorHAnsi" w:eastAsia="黑体" w:hAnsiTheme="majorHAnsi" w:cs="Courier New"/>
-          <w:sz w:val="24"/>
-          <w:szCs w:val="30"/>
-        </w:rPr>
-      </w:pPr>
-      <w:r>
-        <w:rPr>
-          <w:rFonts w:asciiTheme="majorHAnsi" w:eastAsia="黑体" w:hAnsiTheme="majorHAnsi" w:cs="Courier New"/>
-          <w:sz w:val="24"/>
+          <w:sz w:val="28"/>
+          <w:szCs w:val="30"/>
+        </w:rPr>
+      </w:pPr>
+      <w:r>
+        <w:rPr>
+          <w:rFonts w:asciiTheme="majorHAnsi" w:eastAsia="黑体" w:hAnsiTheme="majorHAnsi" w:cs="Courier New"/>
+          <w:sz w:val="28"/>
           <w:szCs w:val="30"/>
         </w:rPr>
         <w:t>It is well it is well with my soul</w:t>
@@ -5312,14 +6836,14 @@
         <w:spacing w:line="0" w:lineRule="atLeast"/>
         <w:rPr>
           <w:rFonts w:asciiTheme="majorHAnsi" w:eastAsia="黑体" w:hAnsiTheme="majorHAnsi" w:cs="Courier New"/>
-          <w:sz w:val="24"/>
-          <w:szCs w:val="30"/>
-        </w:rPr>
-      </w:pPr>
-      <w:r>
-        <w:rPr>
-          <w:rFonts w:asciiTheme="majorHAnsi" w:eastAsia="黑体" w:hAnsiTheme="majorHAnsi" w:cs="Courier New"/>
-          <w:sz w:val="24"/>
+          <w:sz w:val="28"/>
+          <w:szCs w:val="30"/>
+        </w:rPr>
+      </w:pPr>
+      <w:r>
+        <w:rPr>
+          <w:rFonts w:asciiTheme="majorHAnsi" w:eastAsia="黑体" w:hAnsiTheme="majorHAnsi" w:cs="Courier New"/>
+          <w:sz w:val="28"/>
           <w:szCs w:val="30"/>
         </w:rPr>
         <w:t>It is well it is well with my soul</w:t>
@@ -5347,7 +6871,7 @@
       <w:pPr>
         <w:spacing w:line="0" w:lineRule="atLeast"/>
         <w:rPr>
-          <w:rFonts w:asciiTheme="majorHAnsi" w:eastAsia="黑体" w:hAnsiTheme="majorHAnsi" w:cs="Courier New" w:hint="eastAsia"/>
+          <w:rFonts w:asciiTheme="majorHAnsi" w:eastAsia="黑体" w:hAnsiTheme="majorHAnsi" w:cs="Courier New"/>
           <w:sz w:val="30"/>
           <w:szCs w:val="30"/>
         </w:rPr>

</xml_diff>

<commit_message>
add paper method with tensorflow and pytorch, update algrothm coding
</commit_message>
<xml_diff>
--- a/教堂/520敬拜/5.20敬拜歌单.docx
+++ b/教堂/520敬拜/5.20敬拜歌单.docx
@@ -62,7 +62,7 @@
     </w:p>
     <w:tbl>
       <w:tblPr>
-        <w:tblW w:w="8360" w:type="dxa"/>
+        <w:tblW w:w="9273" w:type="dxa"/>
         <w:tblBorders>
           <w:top w:val="single" w:sz="4" w:space="0" w:color="auto"/>
           <w:left w:val="single" w:sz="4" w:space="0" w:color="auto"/>
@@ -75,25 +75,25 @@
         <w:tblLook w:val="04A0" w:firstRow="1" w:lastRow="0" w:firstColumn="1" w:lastColumn="0" w:noHBand="0" w:noVBand="1"/>
       </w:tblPr>
       <w:tblGrid>
-        <w:gridCol w:w="760"/>
-        <w:gridCol w:w="760"/>
-        <w:gridCol w:w="760"/>
-        <w:gridCol w:w="760"/>
-        <w:gridCol w:w="760"/>
-        <w:gridCol w:w="760"/>
-        <w:gridCol w:w="760"/>
-        <w:gridCol w:w="760"/>
-        <w:gridCol w:w="760"/>
-        <w:gridCol w:w="760"/>
-        <w:gridCol w:w="760"/>
+        <w:gridCol w:w="843"/>
+        <w:gridCol w:w="843"/>
+        <w:gridCol w:w="843"/>
+        <w:gridCol w:w="843"/>
+        <w:gridCol w:w="843"/>
+        <w:gridCol w:w="843"/>
+        <w:gridCol w:w="843"/>
+        <w:gridCol w:w="843"/>
+        <w:gridCol w:w="843"/>
+        <w:gridCol w:w="843"/>
+        <w:gridCol w:w="843"/>
       </w:tblGrid>
       <w:tr>
         <w:trPr>
-          <w:trHeight w:val="531"/>
+          <w:trHeight w:val="545"/>
         </w:trPr>
         <w:tc>
           <w:tcPr>
-            <w:tcW w:w="760" w:type="dxa"/>
+            <w:tcW w:w="843" w:type="dxa"/>
             <w:vAlign w:val="center"/>
           </w:tcPr>
           <w:p>
@@ -120,7 +120,7 @@
         </w:tc>
         <w:tc>
           <w:tcPr>
-            <w:tcW w:w="760" w:type="dxa"/>
+            <w:tcW w:w="843" w:type="dxa"/>
             <w:vAlign w:val="center"/>
           </w:tcPr>
           <w:p>
@@ -147,7 +147,7 @@
         </w:tc>
         <w:tc>
           <w:tcPr>
-            <w:tcW w:w="760" w:type="dxa"/>
+            <w:tcW w:w="843" w:type="dxa"/>
             <w:vAlign w:val="center"/>
           </w:tcPr>
           <w:p>
@@ -174,7 +174,7 @@
         </w:tc>
         <w:tc>
           <w:tcPr>
-            <w:tcW w:w="760" w:type="dxa"/>
+            <w:tcW w:w="843" w:type="dxa"/>
             <w:vAlign w:val="center"/>
           </w:tcPr>
           <w:p>
@@ -201,7 +201,7 @@
         </w:tc>
         <w:tc>
           <w:tcPr>
-            <w:tcW w:w="760" w:type="dxa"/>
+            <w:tcW w:w="843" w:type="dxa"/>
             <w:vAlign w:val="center"/>
           </w:tcPr>
           <w:p>
@@ -228,7 +228,7 @@
         </w:tc>
         <w:tc>
           <w:tcPr>
-            <w:tcW w:w="760" w:type="dxa"/>
+            <w:tcW w:w="843" w:type="dxa"/>
             <w:vAlign w:val="center"/>
           </w:tcPr>
           <w:p>
@@ -255,7 +255,7 @@
         </w:tc>
         <w:tc>
           <w:tcPr>
-            <w:tcW w:w="760" w:type="dxa"/>
+            <w:tcW w:w="843" w:type="dxa"/>
             <w:vAlign w:val="center"/>
           </w:tcPr>
           <w:p>
@@ -282,7 +282,7 @@
         </w:tc>
         <w:tc>
           <w:tcPr>
-            <w:tcW w:w="760" w:type="dxa"/>
+            <w:tcW w:w="843" w:type="dxa"/>
             <w:vAlign w:val="center"/>
           </w:tcPr>
           <w:p>
@@ -309,7 +309,7 @@
         </w:tc>
         <w:tc>
           <w:tcPr>
-            <w:tcW w:w="760" w:type="dxa"/>
+            <w:tcW w:w="843" w:type="dxa"/>
             <w:vAlign w:val="center"/>
           </w:tcPr>
           <w:p>
@@ -332,11 +332,20 @@
               </w:rPr>
               <w:t>B</w:t>
             </w:r>
-          </w:p>
-        </w:tc>
-        <w:tc>
-          <w:tcPr>
-            <w:tcW w:w="760" w:type="dxa"/>
+            <w:r>
+              <w:rPr>
+                <w:rFonts w:ascii="Cambria" w:hAnsi="Cambria"/>
+                <w:b/>
+                <w:sz w:val="22"/>
+                <w:szCs w:val="21"/>
+              </w:rPr>
+              <w:t>*2</w:t>
+            </w:r>
+          </w:p>
+        </w:tc>
+        <w:tc>
+          <w:tcPr>
+            <w:tcW w:w="843" w:type="dxa"/>
             <w:vAlign w:val="center"/>
           </w:tcPr>
           <w:p>
@@ -363,7 +372,7 @@
         </w:tc>
         <w:tc>
           <w:tcPr>
-            <w:tcW w:w="760" w:type="dxa"/>
+            <w:tcW w:w="843" w:type="dxa"/>
             <w:vAlign w:val="center"/>
           </w:tcPr>
           <w:p>
@@ -391,11 +400,11 @@
       </w:tr>
       <w:tr>
         <w:trPr>
-          <w:trHeight w:val="506"/>
+          <w:trHeight w:val="520"/>
         </w:trPr>
         <w:tc>
           <w:tcPr>
-            <w:tcW w:w="760" w:type="dxa"/>
+            <w:tcW w:w="843" w:type="dxa"/>
             <w:vAlign w:val="center"/>
           </w:tcPr>
           <w:p>
@@ -422,7 +431,7 @@
         </w:tc>
         <w:tc>
           <w:tcPr>
-            <w:tcW w:w="760" w:type="dxa"/>
+            <w:tcW w:w="843" w:type="dxa"/>
             <w:vAlign w:val="center"/>
           </w:tcPr>
           <w:p>
@@ -430,17 +439,53 @@
               <w:spacing w:line="0" w:lineRule="atLeast"/>
               <w:jc w:val="center"/>
               <w:rPr>
+                <w:rFonts w:ascii="Cambria" w:hAnsi="Cambria" w:hint="eastAsia"/>
+                <w:b/>
+                <w:sz w:val="22"/>
+                <w:szCs w:val="21"/>
+              </w:rPr>
+            </w:pPr>
+            <w:r>
+              <w:rPr>
+                <w:rFonts w:ascii="Cambria" w:hAnsi="Cambria" w:hint="eastAsia"/>
+                <w:b/>
+                <w:sz w:val="22"/>
+                <w:szCs w:val="21"/>
+              </w:rPr>
+              <w:t>Claire</w:t>
+            </w:r>
+          </w:p>
+        </w:tc>
+        <w:tc>
+          <w:tcPr>
+            <w:tcW w:w="843" w:type="dxa"/>
+            <w:vAlign w:val="center"/>
+          </w:tcPr>
+          <w:p>
+            <w:pPr>
+              <w:spacing w:line="0" w:lineRule="atLeast"/>
+              <w:jc w:val="center"/>
+              <w:rPr>
                 <w:rFonts w:ascii="Cambria" w:eastAsia="Courier New" w:hAnsi="Cambria"/>
                 <w:b/>
                 <w:sz w:val="22"/>
                 <w:szCs w:val="21"/>
               </w:rPr>
             </w:pPr>
-          </w:p>
-        </w:tc>
-        <w:tc>
-          <w:tcPr>
-            <w:tcW w:w="760" w:type="dxa"/>
+            <w:r>
+              <w:rPr>
+                <w:rFonts w:ascii="Cambria" w:hAnsi="Cambria" w:hint="eastAsia"/>
+                <w:b/>
+                <w:sz w:val="22"/>
+                <w:szCs w:val="21"/>
+              </w:rPr>
+              <w:t>Claire</w:t>
+            </w:r>
+          </w:p>
+        </w:tc>
+        <w:tc>
+          <w:tcPr>
+            <w:tcW w:w="843" w:type="dxa"/>
             <w:vAlign w:val="center"/>
           </w:tcPr>
           <w:p>
@@ -448,17 +493,80 @@
               <w:spacing w:line="0" w:lineRule="atLeast"/>
               <w:jc w:val="center"/>
               <w:rPr>
+                <w:rFonts w:ascii="Cambria" w:hAnsi="Cambria" w:hint="eastAsia"/>
+                <w:b/>
+                <w:sz w:val="22"/>
+                <w:szCs w:val="21"/>
+              </w:rPr>
+            </w:pPr>
+            <w:r>
+              <w:rPr>
+                <w:rFonts w:ascii="Cambria" w:hAnsi="Cambria" w:hint="eastAsia"/>
+                <w:b/>
+                <w:sz w:val="22"/>
+                <w:szCs w:val="21"/>
+              </w:rPr>
+              <w:t>ALL</w:t>
+            </w:r>
+          </w:p>
+        </w:tc>
+        <w:tc>
+          <w:tcPr>
+            <w:tcW w:w="843" w:type="dxa"/>
+            <w:vAlign w:val="center"/>
+          </w:tcPr>
+          <w:p>
+            <w:pPr>
+              <w:spacing w:line="0" w:lineRule="atLeast"/>
+              <w:jc w:val="center"/>
+              <w:rPr>
+                <w:rFonts w:ascii="Cambria" w:hAnsi="Cambria"/>
+                <w:b/>
+                <w:sz w:val="22"/>
+                <w:szCs w:val="21"/>
+              </w:rPr>
+            </w:pPr>
+            <w:r>
+              <w:rPr>
+                <w:rFonts w:ascii="Cambria" w:hAnsi="Cambria" w:hint="eastAsia"/>
+                <w:b/>
+                <w:sz w:val="22"/>
+                <w:szCs w:val="21"/>
+              </w:rPr>
+              <w:t>4</w:t>
+            </w:r>
+          </w:p>
+        </w:tc>
+        <w:tc>
+          <w:tcPr>
+            <w:tcW w:w="843" w:type="dxa"/>
+            <w:vAlign w:val="center"/>
+          </w:tcPr>
+          <w:p>
+            <w:pPr>
+              <w:spacing w:line="0" w:lineRule="atLeast"/>
+              <w:jc w:val="center"/>
+              <w:rPr>
                 <w:rFonts w:ascii="Cambria" w:eastAsia="Courier New" w:hAnsi="Cambria"/>
                 <w:b/>
                 <w:sz w:val="22"/>
                 <w:szCs w:val="21"/>
               </w:rPr>
             </w:pPr>
-          </w:p>
-        </w:tc>
-        <w:tc>
-          <w:tcPr>
-            <w:tcW w:w="760" w:type="dxa"/>
+            <w:r>
+              <w:rPr>
+                <w:rFonts w:ascii="Cambria" w:hAnsi="Cambria" w:hint="eastAsia"/>
+                <w:b/>
+                <w:sz w:val="22"/>
+                <w:szCs w:val="21"/>
+              </w:rPr>
+              <w:t>ALL</w:t>
+            </w:r>
+          </w:p>
+        </w:tc>
+        <w:tc>
+          <w:tcPr>
+            <w:tcW w:w="843" w:type="dxa"/>
             <w:vAlign w:val="center"/>
           </w:tcPr>
           <w:p>
@@ -472,11 +580,20 @@
                 <w:szCs w:val="21"/>
               </w:rPr>
             </w:pPr>
-          </w:p>
-        </w:tc>
-        <w:tc>
-          <w:tcPr>
-            <w:tcW w:w="760" w:type="dxa"/>
+            <w:r>
+              <w:rPr>
+                <w:rFonts w:ascii="Cambria" w:hAnsi="Cambria" w:hint="eastAsia"/>
+                <w:b/>
+                <w:sz w:val="22"/>
+                <w:szCs w:val="21"/>
+              </w:rPr>
+              <w:t>ALL</w:t>
+            </w:r>
+          </w:p>
+        </w:tc>
+        <w:tc>
+          <w:tcPr>
+            <w:tcW w:w="843" w:type="dxa"/>
             <w:vAlign w:val="center"/>
           </w:tcPr>
           <w:p>
@@ -497,13 +614,13 @@
                 <w:sz w:val="22"/>
                 <w:szCs w:val="21"/>
               </w:rPr>
-              <w:t>4</w:t>
-            </w:r>
-          </w:p>
-        </w:tc>
-        <w:tc>
-          <w:tcPr>
-            <w:tcW w:w="760" w:type="dxa"/>
+              <w:t>8</w:t>
+            </w:r>
+          </w:p>
+        </w:tc>
+        <w:tc>
+          <w:tcPr>
+            <w:tcW w:w="843" w:type="dxa"/>
             <w:vAlign w:val="center"/>
           </w:tcPr>
           <w:p>
@@ -517,11 +634,20 @@
                 <w:szCs w:val="21"/>
               </w:rPr>
             </w:pPr>
-          </w:p>
-        </w:tc>
-        <w:tc>
-          <w:tcPr>
-            <w:tcW w:w="760" w:type="dxa"/>
+            <w:r>
+              <w:rPr>
+                <w:rFonts w:ascii="Cambria" w:hAnsi="Cambria" w:hint="eastAsia"/>
+                <w:b/>
+                <w:sz w:val="22"/>
+                <w:szCs w:val="21"/>
+              </w:rPr>
+              <w:t>ALL</w:t>
+            </w:r>
+          </w:p>
+        </w:tc>
+        <w:tc>
+          <w:tcPr>
+            <w:tcW w:w="843" w:type="dxa"/>
             <w:vAlign w:val="center"/>
           </w:tcPr>
           <w:p>
@@ -535,11 +661,20 @@
                 <w:szCs w:val="21"/>
               </w:rPr>
             </w:pPr>
-          </w:p>
-        </w:tc>
-        <w:tc>
-          <w:tcPr>
-            <w:tcW w:w="760" w:type="dxa"/>
+            <w:r>
+              <w:rPr>
+                <w:rFonts w:ascii="Cambria" w:hAnsi="Cambria" w:hint="eastAsia"/>
+                <w:b/>
+                <w:sz w:val="22"/>
+                <w:szCs w:val="21"/>
+              </w:rPr>
+              <w:t>ALL</w:t>
+            </w:r>
+          </w:p>
+        </w:tc>
+        <w:tc>
+          <w:tcPr>
+            <w:tcW w:w="843" w:type="dxa"/>
             <w:vAlign w:val="center"/>
           </w:tcPr>
           <w:p>
@@ -547,7 +682,7 @@
               <w:spacing w:line="0" w:lineRule="atLeast"/>
               <w:jc w:val="center"/>
               <w:rPr>
-                <w:rFonts w:ascii="Cambria" w:hAnsi="Cambria"/>
+                <w:rFonts w:ascii="Cambria" w:eastAsia="Courier New" w:hAnsi="Cambria"/>
                 <w:b/>
                 <w:sz w:val="22"/>
                 <w:szCs w:val="21"/>
@@ -560,62 +695,8 @@
                 <w:sz w:val="22"/>
                 <w:szCs w:val="21"/>
               </w:rPr>
-              <w:t>8</w:t>
-            </w:r>
-          </w:p>
-        </w:tc>
-        <w:tc>
-          <w:tcPr>
-            <w:tcW w:w="760" w:type="dxa"/>
-            <w:vAlign w:val="center"/>
-          </w:tcPr>
-          <w:p>
-            <w:pPr>
-              <w:spacing w:line="0" w:lineRule="atLeast"/>
-              <w:jc w:val="center"/>
-              <w:rPr>
-                <w:rFonts w:ascii="Cambria" w:eastAsia="Courier New" w:hAnsi="Cambria"/>
-                <w:b/>
-                <w:sz w:val="22"/>
-                <w:szCs w:val="21"/>
-              </w:rPr>
-            </w:pPr>
-          </w:p>
-        </w:tc>
-        <w:tc>
-          <w:tcPr>
-            <w:tcW w:w="760" w:type="dxa"/>
-            <w:vAlign w:val="center"/>
-          </w:tcPr>
-          <w:p>
-            <w:pPr>
-              <w:spacing w:line="0" w:lineRule="atLeast"/>
-              <w:jc w:val="center"/>
-              <w:rPr>
-                <w:rFonts w:ascii="Cambria" w:eastAsia="Courier New" w:hAnsi="Cambria"/>
-                <w:b/>
-                <w:sz w:val="22"/>
-                <w:szCs w:val="21"/>
-              </w:rPr>
-            </w:pPr>
-          </w:p>
-        </w:tc>
-        <w:tc>
-          <w:tcPr>
-            <w:tcW w:w="760" w:type="dxa"/>
-            <w:vAlign w:val="center"/>
-          </w:tcPr>
-          <w:p>
-            <w:pPr>
-              <w:spacing w:line="0" w:lineRule="atLeast"/>
-              <w:jc w:val="center"/>
-              <w:rPr>
-                <w:rFonts w:ascii="Cambria" w:eastAsia="Courier New" w:hAnsi="Cambria"/>
-                <w:b/>
-                <w:sz w:val="22"/>
-                <w:szCs w:val="21"/>
-              </w:rPr>
-            </w:pPr>
+              <w:t>ALL</w:t>
+            </w:r>
           </w:p>
         </w:tc>
       </w:tr>
@@ -748,7 +829,7 @@
       <w:pPr>
         <w:spacing w:line="340" w:lineRule="exact"/>
         <w:rPr>
-          <w:rFonts w:ascii="微软雅黑" w:eastAsia="微软雅黑" w:hAnsi="微软雅黑" w:cs="微软雅黑" w:hint="eastAsia"/>
+          <w:rFonts w:ascii="微软雅黑" w:eastAsia="微软雅黑" w:hAnsi="微软雅黑" w:cs="微软雅黑"/>
           <w:sz w:val="28"/>
           <w:szCs w:val="28"/>
         </w:rPr>
@@ -947,7 +1028,7 @@
       <w:pPr>
         <w:spacing w:line="340" w:lineRule="exact"/>
         <w:rPr>
-          <w:rFonts w:ascii="Lucida Bright" w:eastAsia="Courier New" w:hAnsi="Lucida Bright" w:cs="Calibri" w:hint="eastAsia"/>
+          <w:rFonts w:ascii="Lucida Bright" w:eastAsia="Courier New" w:hAnsi="Lucida Bright" w:cs="Calibri"/>
           <w:sz w:val="28"/>
         </w:rPr>
       </w:pPr>
@@ -1027,7 +1108,7 @@
       <w:pPr>
         <w:spacing w:line="340" w:lineRule="exact"/>
         <w:rPr>
-          <w:rFonts w:ascii="Lucida Bright" w:hAnsi="Lucida Bright" w:cs="Calibri" w:hint="eastAsia"/>
+          <w:rFonts w:ascii="Lucida Bright" w:hAnsi="Lucida Bright" w:cs="Calibri"/>
           <w:sz w:val="24"/>
         </w:rPr>
       </w:pPr>
@@ -1347,14 +1428,35 @@
           <w:rFonts w:ascii="微软雅黑" w:eastAsia="微软雅黑" w:hAnsi="微软雅黑" w:cs="微软雅黑" w:hint="eastAsia"/>
           <w:sz w:val="28"/>
         </w:rPr>
-        <w:t>谁还能敌挡我们</w:t>
-      </w:r>
-    </w:p>
-    <w:p>
-      <w:pPr>
-        <w:spacing w:line="340" w:lineRule="exact"/>
+        <w:t>谁还能敌挡我</w:t>
+      </w:r>
+      <w:r>
         <w:rPr>
           <w:rFonts w:ascii="微软雅黑" w:eastAsia="微软雅黑" w:hAnsi="微软雅黑" w:cs="微软雅黑" w:hint="eastAsia"/>
+          <w:sz w:val="28"/>
+        </w:rPr>
+        <w:t>(</w:t>
+      </w:r>
+      <w:r>
+        <w:rPr>
+          <w:rFonts w:ascii="微软雅黑" w:eastAsia="微软雅黑" w:hAnsi="微软雅黑" w:cs="微软雅黑" w:hint="eastAsia"/>
+          <w:sz w:val="28"/>
+        </w:rPr>
+        <w:t>们</w:t>
+      </w:r>
+      <w:r>
+        <w:rPr>
+          <w:rFonts w:ascii="微软雅黑" w:eastAsia="微软雅黑" w:hAnsi="微软雅黑" w:cs="微软雅黑" w:hint="eastAsia"/>
+          <w:sz w:val="28"/>
+        </w:rPr>
+        <w:t>)</w:t>
+      </w:r>
+    </w:p>
+    <w:p>
+      <w:pPr>
+        <w:spacing w:line="340" w:lineRule="exact"/>
+        <w:rPr>
+          <w:rFonts w:ascii="微软雅黑" w:eastAsia="微软雅黑" w:hAnsi="微软雅黑" w:cs="微软雅黑"/>
           <w:sz w:val="28"/>
         </w:rPr>
       </w:pPr>
@@ -1427,7 +1529,35 @@
           <w:rFonts w:ascii="Lucida Bright" w:hAnsi="Lucida Bright" w:cs="Calibri"/>
           <w:sz w:val="28"/>
         </w:rPr>
-        <w:t xml:space="preserve">Shei hai neng di dang wo men </w:t>
+        <w:t xml:space="preserve">Shei hai neng di dang wo </w:t>
+      </w:r>
+      <w:r>
+        <w:rPr>
+          <w:rFonts w:ascii="Lucida Bright" w:hAnsi="Lucida Bright" w:cs="Calibri"/>
+          <w:sz w:val="28"/>
+        </w:rPr>
+        <w:t>(</w:t>
+      </w:r>
+      <w:r>
+        <w:rPr>
+          <w:rFonts w:ascii="Lucida Bright" w:hAnsi="Lucida Bright" w:cs="Calibri"/>
+          <w:sz w:val="28"/>
+        </w:rPr>
+        <w:t>men</w:t>
+      </w:r>
+      <w:r>
+        <w:rPr>
+          <w:rFonts w:ascii="Lucida Bright" w:hAnsi="Lucida Bright" w:cs="Calibri"/>
+          <w:sz w:val="28"/>
+        </w:rPr>
+        <w:t>)</w:t>
+      </w:r>
+      <w:r>
+        <w:rPr>
+          <w:rFonts w:ascii="Lucida Bright" w:hAnsi="Lucida Bright" w:cs="Calibri"/>
+          <w:sz w:val="28"/>
+        </w:rPr>
+        <w:t xml:space="preserve"> </w:t>
       </w:r>
     </w:p>
     <w:p>
@@ -1468,7 +1598,7 @@
     </w:p>
     <w:tbl>
       <w:tblPr>
-        <w:tblW w:w="8360" w:type="dxa"/>
+        <w:tblW w:w="9153" w:type="dxa"/>
         <w:tblBorders>
           <w:top w:val="single" w:sz="4" w:space="0" w:color="auto"/>
           <w:left w:val="single" w:sz="4" w:space="0" w:color="auto"/>
@@ -1481,25 +1611,23 @@
         <w:tblLook w:val="04A0" w:firstRow="1" w:lastRow="0" w:firstColumn="1" w:lastColumn="0" w:noHBand="0" w:noVBand="1"/>
       </w:tblPr>
       <w:tblGrid>
-        <w:gridCol w:w="760"/>
-        <w:gridCol w:w="760"/>
-        <w:gridCol w:w="760"/>
-        <w:gridCol w:w="760"/>
-        <w:gridCol w:w="760"/>
-        <w:gridCol w:w="760"/>
-        <w:gridCol w:w="760"/>
-        <w:gridCol w:w="760"/>
-        <w:gridCol w:w="760"/>
-        <w:gridCol w:w="760"/>
-        <w:gridCol w:w="760"/>
+        <w:gridCol w:w="1017"/>
+        <w:gridCol w:w="1017"/>
+        <w:gridCol w:w="1017"/>
+        <w:gridCol w:w="1017"/>
+        <w:gridCol w:w="1017"/>
+        <w:gridCol w:w="1017"/>
+        <w:gridCol w:w="1017"/>
+        <w:gridCol w:w="1017"/>
+        <w:gridCol w:w="1017"/>
       </w:tblGrid>
       <w:tr>
         <w:trPr>
-          <w:trHeight w:val="531"/>
+          <w:trHeight w:val="241"/>
         </w:trPr>
         <w:tc>
           <w:tcPr>
-            <w:tcW w:w="760" w:type="dxa"/>
+            <w:tcW w:w="1017" w:type="dxa"/>
             <w:vAlign w:val="center"/>
           </w:tcPr>
           <w:p>
@@ -1526,7 +1654,7 @@
         </w:tc>
         <w:tc>
           <w:tcPr>
-            <w:tcW w:w="760" w:type="dxa"/>
+            <w:tcW w:w="1017" w:type="dxa"/>
             <w:vAlign w:val="center"/>
           </w:tcPr>
           <w:p>
@@ -1553,7 +1681,7 @@
         </w:tc>
         <w:tc>
           <w:tcPr>
-            <w:tcW w:w="760" w:type="dxa"/>
+            <w:tcW w:w="1017" w:type="dxa"/>
             <w:vAlign w:val="center"/>
           </w:tcPr>
           <w:p>
@@ -1580,7 +1708,7 @@
         </w:tc>
         <w:tc>
           <w:tcPr>
-            <w:tcW w:w="760" w:type="dxa"/>
+            <w:tcW w:w="1017" w:type="dxa"/>
             <w:vAlign w:val="center"/>
           </w:tcPr>
           <w:p>
@@ -1607,7 +1735,7 @@
         </w:tc>
         <w:tc>
           <w:tcPr>
-            <w:tcW w:w="760" w:type="dxa"/>
+            <w:tcW w:w="1017" w:type="dxa"/>
             <w:vAlign w:val="center"/>
           </w:tcPr>
           <w:p>
@@ -1634,7 +1762,7 @@
         </w:tc>
         <w:tc>
           <w:tcPr>
-            <w:tcW w:w="760" w:type="dxa"/>
+            <w:tcW w:w="1017" w:type="dxa"/>
             <w:vAlign w:val="center"/>
           </w:tcPr>
           <w:p>
@@ -1655,13 +1783,13 @@
                 <w:sz w:val="22"/>
                 <w:szCs w:val="21"/>
               </w:rPr>
-              <w:t>V2</w:t>
-            </w:r>
-          </w:p>
-        </w:tc>
-        <w:tc>
-          <w:tcPr>
-            <w:tcW w:w="760" w:type="dxa"/>
+              <w:t>C</w:t>
+            </w:r>
+          </w:p>
+        </w:tc>
+        <w:tc>
+          <w:tcPr>
+            <w:tcW w:w="1017" w:type="dxa"/>
             <w:vAlign w:val="center"/>
           </w:tcPr>
           <w:p>
@@ -1669,6 +1797,42 @@
               <w:spacing w:line="0" w:lineRule="atLeast"/>
               <w:jc w:val="center"/>
               <w:rPr>
+                <w:rFonts w:ascii="Cambria" w:eastAsia="宋体" w:hAnsi="Cambria"/>
+                <w:b/>
+                <w:sz w:val="22"/>
+                <w:szCs w:val="21"/>
+              </w:rPr>
+            </w:pPr>
+            <w:r>
+              <w:rPr>
+                <w:rFonts w:ascii="Cambria" w:eastAsia="宋体" w:hAnsi="Cambria" w:hint="eastAsia"/>
+                <w:b/>
+                <w:sz w:val="22"/>
+                <w:szCs w:val="21"/>
+              </w:rPr>
+              <w:t>B</w:t>
+            </w:r>
+            <w:r>
+              <w:rPr>
+                <w:rFonts w:ascii="Cambria" w:eastAsia="宋体" w:hAnsi="Cambria"/>
+                <w:b/>
+                <w:sz w:val="22"/>
+                <w:szCs w:val="21"/>
+              </w:rPr>
+              <w:t>*2</w:t>
+            </w:r>
+          </w:p>
+        </w:tc>
+        <w:tc>
+          <w:tcPr>
+            <w:tcW w:w="1017" w:type="dxa"/>
+            <w:vAlign w:val="center"/>
+          </w:tcPr>
+          <w:p>
+            <w:pPr>
+              <w:spacing w:line="0" w:lineRule="atLeast"/>
+              <w:jc w:val="center"/>
+              <w:rPr>
                 <w:rFonts w:ascii="Cambria" w:hAnsi="Cambria"/>
                 <w:b/>
                 <w:sz w:val="22"/>
@@ -1677,57 +1841,30 @@
             </w:pPr>
             <w:r>
               <w:rPr>
+                <w:rFonts w:ascii="Cambria" w:hAnsi="Cambria" w:hint="eastAsia"/>
+                <w:b/>
+                <w:sz w:val="22"/>
+                <w:szCs w:val="21"/>
+              </w:rPr>
+              <w:t>C*2</w:t>
+            </w:r>
+          </w:p>
+        </w:tc>
+        <w:tc>
+          <w:tcPr>
+            <w:tcW w:w="1017" w:type="dxa"/>
+            <w:vAlign w:val="center"/>
+          </w:tcPr>
+          <w:p>
+            <w:pPr>
+              <w:spacing w:line="0" w:lineRule="atLeast"/>
+              <w:jc w:val="center"/>
+              <w:rPr>
                 <w:rFonts w:ascii="Cambria" w:hAnsi="Cambria"/>
                 <w:b/>
                 <w:sz w:val="22"/>
                 <w:szCs w:val="21"/>
               </w:rPr>
-              <w:t>C</w:t>
-            </w:r>
-          </w:p>
-        </w:tc>
-        <w:tc>
-          <w:tcPr>
-            <w:tcW w:w="760" w:type="dxa"/>
-            <w:vAlign w:val="center"/>
-          </w:tcPr>
-          <w:p>
-            <w:pPr>
-              <w:spacing w:line="0" w:lineRule="atLeast"/>
-              <w:jc w:val="center"/>
-              <w:rPr>
-                <w:rFonts w:ascii="Cambria" w:eastAsia="宋体" w:hAnsi="Cambria"/>
-                <w:b/>
-                <w:sz w:val="22"/>
-                <w:szCs w:val="21"/>
-              </w:rPr>
-            </w:pPr>
-            <w:r>
-              <w:rPr>
-                <w:rFonts w:ascii="Cambria" w:eastAsia="宋体" w:hAnsi="Cambria" w:hint="eastAsia"/>
-                <w:b/>
-                <w:sz w:val="22"/>
-                <w:szCs w:val="21"/>
-              </w:rPr>
-              <w:t>B</w:t>
-            </w:r>
-          </w:p>
-        </w:tc>
-        <w:tc>
-          <w:tcPr>
-            <w:tcW w:w="760" w:type="dxa"/>
-            <w:vAlign w:val="center"/>
-          </w:tcPr>
-          <w:p>
-            <w:pPr>
-              <w:spacing w:line="0" w:lineRule="atLeast"/>
-              <w:jc w:val="center"/>
-              <w:rPr>
-                <w:rFonts w:ascii="Cambria" w:hAnsi="Cambria"/>
-                <w:b/>
-                <w:sz w:val="22"/>
-                <w:szCs w:val="21"/>
-              </w:rPr>
             </w:pPr>
             <w:r>
               <w:rPr>
@@ -1736,63 +1873,18 @@
                 <w:sz w:val="22"/>
                 <w:szCs w:val="21"/>
               </w:rPr>
-              <w:t>C*2</w:t>
-            </w:r>
-          </w:p>
-        </w:tc>
-        <w:tc>
-          <w:tcPr>
-            <w:tcW w:w="760" w:type="dxa"/>
-            <w:vAlign w:val="center"/>
-          </w:tcPr>
-          <w:p>
-            <w:pPr>
-              <w:spacing w:line="0" w:lineRule="atLeast"/>
-              <w:jc w:val="center"/>
-              <w:rPr>
-                <w:rFonts w:ascii="Cambria" w:hAnsi="Cambria"/>
-                <w:b/>
-                <w:sz w:val="22"/>
-                <w:szCs w:val="21"/>
-              </w:rPr>
-            </w:pPr>
-            <w:r>
-              <w:rPr>
-                <w:rFonts w:ascii="Cambria" w:hAnsi="Cambria" w:hint="eastAsia"/>
-                <w:b/>
-                <w:sz w:val="22"/>
-                <w:szCs w:val="21"/>
-              </w:rPr>
               <w:t>IN</w:t>
             </w:r>
-          </w:p>
-        </w:tc>
-        <w:tc>
-          <w:tcPr>
-            <w:tcW w:w="760" w:type="dxa"/>
-            <w:vAlign w:val="center"/>
-          </w:tcPr>
-          <w:p>
-            <w:pPr>
-              <w:spacing w:line="0" w:lineRule="atLeast"/>
-              <w:jc w:val="center"/>
-              <w:rPr>
-                <w:rFonts w:ascii="Cambria" w:hAnsi="Cambria"/>
-                <w:b/>
-                <w:sz w:val="22"/>
-                <w:szCs w:val="21"/>
-              </w:rPr>
-            </w:pPr>
           </w:p>
         </w:tc>
       </w:tr>
       <w:tr>
         <w:trPr>
-          <w:trHeight w:val="506"/>
+          <w:trHeight w:val="229"/>
         </w:trPr>
         <w:tc>
           <w:tcPr>
-            <w:tcW w:w="760" w:type="dxa"/>
+            <w:tcW w:w="1017" w:type="dxa"/>
             <w:vAlign w:val="center"/>
           </w:tcPr>
           <w:p>
@@ -1819,7 +1911,7 @@
         </w:tc>
         <w:tc>
           <w:tcPr>
-            <w:tcW w:w="760" w:type="dxa"/>
+            <w:tcW w:w="1017" w:type="dxa"/>
             <w:vAlign w:val="center"/>
           </w:tcPr>
           <w:p>
@@ -1827,17 +1919,71 @@
               <w:spacing w:line="0" w:lineRule="atLeast"/>
               <w:jc w:val="center"/>
               <w:rPr>
+                <w:rFonts w:ascii="Cambria" w:hAnsi="Cambria" w:hint="eastAsia"/>
+                <w:b/>
+                <w:sz w:val="22"/>
+                <w:szCs w:val="21"/>
+              </w:rPr>
+            </w:pPr>
+            <w:r>
+              <w:rPr>
+                <w:rFonts w:ascii="Cambria" w:hAnsi="Cambria" w:hint="eastAsia"/>
+                <w:b/>
+                <w:sz w:val="22"/>
+                <w:szCs w:val="21"/>
+              </w:rPr>
+              <w:t>So</w:t>
+            </w:r>
+            <w:r>
+              <w:rPr>
+                <w:rFonts w:ascii="Cambria" w:hAnsi="Cambria"/>
+                <w:b/>
+                <w:sz w:val="22"/>
+                <w:szCs w:val="21"/>
+              </w:rPr>
+              <w:t>lomon</w:t>
+            </w:r>
+          </w:p>
+        </w:tc>
+        <w:tc>
+          <w:tcPr>
+            <w:tcW w:w="1017" w:type="dxa"/>
+            <w:vAlign w:val="center"/>
+          </w:tcPr>
+          <w:p>
+            <w:pPr>
+              <w:spacing w:line="0" w:lineRule="atLeast"/>
+              <w:jc w:val="center"/>
+              <w:rPr>
                 <w:rFonts w:ascii="Cambria" w:eastAsia="Courier New" w:hAnsi="Cambria"/>
                 <w:b/>
                 <w:sz w:val="22"/>
                 <w:szCs w:val="21"/>
               </w:rPr>
             </w:pPr>
-          </w:p>
-        </w:tc>
-        <w:tc>
-          <w:tcPr>
-            <w:tcW w:w="760" w:type="dxa"/>
+            <w:r>
+              <w:rPr>
+                <w:rFonts w:ascii="Cambria" w:hAnsi="Cambria" w:hint="eastAsia"/>
+                <w:b/>
+                <w:sz w:val="22"/>
+                <w:szCs w:val="21"/>
+              </w:rPr>
+              <w:t>So</w:t>
+            </w:r>
+            <w:r>
+              <w:rPr>
+                <w:rFonts w:ascii="Cambria" w:hAnsi="Cambria"/>
+                <w:b/>
+                <w:sz w:val="22"/>
+                <w:szCs w:val="21"/>
+              </w:rPr>
+              <w:t>lomon</w:t>
+            </w:r>
+          </w:p>
+        </w:tc>
+        <w:tc>
+          <w:tcPr>
+            <w:tcW w:w="1017" w:type="dxa"/>
             <w:vAlign w:val="center"/>
           </w:tcPr>
           <w:p>
@@ -1845,17 +1991,26 @@
               <w:spacing w:line="0" w:lineRule="atLeast"/>
               <w:jc w:val="center"/>
               <w:rPr>
-                <w:rFonts w:ascii="Cambria" w:eastAsia="Courier New" w:hAnsi="Cambria"/>
-                <w:b/>
-                <w:sz w:val="22"/>
-                <w:szCs w:val="21"/>
-              </w:rPr>
-            </w:pPr>
-          </w:p>
-        </w:tc>
-        <w:tc>
-          <w:tcPr>
-            <w:tcW w:w="760" w:type="dxa"/>
+                <w:rFonts w:ascii="Cambria" w:hAnsi="Cambria"/>
+                <w:b/>
+                <w:sz w:val="22"/>
+                <w:szCs w:val="21"/>
+              </w:rPr>
+            </w:pPr>
+            <w:r>
+              <w:rPr>
+                <w:rFonts w:ascii="Cambria" w:hAnsi="Cambria" w:hint="eastAsia"/>
+                <w:b/>
+                <w:sz w:val="22"/>
+                <w:szCs w:val="21"/>
+              </w:rPr>
+              <w:t>4</w:t>
+            </w:r>
+          </w:p>
+        </w:tc>
+        <w:tc>
+          <w:tcPr>
+            <w:tcW w:w="1017" w:type="dxa"/>
             <w:vAlign w:val="center"/>
           </w:tcPr>
           <w:p>
@@ -1863,156 +2018,147 @@
               <w:spacing w:line="0" w:lineRule="atLeast"/>
               <w:jc w:val="center"/>
               <w:rPr>
+                <w:rFonts w:ascii="Cambria" w:hAnsi="Cambria"/>
+                <w:b/>
+                <w:sz w:val="22"/>
+                <w:szCs w:val="21"/>
+              </w:rPr>
+            </w:pPr>
+            <w:r>
+              <w:rPr>
                 <w:rFonts w:ascii="Cambria" w:hAnsi="Cambria" w:hint="eastAsia"/>
                 <w:b/>
                 <w:sz w:val="22"/>
                 <w:szCs w:val="21"/>
               </w:rPr>
-            </w:pPr>
-            <w:r>
+              <w:t>ALL</w:t>
+            </w:r>
+          </w:p>
+        </w:tc>
+        <w:tc>
+          <w:tcPr>
+            <w:tcW w:w="1017" w:type="dxa"/>
+            <w:vAlign w:val="center"/>
+          </w:tcPr>
+          <w:p>
+            <w:pPr>
+              <w:spacing w:line="0" w:lineRule="atLeast"/>
+              <w:jc w:val="center"/>
               <w:rPr>
                 <w:rFonts w:ascii="Cambria" w:hAnsi="Cambria" w:hint="eastAsia"/>
                 <w:b/>
                 <w:sz w:val="22"/>
                 <w:szCs w:val="21"/>
               </w:rPr>
+            </w:pPr>
+            <w:r>
+              <w:rPr>
+                <w:rFonts w:ascii="Cambria" w:hAnsi="Cambria" w:hint="eastAsia"/>
+                <w:b/>
+                <w:sz w:val="22"/>
+                <w:szCs w:val="21"/>
+              </w:rPr>
+              <w:t>ALL</w:t>
+            </w:r>
+          </w:p>
+        </w:tc>
+        <w:tc>
+          <w:tcPr>
+            <w:tcW w:w="1017" w:type="dxa"/>
+            <w:vAlign w:val="center"/>
+          </w:tcPr>
+          <w:p>
+            <w:pPr>
+              <w:spacing w:line="0" w:lineRule="atLeast"/>
+              <w:jc w:val="center"/>
+              <w:rPr>
+                <w:rFonts w:ascii="Cambria" w:hAnsi="Cambria"/>
+                <w:b/>
+                <w:sz w:val="22"/>
+                <w:szCs w:val="21"/>
+              </w:rPr>
+            </w:pPr>
+            <w:r>
+              <w:rPr>
+                <w:rFonts w:ascii="Cambria" w:hAnsi="Cambria" w:hint="eastAsia"/>
+                <w:b/>
+                <w:sz w:val="22"/>
+                <w:szCs w:val="21"/>
+              </w:rPr>
+              <w:t>ALL</w:t>
+            </w:r>
+          </w:p>
+        </w:tc>
+        <w:tc>
+          <w:tcPr>
+            <w:tcW w:w="1017" w:type="dxa"/>
+            <w:vAlign w:val="center"/>
+          </w:tcPr>
+          <w:p>
+            <w:pPr>
+              <w:spacing w:line="0" w:lineRule="atLeast"/>
+              <w:jc w:val="center"/>
+              <w:rPr>
+                <w:rFonts w:ascii="Cambria" w:hAnsi="Cambria" w:hint="eastAsia"/>
+                <w:b/>
+                <w:sz w:val="22"/>
+                <w:szCs w:val="21"/>
+              </w:rPr>
+            </w:pPr>
+            <w:r>
+              <w:rPr>
+                <w:rFonts w:ascii="Cambria" w:hAnsi="Cambria" w:hint="eastAsia"/>
+                <w:b/>
+                <w:sz w:val="22"/>
+                <w:szCs w:val="21"/>
+              </w:rPr>
+              <w:t>So</w:t>
+            </w:r>
+            <w:r>
+              <w:rPr>
+                <w:rFonts w:ascii="Cambria" w:hAnsi="Cambria"/>
+                <w:b/>
+                <w:sz w:val="22"/>
+                <w:szCs w:val="21"/>
+              </w:rPr>
+              <w:t>lomon</w:t>
+            </w:r>
+            <w:r>
+              <w:rPr>
+                <w:rFonts w:ascii="Cambria" w:hAnsi="Cambria"/>
+                <w:b/>
+                <w:sz w:val="22"/>
+                <w:szCs w:val="21"/>
+              </w:rPr>
+              <w:t>1,ALL2</w:t>
+            </w:r>
+          </w:p>
+        </w:tc>
+        <w:tc>
+          <w:tcPr>
+            <w:tcW w:w="1017" w:type="dxa"/>
+            <w:vAlign w:val="center"/>
+          </w:tcPr>
+          <w:p>
+            <w:pPr>
+              <w:spacing w:line="0" w:lineRule="atLeast"/>
+              <w:jc w:val="center"/>
+              <w:rPr>
+                <w:rFonts w:ascii="Cambria" w:hAnsi="Cambria"/>
+                <w:b/>
+                <w:sz w:val="22"/>
+                <w:szCs w:val="21"/>
+              </w:rPr>
+            </w:pPr>
+            <w:r>
+              <w:rPr>
+                <w:rFonts w:ascii="Cambria" w:hAnsi="Cambria" w:hint="eastAsia"/>
+                <w:b/>
+                <w:sz w:val="22"/>
+                <w:szCs w:val="21"/>
+              </w:rPr>
               <w:t>4</w:t>
             </w:r>
-          </w:p>
-        </w:tc>
-        <w:tc>
-          <w:tcPr>
-            <w:tcW w:w="760" w:type="dxa"/>
-            <w:vAlign w:val="center"/>
-          </w:tcPr>
-          <w:p>
-            <w:pPr>
-              <w:spacing w:line="0" w:lineRule="atLeast"/>
-              <w:jc w:val="center"/>
-              <w:rPr>
-                <w:rFonts w:ascii="Cambria" w:hAnsi="Cambria"/>
-                <w:b/>
-                <w:sz w:val="22"/>
-                <w:szCs w:val="21"/>
-              </w:rPr>
-            </w:pPr>
-          </w:p>
-        </w:tc>
-        <w:tc>
-          <w:tcPr>
-            <w:tcW w:w="760" w:type="dxa"/>
-            <w:vAlign w:val="center"/>
-          </w:tcPr>
-          <w:p>
-            <w:pPr>
-              <w:spacing w:line="0" w:lineRule="atLeast"/>
-              <w:jc w:val="center"/>
-              <w:rPr>
-                <w:rFonts w:ascii="Cambria" w:eastAsia="Courier New" w:hAnsi="Cambria"/>
-                <w:b/>
-                <w:sz w:val="22"/>
-                <w:szCs w:val="21"/>
-              </w:rPr>
-            </w:pPr>
-          </w:p>
-        </w:tc>
-        <w:tc>
-          <w:tcPr>
-            <w:tcW w:w="760" w:type="dxa"/>
-            <w:vAlign w:val="center"/>
-          </w:tcPr>
-          <w:p>
-            <w:pPr>
-              <w:spacing w:line="0" w:lineRule="atLeast"/>
-              <w:jc w:val="center"/>
-              <w:rPr>
-                <w:rFonts w:ascii="Cambria" w:eastAsia="Courier New" w:hAnsi="Cambria"/>
-                <w:b/>
-                <w:sz w:val="22"/>
-                <w:szCs w:val="21"/>
-              </w:rPr>
-            </w:pPr>
-          </w:p>
-        </w:tc>
-        <w:tc>
-          <w:tcPr>
-            <w:tcW w:w="760" w:type="dxa"/>
-            <w:vAlign w:val="center"/>
-          </w:tcPr>
-          <w:p>
-            <w:pPr>
-              <w:spacing w:line="0" w:lineRule="atLeast"/>
-              <w:jc w:val="center"/>
-              <w:rPr>
-                <w:rFonts w:ascii="Cambria" w:hAnsi="Cambria"/>
-                <w:b/>
-                <w:sz w:val="22"/>
-                <w:szCs w:val="21"/>
-              </w:rPr>
-            </w:pPr>
-          </w:p>
-        </w:tc>
-        <w:tc>
-          <w:tcPr>
-            <w:tcW w:w="760" w:type="dxa"/>
-            <w:vAlign w:val="center"/>
-          </w:tcPr>
-          <w:p>
-            <w:pPr>
-              <w:spacing w:line="0" w:lineRule="atLeast"/>
-              <w:jc w:val="center"/>
-              <w:rPr>
-                <w:rFonts w:ascii="Cambria" w:eastAsia="Courier New" w:hAnsi="Cambria"/>
-                <w:b/>
-                <w:sz w:val="22"/>
-                <w:szCs w:val="21"/>
-              </w:rPr>
-            </w:pPr>
-          </w:p>
-        </w:tc>
-        <w:tc>
-          <w:tcPr>
-            <w:tcW w:w="760" w:type="dxa"/>
-            <w:vAlign w:val="center"/>
-          </w:tcPr>
-          <w:p>
-            <w:pPr>
-              <w:spacing w:line="0" w:lineRule="atLeast"/>
-              <w:jc w:val="center"/>
-              <w:rPr>
-                <w:rFonts w:ascii="Cambria" w:hAnsi="Cambria" w:hint="eastAsia"/>
-                <w:b/>
-                <w:sz w:val="22"/>
-                <w:szCs w:val="21"/>
-              </w:rPr>
-            </w:pPr>
-            <w:r>
-              <w:rPr>
-                <w:rFonts w:ascii="Cambria" w:hAnsi="Cambria" w:hint="eastAsia"/>
-                <w:b/>
-                <w:sz w:val="22"/>
-                <w:szCs w:val="21"/>
-              </w:rPr>
-              <w:t>4</w:t>
-            </w:r>
-          </w:p>
-        </w:tc>
-        <w:tc>
-          <w:tcPr>
-            <w:tcW w:w="760" w:type="dxa"/>
-            <w:vAlign w:val="center"/>
-          </w:tcPr>
-          <w:p>
-            <w:pPr>
-              <w:spacing w:line="0" w:lineRule="atLeast"/>
-              <w:jc w:val="center"/>
-              <w:rPr>
-                <w:rFonts w:ascii="Cambria" w:eastAsia="Courier New" w:hAnsi="Cambria"/>
-                <w:b/>
-                <w:sz w:val="22"/>
-                <w:szCs w:val="21"/>
-              </w:rPr>
-            </w:pPr>
           </w:p>
         </w:tc>
       </w:tr>
@@ -2071,10 +2217,28 @@
       <w:pPr>
         <w:spacing w:line="340" w:lineRule="exact"/>
         <w:rPr>
+          <w:rFonts w:ascii="微软雅黑" w:eastAsia="微软雅黑" w:hAnsi="微软雅黑" w:cs="微软雅黑"/>
+          <w:sz w:val="28"/>
+          <w:szCs w:val="28"/>
+        </w:rPr>
+      </w:pPr>
+      <w:r>
+        <w:rPr>
           <w:rFonts w:ascii="微软雅黑" w:eastAsia="微软雅黑" w:hAnsi="微软雅黑" w:cs="微软雅黑" w:hint="eastAsia"/>
           <w:sz w:val="28"/>
           <w:szCs w:val="28"/>
         </w:rPr>
+        <w:t>人人都需要怜悯</w:t>
+      </w:r>
+    </w:p>
+    <w:p>
+      <w:pPr>
+        <w:spacing w:line="340" w:lineRule="exact"/>
+        <w:rPr>
+          <w:rFonts w:ascii="微软雅黑" w:eastAsia="微软雅黑" w:hAnsi="微软雅黑" w:cs="微软雅黑"/>
+          <w:sz w:val="28"/>
+          <w:szCs w:val="28"/>
+        </w:rPr>
       </w:pPr>
       <w:r>
         <w:rPr>
@@ -2082,17 +2246,35 @@
           <w:sz w:val="28"/>
           <w:szCs w:val="28"/>
         </w:rPr>
-        <w:t>人人都需要怜悯</w:t>
-      </w:r>
-    </w:p>
-    <w:p>
-      <w:pPr>
-        <w:spacing w:line="340" w:lineRule="exact"/>
+        <w:t>永不止息的爱</w:t>
+      </w:r>
+    </w:p>
+    <w:p>
+      <w:pPr>
+        <w:spacing w:line="340" w:lineRule="exact"/>
+        <w:rPr>
+          <w:rFonts w:ascii="微软雅黑" w:eastAsia="微软雅黑" w:hAnsi="微软雅黑" w:cs="微软雅黑"/>
+          <w:sz w:val="28"/>
+          <w:szCs w:val="28"/>
+        </w:rPr>
+      </w:pPr>
+      <w:r>
         <w:rPr>
           <w:rFonts w:ascii="微软雅黑" w:eastAsia="微软雅黑" w:hAnsi="微软雅黑" w:cs="微软雅黑" w:hint="eastAsia"/>
           <w:sz w:val="28"/>
           <w:szCs w:val="28"/>
         </w:rPr>
+        <w:t>愿慈爱临到我</w:t>
+      </w:r>
+    </w:p>
+    <w:p>
+      <w:pPr>
+        <w:spacing w:line="340" w:lineRule="exact"/>
+        <w:rPr>
+          <w:rFonts w:ascii="微软雅黑" w:eastAsia="微软雅黑" w:hAnsi="微软雅黑" w:cs="微软雅黑"/>
+          <w:sz w:val="28"/>
+          <w:szCs w:val="28"/>
+        </w:rPr>
       </w:pPr>
       <w:r>
         <w:rPr>
@@ -2100,17 +2282,35 @@
           <w:sz w:val="28"/>
           <w:szCs w:val="28"/>
         </w:rPr>
-        <w:t>永不止息的爱</w:t>
-      </w:r>
-    </w:p>
-    <w:p>
-      <w:pPr>
-        <w:spacing w:line="340" w:lineRule="exact"/>
+        <w:t>人人都需要宽恕</w:t>
+      </w:r>
+    </w:p>
+    <w:p>
+      <w:pPr>
+        <w:spacing w:line="340" w:lineRule="exact"/>
+        <w:rPr>
+          <w:rFonts w:ascii="微软雅黑" w:eastAsia="微软雅黑" w:hAnsi="微软雅黑" w:cs="微软雅黑"/>
+          <w:sz w:val="28"/>
+          <w:szCs w:val="28"/>
+        </w:rPr>
+      </w:pPr>
+      <w:r>
         <w:rPr>
           <w:rFonts w:ascii="微软雅黑" w:eastAsia="微软雅黑" w:hAnsi="微软雅黑" w:cs="微软雅黑" w:hint="eastAsia"/>
           <w:sz w:val="28"/>
           <w:szCs w:val="28"/>
         </w:rPr>
+        <w:t>都需要救主恩慈</w:t>
+      </w:r>
+    </w:p>
+    <w:p>
+      <w:pPr>
+        <w:spacing w:line="340" w:lineRule="exact"/>
+        <w:rPr>
+          <w:rFonts w:ascii="微软雅黑" w:eastAsia="微软雅黑" w:hAnsi="微软雅黑" w:cs="微软雅黑"/>
+          <w:sz w:val="28"/>
+          <w:szCs w:val="28"/>
+        </w:rPr>
       </w:pPr>
       <w:r>
         <w:rPr>
@@ -2118,43 +2318,7 @@
           <w:sz w:val="28"/>
           <w:szCs w:val="28"/>
         </w:rPr>
-        <w:t>愿慈爱临到我</w:t>
-      </w:r>
-    </w:p>
-    <w:p>
-      <w:pPr>
-        <w:spacing w:line="340" w:lineRule="exact"/>
-        <w:rPr>
-          <w:rFonts w:ascii="微软雅黑" w:eastAsia="微软雅黑" w:hAnsi="微软雅黑" w:cs="微软雅黑" w:hint="eastAsia"/>
-          <w:sz w:val="28"/>
-          <w:szCs w:val="28"/>
-        </w:rPr>
-      </w:pPr>
-      <w:r>
-        <w:rPr>
-          <w:rFonts w:ascii="微软雅黑" w:eastAsia="微软雅黑" w:hAnsi="微软雅黑" w:cs="微软雅黑" w:hint="eastAsia"/>
-          <w:sz w:val="28"/>
-          <w:szCs w:val="28"/>
-        </w:rPr>
-        <w:t>人人都需要宽恕</w:t>
-      </w:r>
-    </w:p>
-    <w:p>
-      <w:pPr>
-        <w:spacing w:line="340" w:lineRule="exact"/>
-        <w:rPr>
-          <w:rFonts w:ascii="微软雅黑" w:eastAsia="微软雅黑" w:hAnsi="微软雅黑" w:cs="微软雅黑" w:hint="eastAsia"/>
-          <w:sz w:val="28"/>
-          <w:szCs w:val="28"/>
-        </w:rPr>
-      </w:pPr>
-      <w:r>
-        <w:rPr>
-          <w:rFonts w:ascii="微软雅黑" w:eastAsia="微软雅黑" w:hAnsi="微软雅黑" w:cs="微软雅黑" w:hint="eastAsia"/>
-          <w:sz w:val="28"/>
-          <w:szCs w:val="28"/>
-        </w:rPr>
-        <w:t>都需要救主恩慈</w:t>
+        <w:t>万民的盼望</w:t>
       </w:r>
     </w:p>
     <w:p>
@@ -2162,24 +2326,6 @@
         <w:spacing w:line="340" w:lineRule="exact"/>
         <w:rPr>
           <w:rFonts w:ascii="微软雅黑" w:eastAsia="微软雅黑" w:hAnsi="微软雅黑" w:cs="微软雅黑"/>
-          <w:sz w:val="28"/>
-          <w:szCs w:val="28"/>
-        </w:rPr>
-      </w:pPr>
-      <w:r>
-        <w:rPr>
-          <w:rFonts w:ascii="微软雅黑" w:eastAsia="微软雅黑" w:hAnsi="微软雅黑" w:cs="微软雅黑" w:hint="eastAsia"/>
-          <w:sz w:val="28"/>
-          <w:szCs w:val="28"/>
-        </w:rPr>
-        <w:t>万民的盼望</w:t>
-      </w:r>
-    </w:p>
-    <w:p>
-      <w:pPr>
-        <w:spacing w:line="340" w:lineRule="exact"/>
-        <w:rPr>
-          <w:rFonts w:ascii="微软雅黑" w:eastAsia="微软雅黑" w:hAnsi="微软雅黑" w:cs="微软雅黑" w:hint="eastAsia"/>
           <w:sz w:val="28"/>
           <w:szCs w:val="28"/>
         </w:rPr>
@@ -2333,80 +2479,96 @@
       <w:pPr>
         <w:spacing w:line="340" w:lineRule="exact"/>
         <w:rPr>
+          <w:rFonts w:ascii="微软雅黑" w:eastAsia="微软雅黑" w:hAnsi="微软雅黑" w:cs="微软雅黑"/>
+          <w:sz w:val="28"/>
+        </w:rPr>
+      </w:pPr>
+      <w:r>
+        <w:rPr>
           <w:rFonts w:ascii="微软雅黑" w:eastAsia="微软雅黑" w:hAnsi="微软雅黑" w:cs="微软雅黑" w:hint="eastAsia"/>
           <w:sz w:val="28"/>
         </w:rPr>
+        <w:t>照我本相接纳我</w:t>
+      </w:r>
+    </w:p>
+    <w:p>
+      <w:pPr>
+        <w:spacing w:line="340" w:lineRule="exact"/>
+        <w:rPr>
+          <w:rFonts w:ascii="微软雅黑" w:eastAsia="微软雅黑" w:hAnsi="微软雅黑" w:cs="微软雅黑"/>
+          <w:sz w:val="28"/>
+        </w:rPr>
       </w:pPr>
       <w:r>
         <w:rPr>
           <w:rFonts w:ascii="微软雅黑" w:eastAsia="微软雅黑" w:hAnsi="微软雅黑" w:cs="微软雅黑" w:hint="eastAsia"/>
           <w:sz w:val="28"/>
         </w:rPr>
-        <w:t>照我本相接纳我</w:t>
-      </w:r>
-    </w:p>
-    <w:p>
-      <w:pPr>
-        <w:spacing w:line="340" w:lineRule="exact"/>
+        <w:t>除去恐惧软弱</w:t>
+      </w:r>
+    </w:p>
+    <w:p>
+      <w:pPr>
+        <w:spacing w:line="340" w:lineRule="exact"/>
+        <w:rPr>
+          <w:rFonts w:ascii="微软雅黑" w:eastAsia="微软雅黑" w:hAnsi="微软雅黑" w:cs="微软雅黑"/>
+          <w:sz w:val="28"/>
+        </w:rPr>
+      </w:pPr>
+      <w:r>
         <w:rPr>
           <w:rFonts w:ascii="微软雅黑" w:eastAsia="微软雅黑" w:hAnsi="微软雅黑" w:cs="微软雅黑" w:hint="eastAsia"/>
           <w:sz w:val="28"/>
         </w:rPr>
+        <w:t>圣灵充满我</w:t>
+      </w:r>
+    </w:p>
+    <w:p>
+      <w:pPr>
+        <w:spacing w:line="340" w:lineRule="exact"/>
+        <w:rPr>
+          <w:rFonts w:ascii="微软雅黑" w:eastAsia="微软雅黑" w:hAnsi="微软雅黑" w:cs="微软雅黑"/>
+          <w:sz w:val="28"/>
+        </w:rPr>
       </w:pPr>
       <w:r>
         <w:rPr>
           <w:rFonts w:ascii="微软雅黑" w:eastAsia="微软雅黑" w:hAnsi="微软雅黑" w:cs="微软雅黑" w:hint="eastAsia"/>
           <w:sz w:val="28"/>
         </w:rPr>
-        <w:t>除去恐惧软弱</w:t>
-      </w:r>
-    </w:p>
-    <w:p>
-      <w:pPr>
-        <w:spacing w:line="340" w:lineRule="exact"/>
+        <w:t>我献一生来跟随</w:t>
+      </w:r>
+    </w:p>
+    <w:p>
+      <w:pPr>
+        <w:spacing w:line="340" w:lineRule="exact"/>
+        <w:rPr>
+          <w:rFonts w:ascii="微软雅黑" w:eastAsia="微软雅黑" w:hAnsi="微软雅黑" w:cs="微软雅黑"/>
+          <w:sz w:val="28"/>
+        </w:rPr>
+      </w:pPr>
+      <w:r>
         <w:rPr>
           <w:rFonts w:ascii="微软雅黑" w:eastAsia="微软雅黑" w:hAnsi="微软雅黑" w:cs="微软雅黑" w:hint="eastAsia"/>
           <w:sz w:val="28"/>
         </w:rPr>
+        <w:t>抛弃追求的一切</w:t>
+      </w:r>
+    </w:p>
+    <w:p>
+      <w:pPr>
+        <w:spacing w:line="340" w:lineRule="exact"/>
+        <w:rPr>
+          <w:rFonts w:ascii="微软雅黑" w:eastAsia="微软雅黑" w:hAnsi="微软雅黑" w:cs="微软雅黑"/>
+          <w:sz w:val="28"/>
+        </w:rPr>
       </w:pPr>
       <w:r>
         <w:rPr>
           <w:rFonts w:ascii="微软雅黑" w:eastAsia="微软雅黑" w:hAnsi="微软雅黑" w:cs="微软雅黑" w:hint="eastAsia"/>
           <w:sz w:val="28"/>
         </w:rPr>
-        <w:t>圣灵充满我</w:t>
-      </w:r>
-    </w:p>
-    <w:p>
-      <w:pPr>
-        <w:spacing w:line="340" w:lineRule="exact"/>
-        <w:rPr>
-          <w:rFonts w:ascii="微软雅黑" w:eastAsia="微软雅黑" w:hAnsi="微软雅黑" w:cs="微软雅黑" w:hint="eastAsia"/>
-          <w:sz w:val="28"/>
-        </w:rPr>
-      </w:pPr>
-      <w:r>
-        <w:rPr>
-          <w:rFonts w:ascii="微软雅黑" w:eastAsia="微软雅黑" w:hAnsi="微软雅黑" w:cs="微软雅黑" w:hint="eastAsia"/>
-          <w:sz w:val="28"/>
-        </w:rPr>
-        <w:t>我献一生来跟随</w:t>
-      </w:r>
-    </w:p>
-    <w:p>
-      <w:pPr>
-        <w:spacing w:line="340" w:lineRule="exact"/>
-        <w:rPr>
-          <w:rFonts w:ascii="微软雅黑" w:eastAsia="微软雅黑" w:hAnsi="微软雅黑" w:cs="微软雅黑" w:hint="eastAsia"/>
-          <w:sz w:val="28"/>
-        </w:rPr>
-      </w:pPr>
-      <w:r>
-        <w:rPr>
-          <w:rFonts w:ascii="微软雅黑" w:eastAsia="微软雅黑" w:hAnsi="微软雅黑" w:cs="微软雅黑" w:hint="eastAsia"/>
-          <w:sz w:val="28"/>
-        </w:rPr>
-        <w:t>抛弃追求的一切</w:t>
+        <w:t>全降服于你</w:t>
       </w:r>
     </w:p>
     <w:p>
@@ -2417,22 +2579,6 @@
           <w:sz w:val="28"/>
         </w:rPr>
       </w:pPr>
-      <w:r>
-        <w:rPr>
-          <w:rFonts w:ascii="微软雅黑" w:eastAsia="微软雅黑" w:hAnsi="微软雅黑" w:cs="微软雅黑" w:hint="eastAsia"/>
-          <w:sz w:val="28"/>
-        </w:rPr>
-        <w:t>全降服于你</w:t>
-      </w:r>
-    </w:p>
-    <w:p>
-      <w:pPr>
-        <w:spacing w:line="340" w:lineRule="exact"/>
-        <w:rPr>
-          <w:rFonts w:ascii="微软雅黑" w:eastAsia="微软雅黑" w:hAnsi="微软雅黑" w:cs="微软雅黑" w:hint="eastAsia"/>
-          <w:sz w:val="28"/>
-        </w:rPr>
-      </w:pPr>
     </w:p>
     <w:p>
       <w:pPr>
@@ -2541,7 +2687,7 @@
       <w:pPr>
         <w:spacing w:line="340" w:lineRule="exact"/>
         <w:rPr>
-          <w:rFonts w:ascii="Lucida Bright" w:hAnsi="Lucida Bright" w:cs="Calibri" w:hint="eastAsia"/>
+          <w:rFonts w:ascii="Lucida Bright" w:hAnsi="Lucida Bright" w:cs="Calibri"/>
         </w:rPr>
       </w:pPr>
     </w:p>
@@ -2580,95 +2726,95 @@
       <w:pPr>
         <w:spacing w:line="340" w:lineRule="exact"/>
         <w:rPr>
+          <w:rFonts w:ascii="微软雅黑" w:eastAsia="微软雅黑" w:hAnsi="微软雅黑" w:cs="微软雅黑"/>
+          <w:sz w:val="28"/>
+        </w:rPr>
+      </w:pPr>
+      <w:r>
+        <w:rPr>
           <w:rFonts w:ascii="微软雅黑" w:eastAsia="微软雅黑" w:hAnsi="微软雅黑" w:cs="微软雅黑" w:hint="eastAsia"/>
           <w:sz w:val="28"/>
         </w:rPr>
+        <w:t>救主 荣耀永恒的父</w:t>
+      </w:r>
+    </w:p>
+    <w:p>
+      <w:pPr>
+        <w:spacing w:line="340" w:lineRule="exact"/>
+        <w:rPr>
+          <w:rFonts w:ascii="微软雅黑" w:eastAsia="微软雅黑" w:hAnsi="微软雅黑" w:cs="微软雅黑"/>
+          <w:sz w:val="28"/>
+        </w:rPr>
       </w:pPr>
       <w:r>
         <w:rPr>
           <w:rFonts w:ascii="微软雅黑" w:eastAsia="微软雅黑" w:hAnsi="微软雅黑" w:cs="微软雅黑" w:hint="eastAsia"/>
           <w:sz w:val="28"/>
         </w:rPr>
-        <w:t>救主 荣耀永恒的父</w:t>
-      </w:r>
-    </w:p>
-    <w:p>
-      <w:pPr>
-        <w:spacing w:line="340" w:lineRule="exact"/>
+        <w:t>我神有大能拯救</w:t>
+      </w:r>
+    </w:p>
+    <w:p>
+      <w:pPr>
+        <w:spacing w:line="340" w:lineRule="exact"/>
+        <w:rPr>
+          <w:rFonts w:ascii="微软雅黑" w:eastAsia="微软雅黑" w:hAnsi="微软雅黑" w:cs="微软雅黑"/>
+          <w:sz w:val="28"/>
+        </w:rPr>
+      </w:pPr>
+      <w:r>
         <w:rPr>
           <w:rFonts w:ascii="微软雅黑" w:eastAsia="微软雅黑" w:hAnsi="微软雅黑" w:cs="微软雅黑" w:hint="eastAsia"/>
           <w:sz w:val="28"/>
         </w:rPr>
+        <w:t>他有大能拯救</w:t>
+      </w:r>
+    </w:p>
+    <w:p>
+      <w:pPr>
+        <w:spacing w:line="340" w:lineRule="exact"/>
+        <w:rPr>
+          <w:rFonts w:ascii="微软雅黑" w:eastAsia="微软雅黑" w:hAnsi="微软雅黑" w:cs="微软雅黑"/>
+          <w:sz w:val="28"/>
+        </w:rPr>
       </w:pPr>
       <w:r>
         <w:rPr>
           <w:rFonts w:ascii="微软雅黑" w:eastAsia="微软雅黑" w:hAnsi="微软雅黑" w:cs="微软雅黑" w:hint="eastAsia"/>
           <w:sz w:val="28"/>
         </w:rPr>
-        <w:t>我神有大能拯救</w:t>
-      </w:r>
-    </w:p>
-    <w:p>
-      <w:pPr>
-        <w:spacing w:line="340" w:lineRule="exact"/>
+        <w:t>到永远 他是救恩主宰</w:t>
+      </w:r>
+    </w:p>
+    <w:p>
+      <w:pPr>
+        <w:spacing w:line="340" w:lineRule="exact"/>
+        <w:rPr>
+          <w:rFonts w:ascii="微软雅黑" w:eastAsia="微软雅黑" w:hAnsi="微软雅黑" w:cs="微软雅黑"/>
+          <w:sz w:val="28"/>
+        </w:rPr>
+      </w:pPr>
+      <w:r>
         <w:rPr>
           <w:rFonts w:ascii="微软雅黑" w:eastAsia="微软雅黑" w:hAnsi="微软雅黑" w:cs="微软雅黑" w:hint="eastAsia"/>
           <w:sz w:val="28"/>
         </w:rPr>
+        <w:t>他复活 战胜死亡</w:t>
+      </w:r>
+    </w:p>
+    <w:p>
+      <w:pPr>
+        <w:spacing w:line="340" w:lineRule="exact"/>
+        <w:rPr>
+          <w:rFonts w:ascii="微软雅黑" w:eastAsia="微软雅黑" w:hAnsi="微软雅黑" w:cs="微软雅黑"/>
+          <w:sz w:val="28"/>
+        </w:rPr>
       </w:pPr>
       <w:r>
         <w:rPr>
           <w:rFonts w:ascii="微软雅黑" w:eastAsia="微软雅黑" w:hAnsi="微软雅黑" w:cs="微软雅黑" w:hint="eastAsia"/>
           <w:sz w:val="28"/>
         </w:rPr>
-        <w:t>他有大能拯救</w:t>
-      </w:r>
-    </w:p>
-    <w:p>
-      <w:pPr>
-        <w:spacing w:line="340" w:lineRule="exact"/>
-        <w:rPr>
-          <w:rFonts w:ascii="微软雅黑" w:eastAsia="微软雅黑" w:hAnsi="微软雅黑" w:cs="微软雅黑" w:hint="eastAsia"/>
-          <w:sz w:val="28"/>
-        </w:rPr>
-      </w:pPr>
-      <w:r>
-        <w:rPr>
-          <w:rFonts w:ascii="微软雅黑" w:eastAsia="微软雅黑" w:hAnsi="微软雅黑" w:cs="微软雅黑" w:hint="eastAsia"/>
-          <w:sz w:val="28"/>
-        </w:rPr>
-        <w:t>到永远 他是救恩主宰</w:t>
-      </w:r>
-    </w:p>
-    <w:p>
-      <w:pPr>
-        <w:spacing w:line="340" w:lineRule="exact"/>
-        <w:rPr>
-          <w:rFonts w:ascii="微软雅黑" w:eastAsia="微软雅黑" w:hAnsi="微软雅黑" w:cs="微软雅黑" w:hint="eastAsia"/>
-          <w:sz w:val="28"/>
-        </w:rPr>
-      </w:pPr>
-      <w:r>
-        <w:rPr>
-          <w:rFonts w:ascii="微软雅黑" w:eastAsia="微软雅黑" w:hAnsi="微软雅黑" w:cs="微软雅黑" w:hint="eastAsia"/>
-          <w:sz w:val="28"/>
-        </w:rPr>
-        <w:t>他复活 战胜死亡</w:t>
-      </w:r>
-    </w:p>
-    <w:p>
-      <w:pPr>
-        <w:spacing w:line="340" w:lineRule="exact"/>
-        <w:rPr>
-          <w:rFonts w:ascii="微软雅黑" w:eastAsia="微软雅黑" w:hAnsi="微软雅黑" w:cs="微软雅黑"/>
-          <w:sz w:val="28"/>
-        </w:rPr>
-      </w:pPr>
-      <w:r>
-        <w:rPr>
-          <w:rFonts w:ascii="微软雅黑" w:eastAsia="微软雅黑" w:hAnsi="微软雅黑" w:cs="微软雅黑" w:hint="eastAsia"/>
-          <w:sz w:val="28"/>
-        </w:rPr>
         <w:t>耶稣战胜死亡</w:t>
       </w:r>
     </w:p>
@@ -2676,7 +2822,7 @@
       <w:pPr>
         <w:spacing w:line="340" w:lineRule="exact"/>
         <w:rPr>
-          <w:rFonts w:ascii="Lucida Bright" w:eastAsia="Courier New" w:hAnsi="Lucida Bright" w:cs="Calibri" w:hint="eastAsia"/>
+          <w:rFonts w:ascii="Lucida Bright" w:eastAsia="Courier New" w:hAnsi="Lucida Bright" w:cs="Calibri"/>
           <w:sz w:val="28"/>
         </w:rPr>
       </w:pPr>
@@ -2820,79 +2966,79 @@
       <w:pPr>
         <w:spacing w:line="340" w:lineRule="exact"/>
         <w:rPr>
+          <w:rFonts w:ascii="微软雅黑" w:eastAsia="微软雅黑" w:hAnsi="微软雅黑" w:cs="微软雅黑"/>
+          <w:sz w:val="28"/>
+        </w:rPr>
+      </w:pPr>
+      <w:r>
+        <w:rPr>
           <w:rFonts w:ascii="微软雅黑" w:eastAsia="微软雅黑" w:hAnsi="微软雅黑" w:cs="微软雅黑" w:hint="eastAsia"/>
           <w:sz w:val="28"/>
         </w:rPr>
+        <w:t>愿主发光</w:t>
+      </w:r>
+    </w:p>
+    <w:p>
+      <w:pPr>
+        <w:spacing w:line="340" w:lineRule="exact"/>
+        <w:rPr>
+          <w:rFonts w:ascii="微软雅黑" w:eastAsia="微软雅黑" w:hAnsi="微软雅黑" w:cs="微软雅黑"/>
+          <w:sz w:val="28"/>
+        </w:rPr>
       </w:pPr>
       <w:r>
         <w:rPr>
           <w:rFonts w:ascii="微软雅黑" w:eastAsia="微软雅黑" w:hAnsi="微软雅黑" w:cs="微软雅黑" w:hint="eastAsia"/>
           <w:sz w:val="28"/>
         </w:rPr>
-        <w:t>愿主发光</w:t>
-      </w:r>
-    </w:p>
-    <w:p>
-      <w:pPr>
-        <w:spacing w:line="340" w:lineRule="exact"/>
+        <w:t>愿全地看见</w:t>
+      </w:r>
+    </w:p>
+    <w:p>
+      <w:pPr>
+        <w:spacing w:line="340" w:lineRule="exact"/>
+        <w:rPr>
+          <w:rFonts w:ascii="微软雅黑" w:eastAsia="微软雅黑" w:hAnsi="微软雅黑" w:cs="微软雅黑"/>
+          <w:sz w:val="28"/>
+        </w:rPr>
+      </w:pPr>
+      <w:r>
         <w:rPr>
           <w:rFonts w:ascii="微软雅黑" w:eastAsia="微软雅黑" w:hAnsi="微软雅黑" w:cs="微软雅黑" w:hint="eastAsia"/>
           <w:sz w:val="28"/>
         </w:rPr>
+        <w:t>我们唱</w:t>
+      </w:r>
+    </w:p>
+    <w:p>
+      <w:pPr>
+        <w:spacing w:line="340" w:lineRule="exact"/>
+        <w:rPr>
+          <w:rFonts w:ascii="微软雅黑" w:eastAsia="微软雅黑" w:hAnsi="微软雅黑" w:cs="微软雅黑"/>
+          <w:sz w:val="28"/>
+        </w:rPr>
       </w:pPr>
       <w:r>
         <w:rPr>
           <w:rFonts w:ascii="微软雅黑" w:eastAsia="微软雅黑" w:hAnsi="微软雅黑" w:cs="微软雅黑" w:hint="eastAsia"/>
           <w:sz w:val="28"/>
         </w:rPr>
-        <w:t>愿全地看见</w:t>
-      </w:r>
-    </w:p>
-    <w:p>
-      <w:pPr>
-        <w:spacing w:line="340" w:lineRule="exact"/>
+        <w:t>荣耀归与复活的君王</w:t>
+      </w:r>
+    </w:p>
+    <w:p>
+      <w:pPr>
+        <w:spacing w:line="340" w:lineRule="exact"/>
+        <w:rPr>
+          <w:rFonts w:ascii="微软雅黑" w:eastAsia="微软雅黑" w:hAnsi="微软雅黑" w:cs="微软雅黑"/>
+          <w:sz w:val="28"/>
+        </w:rPr>
+      </w:pPr>
+      <w:r>
         <w:rPr>
           <w:rFonts w:ascii="微软雅黑" w:eastAsia="微软雅黑" w:hAnsi="微软雅黑" w:cs="微软雅黑" w:hint="eastAsia"/>
           <w:sz w:val="28"/>
         </w:rPr>
-      </w:pPr>
-      <w:r>
-        <w:rPr>
-          <w:rFonts w:ascii="微软雅黑" w:eastAsia="微软雅黑" w:hAnsi="微软雅黑" w:cs="微软雅黑" w:hint="eastAsia"/>
-          <w:sz w:val="28"/>
-        </w:rPr>
-        <w:t>我们唱</w:t>
-      </w:r>
-    </w:p>
-    <w:p>
-      <w:pPr>
-        <w:spacing w:line="340" w:lineRule="exact"/>
-        <w:rPr>
-          <w:rFonts w:ascii="微软雅黑" w:eastAsia="微软雅黑" w:hAnsi="微软雅黑" w:cs="微软雅黑" w:hint="eastAsia"/>
-          <w:sz w:val="28"/>
-        </w:rPr>
-      </w:pPr>
-      <w:r>
-        <w:rPr>
-          <w:rFonts w:ascii="微软雅黑" w:eastAsia="微软雅黑" w:hAnsi="微软雅黑" w:cs="微软雅黑" w:hint="eastAsia"/>
-          <w:sz w:val="28"/>
-        </w:rPr>
-        <w:t>荣耀归与复活的君王</w:t>
-      </w:r>
-    </w:p>
-    <w:p>
-      <w:pPr>
-        <w:spacing w:line="340" w:lineRule="exact"/>
-        <w:rPr>
-          <w:rFonts w:ascii="微软雅黑" w:eastAsia="微软雅黑" w:hAnsi="微软雅黑" w:cs="微软雅黑"/>
-          <w:sz w:val="28"/>
-        </w:rPr>
-      </w:pPr>
-      <w:r>
-        <w:rPr>
-          <w:rFonts w:ascii="微软雅黑" w:eastAsia="微软雅黑" w:hAnsi="微软雅黑" w:cs="微软雅黑" w:hint="eastAsia"/>
-          <w:sz w:val="28"/>
-        </w:rPr>
         <w:t>耶稣</w:t>
       </w:r>
     </w:p>
@@ -2900,7 +3046,7 @@
       <w:pPr>
         <w:spacing w:line="340" w:lineRule="exact"/>
         <w:rPr>
-          <w:rFonts w:ascii="Lucida Bright" w:hAnsi="Lucida Bright" w:cs="Calibri" w:hint="eastAsia"/>
+          <w:rFonts w:ascii="Lucida Bright" w:hAnsi="Lucida Bright" w:cs="Calibri"/>
           <w:sz w:val="28"/>
         </w:rPr>
       </w:pPr>
@@ -3020,30 +3166,30 @@
     <w:tbl>
       <w:tblPr>
         <w:tblStyle w:val="a7"/>
-        <w:tblW w:w="8186" w:type="dxa"/>
+        <w:tblW w:w="8681" w:type="dxa"/>
         <w:jc w:val="center"/>
         <w:tblLook w:val="04A0" w:firstRow="1" w:lastRow="0" w:firstColumn="1" w:lastColumn="0" w:noHBand="0" w:noVBand="1"/>
       </w:tblPr>
       <w:tblGrid>
-        <w:gridCol w:w="721"/>
-        <w:gridCol w:w="747"/>
-        <w:gridCol w:w="749"/>
-        <w:gridCol w:w="747"/>
-        <w:gridCol w:w="749"/>
+        <w:gridCol w:w="454"/>
+        <w:gridCol w:w="1216"/>
+        <w:gridCol w:w="1213"/>
+        <w:gridCol w:w="665"/>
+        <w:gridCol w:w="665"/>
         <w:gridCol w:w="872"/>
-        <w:gridCol w:w="725"/>
-        <w:gridCol w:w="759"/>
-        <w:gridCol w:w="1386"/>
-        <w:gridCol w:w="731"/>
+        <w:gridCol w:w="454"/>
+        <w:gridCol w:w="710"/>
+        <w:gridCol w:w="2366"/>
+        <w:gridCol w:w="485"/>
       </w:tblGrid>
       <w:tr>
         <w:trPr>
-          <w:trHeight w:val="681"/>
+          <w:trHeight w:val="640"/>
           <w:jc w:val="center"/>
         </w:trPr>
         <w:tc>
           <w:tcPr>
-            <w:tcW w:w="751" w:type="dxa"/>
+            <w:tcW w:w="447" w:type="dxa"/>
             <w:tcBorders>
               <w:top w:val="single" w:sz="4" w:space="0" w:color="auto"/>
               <w:left w:val="single" w:sz="4" w:space="0" w:color="auto"/>
@@ -3081,7 +3227,7 @@
         </w:tc>
         <w:tc>
           <w:tcPr>
-            <w:tcW w:w="768" w:type="dxa"/>
+            <w:tcW w:w="1151" w:type="dxa"/>
             <w:tcBorders>
               <w:top w:val="single" w:sz="4" w:space="0" w:color="auto"/>
               <w:left w:val="nil"/>
@@ -3119,7 +3265,7 @@
         </w:tc>
         <w:tc>
           <w:tcPr>
-            <w:tcW w:w="770" w:type="dxa"/>
+            <w:tcW w:w="1148" w:type="dxa"/>
             <w:tcBorders>
               <w:top w:val="single" w:sz="4" w:space="0" w:color="auto"/>
               <w:left w:val="nil"/>
@@ -3157,7 +3303,7 @@
         </w:tc>
         <w:tc>
           <w:tcPr>
-            <w:tcW w:w="768" w:type="dxa"/>
+            <w:tcW w:w="641" w:type="dxa"/>
             <w:tcBorders>
               <w:top w:val="single" w:sz="4" w:space="0" w:color="auto"/>
               <w:left w:val="nil"/>
@@ -3195,7 +3341,7 @@
         </w:tc>
         <w:tc>
           <w:tcPr>
-            <w:tcW w:w="770" w:type="dxa"/>
+            <w:tcW w:w="641" w:type="dxa"/>
             <w:tcBorders>
               <w:top w:val="single" w:sz="4" w:space="0" w:color="auto"/>
               <w:left w:val="nil"/>
@@ -3233,7 +3379,7 @@
         </w:tc>
         <w:tc>
           <w:tcPr>
-            <w:tcW w:w="816" w:type="dxa"/>
+            <w:tcW w:w="833" w:type="dxa"/>
             <w:tcBorders>
               <w:top w:val="single" w:sz="4" w:space="0" w:color="auto"/>
               <w:left w:val="nil"/>
@@ -3271,7 +3417,7 @@
         </w:tc>
         <w:tc>
           <w:tcPr>
-            <w:tcW w:w="754" w:type="dxa"/>
+            <w:tcW w:w="446" w:type="dxa"/>
             <w:tcBorders>
               <w:top w:val="single" w:sz="4" w:space="0" w:color="auto"/>
               <w:left w:val="nil"/>
@@ -3309,7 +3455,7 @@
         </w:tc>
         <w:tc>
           <w:tcPr>
-            <w:tcW w:w="764" w:type="dxa"/>
+            <w:tcW w:w="683" w:type="dxa"/>
             <w:tcBorders>
               <w:top w:val="single" w:sz="4" w:space="0" w:color="auto"/>
               <w:left w:val="nil"/>
@@ -3347,7 +3493,7 @@
         </w:tc>
         <w:tc>
           <w:tcPr>
-            <w:tcW w:w="1267" w:type="dxa"/>
+            <w:tcW w:w="2216" w:type="dxa"/>
             <w:tcBorders>
               <w:top w:val="single" w:sz="4" w:space="0" w:color="auto"/>
               <w:left w:val="nil"/>
@@ -3385,7 +3531,7 @@
         </w:tc>
         <w:tc>
           <w:tcPr>
-            <w:tcW w:w="758" w:type="dxa"/>
+            <w:tcW w:w="475" w:type="dxa"/>
             <w:tcBorders>
               <w:top w:val="single" w:sz="4" w:space="0" w:color="auto"/>
               <w:left w:val="nil"/>
@@ -3424,12 +3570,12 @@
       </w:tr>
       <w:tr>
         <w:trPr>
-          <w:trHeight w:val="681"/>
+          <w:trHeight w:val="640"/>
           <w:jc w:val="center"/>
         </w:trPr>
         <w:tc>
           <w:tcPr>
-            <w:tcW w:w="751" w:type="dxa"/>
+            <w:tcW w:w="447" w:type="dxa"/>
             <w:tcBorders>
               <w:top w:val="single" w:sz="4" w:space="0" w:color="auto"/>
               <w:left w:val="single" w:sz="4" w:space="0" w:color="auto"/>
@@ -3467,7 +3613,7 @@
         </w:tc>
         <w:tc>
           <w:tcPr>
-            <w:tcW w:w="768" w:type="dxa"/>
+            <w:tcW w:w="1151" w:type="dxa"/>
             <w:tcBorders>
               <w:top w:val="single" w:sz="4" w:space="0" w:color="auto"/>
               <w:left w:val="nil"/>
@@ -3490,11 +3636,21 @@
                 <w:szCs w:val="32"/>
               </w:rPr>
             </w:pPr>
-          </w:p>
-        </w:tc>
-        <w:tc>
-          <w:tcPr>
-            <w:tcW w:w="770" w:type="dxa"/>
+            <w:r>
+              <w:rPr>
+                <w:rFonts w:ascii="Calibri Light" w:eastAsia="黑体" w:hAnsi="Calibri Light"/>
+                <w:b/>
+                <w:bCs/>
+                <w:sz w:val="32"/>
+                <w:szCs w:val="32"/>
+              </w:rPr>
+              <w:t>Yolanda</w:t>
+            </w:r>
+          </w:p>
+        </w:tc>
+        <w:tc>
+          <w:tcPr>
+            <w:tcW w:w="1148" w:type="dxa"/>
             <w:tcBorders>
               <w:top w:val="single" w:sz="4" w:space="0" w:color="auto"/>
               <w:left w:val="nil"/>
@@ -3517,11 +3673,21 @@
                 <w:szCs w:val="32"/>
               </w:rPr>
             </w:pPr>
-          </w:p>
-        </w:tc>
-        <w:tc>
-          <w:tcPr>
-            <w:tcW w:w="768" w:type="dxa"/>
+            <w:r>
+              <w:rPr>
+                <w:rFonts w:ascii="Calibri Light" w:eastAsia="黑体" w:hAnsi="Calibri Light" w:hint="eastAsia"/>
+                <w:b/>
+                <w:bCs/>
+                <w:sz w:val="32"/>
+                <w:szCs w:val="32"/>
+              </w:rPr>
+              <w:t>Leaders</w:t>
+            </w:r>
+          </w:p>
+        </w:tc>
+        <w:tc>
+          <w:tcPr>
+            <w:tcW w:w="641" w:type="dxa"/>
             <w:tcBorders>
               <w:top w:val="single" w:sz="4" w:space="0" w:color="auto"/>
               <w:left w:val="nil"/>
@@ -3544,11 +3710,21 @@
                 <w:szCs w:val="32"/>
               </w:rPr>
             </w:pPr>
-          </w:p>
-        </w:tc>
-        <w:tc>
-          <w:tcPr>
-            <w:tcW w:w="770" w:type="dxa"/>
+            <w:r>
+              <w:rPr>
+                <w:rFonts w:ascii="Calibri Light" w:eastAsia="黑体" w:hAnsi="Calibri Light" w:hint="eastAsia"/>
+                <w:b/>
+                <w:bCs/>
+                <w:sz w:val="32"/>
+                <w:szCs w:val="32"/>
+              </w:rPr>
+              <w:t>ALL</w:t>
+            </w:r>
+          </w:p>
+        </w:tc>
+        <w:tc>
+          <w:tcPr>
+            <w:tcW w:w="641" w:type="dxa"/>
             <w:tcBorders>
               <w:top w:val="single" w:sz="4" w:space="0" w:color="auto"/>
               <w:left w:val="nil"/>
@@ -3571,11 +3747,21 @@
                 <w:szCs w:val="32"/>
               </w:rPr>
             </w:pPr>
-          </w:p>
-        </w:tc>
-        <w:tc>
-          <w:tcPr>
-            <w:tcW w:w="816" w:type="dxa"/>
+            <w:r>
+              <w:rPr>
+                <w:rFonts w:ascii="Calibri Light" w:eastAsia="黑体" w:hAnsi="Calibri Light" w:hint="eastAsia"/>
+                <w:b/>
+                <w:bCs/>
+                <w:sz w:val="32"/>
+                <w:szCs w:val="32"/>
+              </w:rPr>
+              <w:t>ALL</w:t>
+            </w:r>
+          </w:p>
+        </w:tc>
+        <w:tc>
+          <w:tcPr>
+            <w:tcW w:w="833" w:type="dxa"/>
             <w:tcBorders>
               <w:top w:val="single" w:sz="4" w:space="0" w:color="auto"/>
               <w:left w:val="nil"/>
@@ -3598,11 +3784,21 @@
                 <w:szCs w:val="32"/>
               </w:rPr>
             </w:pPr>
-          </w:p>
-        </w:tc>
-        <w:tc>
-          <w:tcPr>
-            <w:tcW w:w="754" w:type="dxa"/>
+            <w:r>
+              <w:rPr>
+                <w:rFonts w:ascii="Calibri Light" w:eastAsia="黑体" w:hAnsi="Calibri Light" w:hint="eastAsia"/>
+                <w:b/>
+                <w:bCs/>
+                <w:sz w:val="32"/>
+                <w:szCs w:val="32"/>
+              </w:rPr>
+              <w:t>ALL</w:t>
+            </w:r>
+          </w:p>
+        </w:tc>
+        <w:tc>
+          <w:tcPr>
+            <w:tcW w:w="446" w:type="dxa"/>
             <w:tcBorders>
               <w:top w:val="single" w:sz="4" w:space="0" w:color="auto"/>
               <w:left w:val="nil"/>
@@ -3640,7 +3836,7 @@
         </w:tc>
         <w:tc>
           <w:tcPr>
-            <w:tcW w:w="764" w:type="dxa"/>
+            <w:tcW w:w="683" w:type="dxa"/>
             <w:tcBorders>
               <w:top w:val="single" w:sz="4" w:space="0" w:color="auto"/>
               <w:left w:val="nil"/>
@@ -3663,11 +3859,21 @@
                 <w:szCs w:val="32"/>
               </w:rPr>
             </w:pPr>
-          </w:p>
-        </w:tc>
-        <w:tc>
-          <w:tcPr>
-            <w:tcW w:w="1267" w:type="dxa"/>
+            <w:r>
+              <w:rPr>
+                <w:rFonts w:ascii="Calibri Light" w:eastAsia="黑体" w:hAnsi="Calibri Light" w:hint="eastAsia"/>
+                <w:b/>
+                <w:bCs/>
+                <w:sz w:val="32"/>
+                <w:szCs w:val="32"/>
+              </w:rPr>
+              <w:t>ALL</w:t>
+            </w:r>
+          </w:p>
+        </w:tc>
+        <w:tc>
+          <w:tcPr>
+            <w:tcW w:w="2216" w:type="dxa"/>
             <w:tcBorders>
               <w:top w:val="single" w:sz="4" w:space="0" w:color="auto"/>
               <w:left w:val="nil"/>
@@ -3690,11 +3896,51 @@
                 <w:szCs w:val="32"/>
               </w:rPr>
             </w:pPr>
-          </w:p>
-        </w:tc>
-        <w:tc>
-          <w:tcPr>
-            <w:tcW w:w="758" w:type="dxa"/>
+            <w:r>
+              <w:rPr>
+                <w:rFonts w:ascii="Calibri Light" w:eastAsia="黑体" w:hAnsi="Calibri Light" w:hint="eastAsia"/>
+                <w:b/>
+                <w:bCs/>
+                <w:sz w:val="32"/>
+                <w:szCs w:val="32"/>
+              </w:rPr>
+              <w:t>(</w:t>
+            </w:r>
+            <w:r>
+              <w:rPr>
+                <w:rFonts w:ascii="Calibri Light" w:eastAsia="黑体" w:hAnsi="Calibri Light"/>
+                <w:b/>
+                <w:bCs/>
+                <w:sz w:val="32"/>
+                <w:szCs w:val="32"/>
+              </w:rPr>
+              <w:t>Y1,Chior2</w:t>
+            </w:r>
+            <w:r>
+              <w:rPr>
+                <w:rFonts w:ascii="Calibri Light" w:eastAsia="黑体" w:hAnsi="Calibri Light" w:hint="eastAsia"/>
+                <w:b/>
+                <w:bCs/>
+                <w:sz w:val="32"/>
+                <w:szCs w:val="32"/>
+              </w:rPr>
+              <w:t>)</w:t>
+            </w:r>
+            <w:r>
+              <w:rPr>
+                <w:rFonts w:ascii="Calibri Light" w:eastAsia="黑体" w:hAnsi="Calibri Light"/>
+                <w:b/>
+                <w:bCs/>
+                <w:sz w:val="32"/>
+                <w:szCs w:val="32"/>
+              </w:rPr>
+              <w:t>,(ALL)</w:t>
+            </w:r>
+          </w:p>
+        </w:tc>
+        <w:tc>
+          <w:tcPr>
+            <w:tcW w:w="475" w:type="dxa"/>
             <w:tcBorders>
               <w:top w:val="single" w:sz="4" w:space="0" w:color="auto"/>
               <w:left w:val="nil"/>
@@ -5027,17 +5273,17 @@
         <w:tblLook w:val="04A0" w:firstRow="1" w:lastRow="0" w:firstColumn="1" w:lastColumn="0" w:noHBand="0" w:noVBand="1"/>
       </w:tblPr>
       <w:tblGrid>
-        <w:gridCol w:w="638"/>
-        <w:gridCol w:w="695"/>
-        <w:gridCol w:w="604"/>
-        <w:gridCol w:w="642"/>
-        <w:gridCol w:w="695"/>
-        <w:gridCol w:w="618"/>
-        <w:gridCol w:w="767"/>
+        <w:gridCol w:w="629"/>
+        <w:gridCol w:w="688"/>
+        <w:gridCol w:w="593"/>
+        <w:gridCol w:w="633"/>
+        <w:gridCol w:w="688"/>
+        <w:gridCol w:w="699"/>
+        <w:gridCol w:w="765"/>
         <w:gridCol w:w="1028"/>
-        <w:gridCol w:w="1032"/>
-        <w:gridCol w:w="640"/>
-        <w:gridCol w:w="605"/>
+        <w:gridCol w:w="1016"/>
+        <w:gridCol w:w="631"/>
+        <w:gridCol w:w="594"/>
         <w:gridCol w:w="1031"/>
       </w:tblGrid>
       <w:tr>
@@ -5566,6 +5812,16 @@
                 <w:szCs w:val="32"/>
               </w:rPr>
             </w:pPr>
+            <w:r>
+              <w:rPr>
+                <w:rFonts w:ascii="Calibri Light" w:eastAsia="黑体" w:hAnsi="Calibri Light" w:hint="eastAsia"/>
+                <w:b/>
+                <w:bCs/>
+                <w:sz w:val="32"/>
+                <w:szCs w:val="32"/>
+              </w:rPr>
+              <w:t>Y</w:t>
+            </w:r>
           </w:p>
         </w:tc>
         <w:tc>
@@ -5593,6 +5849,16 @@
                 <w:szCs w:val="32"/>
               </w:rPr>
             </w:pPr>
+            <w:r>
+              <w:rPr>
+                <w:rFonts w:ascii="Calibri Light" w:eastAsia="黑体" w:hAnsi="Calibri Light"/>
+                <w:b/>
+                <w:bCs/>
+                <w:sz w:val="32"/>
+                <w:szCs w:val="32"/>
+              </w:rPr>
+              <w:t>Y</w:t>
+            </w:r>
           </w:p>
         </w:tc>
         <w:tc>
@@ -5657,6 +5923,16 @@
                 <w:szCs w:val="32"/>
               </w:rPr>
             </w:pPr>
+            <w:r>
+              <w:rPr>
+                <w:rFonts w:ascii="Calibri Light" w:eastAsia="黑体" w:hAnsi="Calibri Light" w:hint="eastAsia"/>
+                <w:b/>
+                <w:bCs/>
+                <w:sz w:val="32"/>
+                <w:szCs w:val="32"/>
+              </w:rPr>
+              <w:t>Y</w:t>
+            </w:r>
           </w:p>
         </w:tc>
         <w:tc>
@@ -5684,6 +5960,16 @@
                 <w:szCs w:val="32"/>
               </w:rPr>
             </w:pPr>
+            <w:r>
+              <w:rPr>
+                <w:rFonts w:ascii="Calibri Light" w:eastAsia="黑体" w:hAnsi="Calibri Light"/>
+                <w:b/>
+                <w:bCs/>
+                <w:sz w:val="32"/>
+                <w:szCs w:val="32"/>
+              </w:rPr>
+              <w:t>ALL</w:t>
+            </w:r>
           </w:p>
         </w:tc>
         <w:tc>
@@ -5712,6 +5998,26 @@
                 <w:szCs w:val="32"/>
               </w:rPr>
             </w:pPr>
+            <w:r>
+              <w:rPr>
+                <w:rFonts w:ascii="Calibri Light" w:eastAsia="黑体" w:hAnsi="Calibri Light" w:hint="eastAsia"/>
+                <w:b/>
+                <w:bCs/>
+                <w:sz w:val="32"/>
+                <w:szCs w:val="32"/>
+              </w:rPr>
+              <w:t>A</w:t>
+            </w:r>
+            <w:r>
+              <w:rPr>
+                <w:rFonts w:ascii="Calibri Light" w:eastAsia="黑体" w:hAnsi="Calibri Light"/>
+                <w:b/>
+                <w:bCs/>
+                <w:sz w:val="32"/>
+                <w:szCs w:val="32"/>
+              </w:rPr>
+              <w:t>LL</w:t>
+            </w:r>
           </w:p>
         </w:tc>
         <w:tc>
@@ -5850,6 +6156,18 @@
                 <w:szCs w:val="32"/>
               </w:rPr>
             </w:pPr>
+            <w:r>
+              <w:rPr>
+                <w:rFonts w:ascii="Calibri Light" w:eastAsia="黑体" w:hAnsi="Calibri Light" w:hint="eastAsia"/>
+                <w:b/>
+                <w:bCs/>
+                <w:sz w:val="32"/>
+                <w:szCs w:val="32"/>
+              </w:rPr>
+              <w:t>Y</w:t>
+            </w:r>
+            <w:bookmarkStart w:id="2" w:name="_GoBack"/>
+            <w:bookmarkEnd w:id="2"/>
           </w:p>
         </w:tc>
         <w:tc>
@@ -5914,8 +6232,6 @@
         </w:rPr>
         <w:t>Verse 1</w:t>
       </w:r>
-      <w:bookmarkStart w:id="2" w:name="_GoBack"/>
-      <w:bookmarkEnd w:id="2"/>
     </w:p>
     <w:p>
       <w:pPr>

</xml_diff>